<commit_message>
Updated documentation and added STL files
</commit_message>
<xml_diff>
--- a/DMF_EWoD_documentation.docx
+++ b/DMF_EWoD_documentation.docx
@@ -217,6 +217,21 @@
     </w:p>
     <w:p>
       <w:pPr>
+        <w:widowControl/>
+        <w:suppressAutoHyphens w:val="0"/>
+        <w:rPr>
+          <w:rFonts w:ascii="Calibri" w:hAnsi="Calibri"/>
+        </w:rPr>
+      </w:pPr>
+      <w:r>
+        <w:rPr>
+          <w:rFonts w:ascii="Calibri" w:hAnsi="Calibri"/>
+        </w:rPr>
+        <w:br w:type="page"/>
+      </w:r>
+    </w:p>
+    <w:p>
+      <w:pPr>
         <w:rPr>
           <w:rFonts w:ascii="Calibri" w:hAnsi="Calibri"/>
         </w:rPr>
@@ -248,109 +263,849 @@
       <w:pPr>
         <w:rPr>
           <w:rFonts w:ascii="Calibri" w:hAnsi="Calibri"/>
-        </w:rPr>
-      </w:pPr>
-      <w:r>
-        <w:rPr>
-          <w:rFonts w:ascii="Calibri" w:hAnsi="Calibri"/>
-        </w:rPr>
-        <w:tab/>
-        <w:t>The base station consists of a power supply, Arduino microcontroller, a solid state relay bank, and an interface to the device. It should be noted that for this project a high voltage lab power supply was used, this was done in the interest of time since it violates the spirit of this project in not needing specialized equipment. However, since the power requirements are so low, there are inexpensive voltage converters and simple power supply designs available that could easily be used instead.</w:t>
+          <w:b/>
+          <w:bCs/>
+          <w:sz w:val="28"/>
+          <w:szCs w:val="28"/>
+        </w:rPr>
+      </w:pPr>
+      <w:r>
+        <w:rPr>
+          <w:rFonts w:ascii="Calibri" w:hAnsi="Calibri"/>
+          <w:b/>
+          <w:bCs/>
+          <w:noProof/>
+          <w:sz w:val="28"/>
+          <w:szCs w:val="28"/>
+          <w:lang w:eastAsia="en-US" w:bidi="ar-SA"/>
+        </w:rPr>
+        <w:drawing>
+          <wp:inline distT="0" distB="0" distL="0" distR="0">
+            <wp:extent cx="3044952" cy="1709928"/>
+            <wp:effectExtent l="0" t="0" r="0" b="0"/>
+            <wp:docPr id="26" name="Picture 26"/>
+            <wp:cNvGraphicFramePr>
+              <a:graphicFrameLocks xmlns:a="http://schemas.openxmlformats.org/drawingml/2006/main" noChangeAspect="1"/>
+            </wp:cNvGraphicFramePr>
+            <a:graphic xmlns:a="http://schemas.openxmlformats.org/drawingml/2006/main">
+              <a:graphicData uri="http://schemas.openxmlformats.org/drawingml/2006/picture">
+                <pic:pic xmlns:pic="http://schemas.openxmlformats.org/drawingml/2006/picture">
+                  <pic:nvPicPr>
+                    <pic:cNvPr id="26" name="1215151423.jpg"/>
+                    <pic:cNvPicPr/>
+                  </pic:nvPicPr>
+                  <pic:blipFill>
+                    <a:blip r:embed="rId4" cstate="print">
+                      <a:extLst>
+                        <a:ext uri="{28A0092B-C50C-407E-A947-70E740481C1C}">
+                          <a14:useLocalDpi xmlns:a14="http://schemas.microsoft.com/office/drawing/2010/main" val="0"/>
+                        </a:ext>
+                      </a:extLst>
+                    </a:blip>
+                    <a:stretch>
+                      <a:fillRect/>
+                    </a:stretch>
+                  </pic:blipFill>
+                  <pic:spPr>
+                    <a:xfrm>
+                      <a:off x="0" y="0"/>
+                      <a:ext cx="3044952" cy="1709928"/>
+                    </a:xfrm>
+                    <a:prstGeom prst="rect">
+                      <a:avLst/>
+                    </a:prstGeom>
+                    <a:ln>
+                      <a:noFill/>
+                    </a:ln>
+                    <a:effectLst>
+                      <a:softEdge rad="112500"/>
+                    </a:effectLst>
+                  </pic:spPr>
+                </pic:pic>
+              </a:graphicData>
+            </a:graphic>
+          </wp:inline>
+        </w:drawing>
+      </w:r>
+      <w:r>
+        <w:rPr>
+          <w:rFonts w:ascii="Calibri" w:hAnsi="Calibri"/>
+          <w:b/>
+          <w:bCs/>
+          <w:noProof/>
+          <w:sz w:val="28"/>
+          <w:szCs w:val="28"/>
+          <w:lang w:eastAsia="en-US" w:bidi="ar-SA"/>
+        </w:rPr>
+        <w:drawing>
+          <wp:inline distT="0" distB="0" distL="0" distR="0">
+            <wp:extent cx="3044952" cy="1709928"/>
+            <wp:effectExtent l="0" t="0" r="0" b="0"/>
+            <wp:docPr id="27" name="Picture 27"/>
+            <wp:cNvGraphicFramePr>
+              <a:graphicFrameLocks xmlns:a="http://schemas.openxmlformats.org/drawingml/2006/main" noChangeAspect="1"/>
+            </wp:cNvGraphicFramePr>
+            <a:graphic xmlns:a="http://schemas.openxmlformats.org/drawingml/2006/main">
+              <a:graphicData uri="http://schemas.openxmlformats.org/drawingml/2006/picture">
+                <pic:pic xmlns:pic="http://schemas.openxmlformats.org/drawingml/2006/picture">
+                  <pic:nvPicPr>
+                    <pic:cNvPr id="27" name="1210151257.jpg"/>
+                    <pic:cNvPicPr/>
+                  </pic:nvPicPr>
+                  <pic:blipFill>
+                    <a:blip r:embed="rId5" cstate="print">
+                      <a:extLst>
+                        <a:ext uri="{28A0092B-C50C-407E-A947-70E740481C1C}">
+                          <a14:useLocalDpi xmlns:a14="http://schemas.microsoft.com/office/drawing/2010/main" val="0"/>
+                        </a:ext>
+                      </a:extLst>
+                    </a:blip>
+                    <a:stretch>
+                      <a:fillRect/>
+                    </a:stretch>
+                  </pic:blipFill>
+                  <pic:spPr>
+                    <a:xfrm>
+                      <a:off x="0" y="0"/>
+                      <a:ext cx="3044952" cy="1709928"/>
+                    </a:xfrm>
+                    <a:prstGeom prst="rect">
+                      <a:avLst/>
+                    </a:prstGeom>
+                    <a:ln>
+                      <a:noFill/>
+                    </a:ln>
+                    <a:effectLst>
+                      <a:softEdge rad="112500"/>
+                    </a:effectLst>
+                  </pic:spPr>
+                </pic:pic>
+              </a:graphicData>
+            </a:graphic>
+          </wp:inline>
+        </w:drawing>
+      </w:r>
+      <w:r>
+        <w:rPr>
+          <w:rFonts w:ascii="Calibri" w:hAnsi="Calibri"/>
+          <w:b/>
+          <w:bCs/>
+          <w:noProof/>
+          <w:sz w:val="28"/>
+          <w:szCs w:val="28"/>
+          <w:lang w:eastAsia="en-US" w:bidi="ar-SA"/>
+        </w:rPr>
+        <w:drawing>
+          <wp:inline distT="0" distB="0" distL="0" distR="0">
+            <wp:extent cx="3044952" cy="1709928"/>
+            <wp:effectExtent l="0" t="0" r="0" b="0"/>
+            <wp:docPr id="28" name="Picture 28"/>
+            <wp:cNvGraphicFramePr>
+              <a:graphicFrameLocks xmlns:a="http://schemas.openxmlformats.org/drawingml/2006/main" noChangeAspect="1"/>
+            </wp:cNvGraphicFramePr>
+            <a:graphic xmlns:a="http://schemas.openxmlformats.org/drawingml/2006/main">
+              <a:graphicData uri="http://schemas.openxmlformats.org/drawingml/2006/picture">
+                <pic:pic xmlns:pic="http://schemas.openxmlformats.org/drawingml/2006/picture">
+                  <pic:nvPicPr>
+                    <pic:cNvPr id="28" name="1210151257b.jpg"/>
+                    <pic:cNvPicPr/>
+                  </pic:nvPicPr>
+                  <pic:blipFill>
+                    <a:blip r:embed="rId6" cstate="print">
+                      <a:extLst>
+                        <a:ext uri="{28A0092B-C50C-407E-A947-70E740481C1C}">
+                          <a14:useLocalDpi xmlns:a14="http://schemas.microsoft.com/office/drawing/2010/main" val="0"/>
+                        </a:ext>
+                      </a:extLst>
+                    </a:blip>
+                    <a:stretch>
+                      <a:fillRect/>
+                    </a:stretch>
+                  </pic:blipFill>
+                  <pic:spPr>
+                    <a:xfrm>
+                      <a:off x="0" y="0"/>
+                      <a:ext cx="3044952" cy="1709928"/>
+                    </a:xfrm>
+                    <a:prstGeom prst="rect">
+                      <a:avLst/>
+                    </a:prstGeom>
+                    <a:ln>
+                      <a:noFill/>
+                    </a:ln>
+                    <a:effectLst>
+                      <a:softEdge rad="112500"/>
+                    </a:effectLst>
+                  </pic:spPr>
+                </pic:pic>
+              </a:graphicData>
+            </a:graphic>
+          </wp:inline>
+        </w:drawing>
+      </w:r>
+      <w:r>
+        <w:rPr>
+          <w:rFonts w:ascii="Calibri" w:hAnsi="Calibri"/>
+          <w:b/>
+          <w:bCs/>
+          <w:noProof/>
+          <w:sz w:val="28"/>
+          <w:szCs w:val="28"/>
+          <w:lang w:eastAsia="en-US" w:bidi="ar-SA"/>
+        </w:rPr>
+        <w:drawing>
+          <wp:inline distT="0" distB="0" distL="0" distR="0">
+            <wp:extent cx="3044952" cy="1709928"/>
+            <wp:effectExtent l="0" t="0" r="0" b="0"/>
+            <wp:docPr id="29" name="Picture 29"/>
+            <wp:cNvGraphicFramePr>
+              <a:graphicFrameLocks xmlns:a="http://schemas.openxmlformats.org/drawingml/2006/main" noChangeAspect="1"/>
+            </wp:cNvGraphicFramePr>
+            <a:graphic xmlns:a="http://schemas.openxmlformats.org/drawingml/2006/main">
+              <a:graphicData uri="http://schemas.openxmlformats.org/drawingml/2006/picture">
+                <pic:pic xmlns:pic="http://schemas.openxmlformats.org/drawingml/2006/picture">
+                  <pic:nvPicPr>
+                    <pic:cNvPr id="29" name="1215151340.jpg"/>
+                    <pic:cNvPicPr/>
+                  </pic:nvPicPr>
+                  <pic:blipFill>
+                    <a:blip r:embed="rId7" cstate="print">
+                      <a:extLst>
+                        <a:ext uri="{28A0092B-C50C-407E-A947-70E740481C1C}">
+                          <a14:useLocalDpi xmlns:a14="http://schemas.microsoft.com/office/drawing/2010/main" val="0"/>
+                        </a:ext>
+                      </a:extLst>
+                    </a:blip>
+                    <a:stretch>
+                      <a:fillRect/>
+                    </a:stretch>
+                  </pic:blipFill>
+                  <pic:spPr>
+                    <a:xfrm>
+                      <a:off x="0" y="0"/>
+                      <a:ext cx="3044952" cy="1709928"/>
+                    </a:xfrm>
+                    <a:prstGeom prst="rect">
+                      <a:avLst/>
+                    </a:prstGeom>
+                    <a:ln>
+                      <a:noFill/>
+                    </a:ln>
+                    <a:effectLst>
+                      <a:softEdge rad="112500"/>
+                    </a:effectLst>
+                  </pic:spPr>
+                </pic:pic>
+              </a:graphicData>
+            </a:graphic>
+          </wp:inline>
+        </w:drawing>
+      </w:r>
+    </w:p>
+    <w:p>
+      <w:pPr>
+        <w:rPr>
+          <w:rFonts w:ascii="Calibri" w:hAnsi="Calibri"/>
+        </w:rPr>
+      </w:pPr>
+      <w:r>
+        <w:rPr>
+          <w:rFonts w:ascii="Calibri" w:hAnsi="Calibri"/>
+        </w:rPr>
+        <w:tab/>
+        <w:t>The base station consists of a power supply, Arduino microcontroller, a solid state relay bank, an interface to the device</w:t>
+      </w:r>
+      <w:r>
+        <w:rPr>
+          <w:rFonts w:ascii="Calibri" w:hAnsi="Calibri"/>
+        </w:rPr>
+        <w:t>, and a 3D printed rig to hold the device and spring probes</w:t>
+      </w:r>
+      <w:r>
+        <w:rPr>
+          <w:rFonts w:ascii="Calibri" w:hAnsi="Calibri"/>
+        </w:rPr>
+        <w:t>. It should be noted that for this project a high voltage lab power supply was used, this was done in the interest of time since it violates the spirit of this project in not needing specialized equipment. However, since the power requirements are so low, there are inexpensive voltage converters and simple power supply designs available that could easily be used instead.</w:t>
+      </w:r>
+    </w:p>
+    <w:p>
+      <w:pPr>
+        <w:rPr>
+          <w:rFonts w:ascii="Calibri" w:hAnsi="Calibri"/>
+        </w:rPr>
+      </w:pPr>
+      <w:r>
+        <w:rPr>
+          <w:rFonts w:ascii="Calibri" w:hAnsi="Calibri"/>
+        </w:rPr>
+        <w:tab/>
+        <w:t>An Arduino Mega handles the relay switching duties since it is an easily obtainable, easily programmable, relatively inexpensive microcontroller with a large amount of digital IO for controlling a large number of relays.</w:t>
+      </w:r>
+    </w:p>
+    <w:p>
+      <w:pPr>
+        <w:rPr>
+          <w:rFonts w:ascii="Calibri" w:hAnsi="Calibri"/>
+        </w:rPr>
+      </w:pPr>
+      <w:r>
+        <w:rPr>
+          <w:rFonts w:ascii="Calibri" w:hAnsi="Calibri"/>
+        </w:rPr>
+        <w:tab/>
+        <w:t>The relay bank utilizes solid state relays due to their robustness over traditional mechanical relays and since there is no risk of internal arcing due to high voltages. This is not a strict requirement, the extremely low current draw means that any relay with sufficient withstanding voltage should work without issue. Each relay device contains an NO/NC relay pair that allows each electrode to be connected to ground when the relay is in the off state, and then be switched over to power with only one IO line from the controller. The worst case switching time of the chosen relays is 3ms</w:t>
+      </w:r>
+    </w:p>
+    <w:p>
+      <w:pPr>
+        <w:rPr>
+          <w:rFonts w:ascii="Calibri" w:hAnsi="Calibri"/>
+        </w:rPr>
+      </w:pPr>
+      <w:r>
+        <w:rPr>
+          <w:rFonts w:ascii="Calibri" w:hAnsi="Calibri"/>
+        </w:rPr>
+        <w:tab/>
+        <w:t>Interfacing with the device is handled via spring probes mounted on a sliding mount</w:t>
+      </w:r>
+      <w:r>
+        <w:rPr>
+          <w:rFonts w:ascii="Calibri" w:hAnsi="Calibri"/>
+        </w:rPr>
+        <w:t xml:space="preserve"> on the test rig</w:t>
+      </w:r>
+      <w:r>
+        <w:rPr>
+          <w:rFonts w:ascii="Calibri" w:hAnsi="Calibri"/>
+        </w:rPr>
+        <w:t xml:space="preserve"> that can be pressed down onto pads on the device.</w:t>
+      </w:r>
+      <w:r>
+        <w:rPr>
+          <w:rFonts w:ascii="Calibri" w:hAnsi="Calibri"/>
+        </w:rPr>
+        <w:t xml:space="preserve"> The test rig is set up as a small table to elevate the device and allow for clamping from the sides if needed. At one end are two posts that guide the sliding portion of the rig. This sliding portion holds the spring probes and uses a combination of gravity and friction to ensure contact with the device. If a new rig is printed using the </w:t>
+      </w:r>
+      <w:r>
+        <w:rPr>
+          <w:rFonts w:ascii="Calibri" w:hAnsi="Calibri"/>
+        </w:rPr>
+        <w:lastRenderedPageBreak/>
+        <w:t>provided design files, make sure to drill out the spring probe holes using a 1/16” bit.</w:t>
+      </w:r>
+      <w:bookmarkStart w:id="0" w:name="_GoBack"/>
+      <w:bookmarkEnd w:id="0"/>
+    </w:p>
+    <w:p>
+      <w:pPr>
+        <w:rPr>
+          <w:rFonts w:ascii="Calibri" w:hAnsi="Calibri"/>
+        </w:rPr>
+      </w:pPr>
+      <w:r>
+        <w:rPr>
+          <w:rFonts w:ascii="Calibri" w:hAnsi="Calibri"/>
+        </w:rPr>
+        <w:tab/>
+        <w:t>The Arduino controller is controlled by a PC using simple serial commands. A high baud rate of 115200 is used to allow for rapid communication since the serial protocol is the slowest part of the system. To facilitate more complex PWM style control, the PWM functionality of the Arduino is used rather than the PC explicitly defining each switching operation so the PC can simply tell the Arduino to start and stop PWM at a specified frequency for each electrode.</w:t>
       </w:r>
     </w:p>
     <w:p/>
     <w:p>
       <w:pPr>
-        <w:rPr>
-          <w:rFonts w:ascii="Calibri" w:hAnsi="Calibri"/>
-        </w:rPr>
-      </w:pPr>
-      <w:r>
-        <w:rPr>
-          <w:rFonts w:ascii="Calibri" w:hAnsi="Calibri"/>
-        </w:rPr>
-        <w:tab/>
-        <w:t>An Arduino Mega handles the relay switching duties since it is an easily obtainable, easily programmable, relatively inexpensive microcontroller with a large amount of digital IO for controlling a large number of relays.</w:t>
-      </w:r>
-    </w:p>
-    <w:p>
-      <w:pPr>
-        <w:rPr>
-          <w:rFonts w:ascii="Calibri" w:hAnsi="Calibri"/>
-        </w:rPr>
-      </w:pPr>
-      <w:r>
-        <w:rPr>
-          <w:rFonts w:ascii="Calibri" w:hAnsi="Calibri"/>
-        </w:rPr>
-        <w:tab/>
-        <w:t>The relay bank utilizes solid state relays due to their robustness over traditional mechanical relays and since there is no risk of internal arcing due to high voltages. This is not a strict requirement, the extremely low current draw means that any relay with sufficient withstanding voltage should work without issue. Each relay device contains an NO/NC relay pair that allows each electrode to be connected to ground when the relay is in the off state, and then be switched over to power with only one IO line from the controller. The worst case switching time of the chosen relays is 3ms</w:t>
-      </w:r>
-    </w:p>
-    <w:p>
-      <w:pPr>
-        <w:rPr>
-          <w:rFonts w:ascii="Calibri" w:hAnsi="Calibri"/>
-        </w:rPr>
-      </w:pPr>
-      <w:r>
-        <w:rPr>
-          <w:rFonts w:ascii="Calibri" w:hAnsi="Calibri"/>
-        </w:rPr>
-        <w:tab/>
-        <w:t>Interfacing with the device is handled via spring probes mounted on a sliding mount that can be pressed down onto pads on the device.</w:t>
-      </w:r>
-    </w:p>
-    <w:p>
-      <w:pPr>
-        <w:rPr>
-          <w:rFonts w:ascii="Calibri" w:hAnsi="Calibri"/>
-        </w:rPr>
-      </w:pPr>
-      <w:r>
-        <w:rPr>
-          <w:rFonts w:ascii="Calibri" w:hAnsi="Calibri"/>
-        </w:rPr>
-        <w:tab/>
-        <w:t>The Arduino controller is controlled by a PC using simple serial commands. A high baud rate of 115200 is used to allow for rapid communication since the serial protocol is the slowest part of the system. To facilitate more complex PWM style control, the PWM functionality of the Arduino is used rather than the PC explicitly defining each switching operation so the PC can simply tell the Arduino to start and stop PWM at a specified frequency for each electrode.</w:t>
+        <w:jc w:val="center"/>
+        <w:rPr>
+          <w:rFonts w:ascii="Calibri" w:hAnsi="Calibri"/>
+          <w:b/>
+          <w:bCs/>
+          <w:sz w:val="28"/>
+          <w:szCs w:val="28"/>
+        </w:rPr>
+      </w:pPr>
+      <w:r>
+        <w:rPr>
+          <w:rFonts w:ascii="Calibri" w:hAnsi="Calibri"/>
+          <w:b/>
+          <w:bCs/>
+          <w:sz w:val="28"/>
+          <w:szCs w:val="28"/>
+        </w:rPr>
+        <w:t>DEVICE FABRICATION PROCESS</w:t>
+      </w:r>
+    </w:p>
+    <w:p>
+      <w:pPr>
+        <w:rPr>
+          <w:rFonts w:ascii="Calibri" w:hAnsi="Calibri"/>
+          <w:b/>
+          <w:bCs/>
+        </w:rPr>
+      </w:pPr>
+      <w:r>
+        <w:rPr>
+          <w:rFonts w:ascii="Calibri" w:hAnsi="Calibri"/>
+          <w:b/>
+          <w:bCs/>
+        </w:rPr>
+        <w:t>0. Plan out device</w:t>
+      </w:r>
+    </w:p>
+    <w:p>
+      <w:pPr>
+        <w:rPr>
+          <w:rFonts w:ascii="Calibri" w:hAnsi="Calibri"/>
+        </w:rPr>
+      </w:pPr>
+      <w:r>
+        <w:rPr>
+          <w:rFonts w:ascii="Calibri" w:hAnsi="Calibri"/>
+          <w:b/>
+          <w:bCs/>
+        </w:rPr>
+        <w:tab/>
+      </w:r>
+      <w:r>
+        <w:rPr>
+          <w:rFonts w:ascii="Calibri" w:hAnsi="Calibri"/>
+        </w:rPr>
+        <w:t>a. Pad location</w:t>
+      </w:r>
+    </w:p>
+    <w:p>
+      <w:pPr>
+        <w:rPr>
+          <w:rFonts w:ascii="Calibri" w:hAnsi="Calibri"/>
+        </w:rPr>
+      </w:pPr>
+      <w:r>
+        <w:rPr>
+          <w:rFonts w:ascii="Calibri" w:hAnsi="Calibri"/>
+        </w:rPr>
+        <w:tab/>
+        <w:t>b. Electrode layout</w:t>
+      </w:r>
+    </w:p>
+    <w:p>
+      <w:pPr>
+        <w:rPr>
+          <w:rFonts w:ascii="Calibri" w:hAnsi="Calibri"/>
+        </w:rPr>
+      </w:pPr>
+      <w:r>
+        <w:rPr>
+          <w:rFonts w:ascii="Calibri" w:hAnsi="Calibri"/>
+        </w:rPr>
+        <w:tab/>
+        <w:t>c. Trace routing</w:t>
+      </w:r>
+    </w:p>
+    <w:p>
+      <w:pPr>
+        <w:rPr>
+          <w:rFonts w:ascii="Calibri" w:hAnsi="Calibri"/>
+        </w:rPr>
+      </w:pPr>
+      <w:r>
+        <w:rPr>
+          <w:rFonts w:ascii="Calibri" w:hAnsi="Calibri"/>
+        </w:rPr>
+        <w:tab/>
+        <w:t>d. If necessary, cut the paper to fit the base station</w:t>
+      </w:r>
+    </w:p>
+    <w:p>
+      <w:pPr>
+        <w:rPr>
+          <w:rFonts w:ascii="Calibri" w:hAnsi="Calibri"/>
+          <w:b/>
+          <w:bCs/>
+        </w:rPr>
+      </w:pPr>
+      <w:r>
+        <w:rPr>
+          <w:rFonts w:ascii="Calibri" w:hAnsi="Calibri"/>
+          <w:b/>
+          <w:bCs/>
+        </w:rPr>
+        <w:t>1. Draw electrodes, contact pads, and traces</w:t>
+      </w:r>
+    </w:p>
+    <w:p>
+      <w:pPr>
+        <w:rPr>
+          <w:rFonts w:ascii="Calibri" w:hAnsi="Calibri"/>
+        </w:rPr>
+      </w:pPr>
+      <w:r>
+        <w:rPr>
+          <w:rFonts w:ascii="Calibri" w:hAnsi="Calibri"/>
+          <w:b/>
+          <w:bCs/>
+        </w:rPr>
+        <w:tab/>
+      </w:r>
+      <w:r>
+        <w:rPr>
+          <w:rFonts w:ascii="Calibri" w:hAnsi="Calibri"/>
+        </w:rPr>
+        <w:t>a. Use razor blade to etch out electrodes</w:t>
+      </w:r>
+    </w:p>
+    <w:p>
+      <w:pPr>
+        <w:rPr>
+          <w:rFonts w:ascii="Calibri" w:hAnsi="Calibri"/>
+          <w:b/>
+          <w:bCs/>
+        </w:rPr>
+      </w:pPr>
+      <w:r>
+        <w:rPr>
+          <w:rFonts w:ascii="Calibri" w:hAnsi="Calibri"/>
+          <w:b/>
+          <w:bCs/>
+        </w:rPr>
+        <w:t>2. Verify electrical connectivity</w:t>
+      </w:r>
+    </w:p>
+    <w:p>
+      <w:pPr>
+        <w:rPr>
+          <w:rFonts w:ascii="Calibri" w:hAnsi="Calibri"/>
+        </w:rPr>
+      </w:pPr>
+      <w:r>
+        <w:rPr>
+          <w:rFonts w:ascii="Calibri" w:hAnsi="Calibri"/>
+          <w:b/>
+          <w:bCs/>
+        </w:rPr>
+        <w:tab/>
+      </w:r>
+      <w:r>
+        <w:rPr>
+          <w:rFonts w:ascii="Calibri" w:hAnsi="Calibri"/>
+        </w:rPr>
+        <w:t>a. Verify electrode isolation</w:t>
+      </w:r>
+    </w:p>
+    <w:p>
+      <w:pPr>
+        <w:rPr>
+          <w:rFonts w:ascii="Calibri" w:hAnsi="Calibri"/>
+        </w:rPr>
+      </w:pPr>
+      <w:r>
+        <w:rPr>
+          <w:rFonts w:ascii="Calibri" w:hAnsi="Calibri"/>
+        </w:rPr>
+        <w:tab/>
+        <w:t>b. Verify pad to electrode connectivity</w:t>
+      </w:r>
+    </w:p>
+    <w:p>
+      <w:pPr>
+        <w:rPr>
+          <w:rFonts w:ascii="Calibri" w:hAnsi="Calibri"/>
+        </w:rPr>
+      </w:pPr>
+      <w:r>
+        <w:rPr>
+          <w:rFonts w:ascii="Calibri" w:hAnsi="Calibri"/>
+        </w:rPr>
+        <w:tab/>
+        <w:t>c. Use the razor blade or more ink to correct any issues</w:t>
+      </w:r>
+    </w:p>
+    <w:p>
+      <w:pPr>
+        <w:rPr>
+          <w:rFonts w:ascii="Calibri" w:hAnsi="Calibri"/>
+          <w:b/>
+          <w:bCs/>
+        </w:rPr>
+      </w:pPr>
+      <w:r>
+        <w:rPr>
+          <w:rFonts w:ascii="Calibri" w:hAnsi="Calibri"/>
+          <w:b/>
+          <w:bCs/>
+        </w:rPr>
+        <w:t>3. Stick the tape on</w:t>
+      </w:r>
+    </w:p>
+    <w:p>
+      <w:pPr>
+        <w:rPr>
+          <w:rFonts w:ascii="Calibri" w:hAnsi="Calibri"/>
+        </w:rPr>
+      </w:pPr>
+      <w:r>
+        <w:rPr>
+          <w:rFonts w:ascii="Calibri" w:hAnsi="Calibri"/>
+          <w:b/>
+          <w:bCs/>
+        </w:rPr>
+        <w:tab/>
+      </w:r>
+      <w:r>
+        <w:rPr>
+          <w:rFonts w:ascii="Calibri" w:hAnsi="Calibri"/>
+        </w:rPr>
+        <w:t>a. Cut out tape to cover electrodes</w:t>
+      </w:r>
+    </w:p>
+    <w:p>
+      <w:pPr>
+        <w:rPr>
+          <w:rFonts w:ascii="Calibri" w:hAnsi="Calibri"/>
+        </w:rPr>
+      </w:pPr>
+      <w:r>
+        <w:rPr>
+          <w:rFonts w:ascii="Calibri" w:hAnsi="Calibri"/>
+        </w:rPr>
+        <w:tab/>
+        <w:t>b. CAREFULLY apply tape in the same way you would a screen protector</w:t>
+      </w:r>
+    </w:p>
+    <w:p>
+      <w:pPr>
+        <w:rPr>
+          <w:rFonts w:ascii="Calibri" w:hAnsi="Calibri"/>
+        </w:rPr>
+      </w:pPr>
+      <w:r>
+        <w:rPr>
+          <w:rFonts w:ascii="Calibri" w:hAnsi="Calibri"/>
+        </w:rPr>
+        <w:tab/>
+        <w:t>c. Firmly press tape down over electrodes</w:t>
+      </w:r>
+    </w:p>
+    <w:p>
+      <w:pPr>
+        <w:rPr>
+          <w:rFonts w:ascii="Calibri" w:hAnsi="Calibri"/>
+        </w:rPr>
+      </w:pPr>
+      <w:r>
+        <w:rPr>
+          <w:rFonts w:ascii="Calibri" w:hAnsi="Calibri"/>
+        </w:rPr>
+        <w:tab/>
+        <w:t>d. Trim off any excess tape</w:t>
+      </w:r>
+    </w:p>
+    <w:p>
+      <w:pPr>
+        <w:rPr>
+          <w:rFonts w:ascii="Calibri" w:hAnsi="Calibri"/>
+          <w:b/>
+          <w:bCs/>
+        </w:rPr>
+      </w:pPr>
+      <w:r>
+        <w:rPr>
+          <w:rFonts w:ascii="Calibri" w:hAnsi="Calibri"/>
+          <w:b/>
+          <w:bCs/>
+        </w:rPr>
+        <w:t>4. Apply the hydrophobic layer</w:t>
+      </w:r>
+    </w:p>
+    <w:p>
+      <w:pPr>
+        <w:rPr>
+          <w:rFonts w:ascii="Calibri" w:hAnsi="Calibri"/>
+        </w:rPr>
+      </w:pPr>
+      <w:r>
+        <w:rPr>
+          <w:rFonts w:ascii="Calibri" w:hAnsi="Calibri"/>
+        </w:rPr>
+        <w:tab/>
+        <w:t>a. Clean tape surface using an alcohol wipe</w:t>
+      </w:r>
+    </w:p>
+    <w:p>
+      <w:pPr>
+        <w:rPr>
+          <w:rFonts w:ascii="Calibri" w:hAnsi="Calibri"/>
+        </w:rPr>
+      </w:pPr>
+      <w:r>
+        <w:rPr>
+          <w:rFonts w:ascii="Calibri" w:hAnsi="Calibri"/>
+        </w:rPr>
+        <w:tab/>
+        <w:t xml:space="preserve">b. Spray </w:t>
+      </w:r>
+      <w:proofErr w:type="spellStart"/>
+      <w:r>
+        <w:rPr>
+          <w:rFonts w:ascii="Calibri" w:hAnsi="Calibri"/>
+        </w:rPr>
+        <w:t>NeverWet</w:t>
+      </w:r>
+      <w:proofErr w:type="spellEnd"/>
+      <w:r>
+        <w:rPr>
+          <w:rFonts w:ascii="Calibri" w:hAnsi="Calibri"/>
+        </w:rPr>
+        <w:t xml:space="preserve"> onto a tissue</w:t>
+      </w:r>
+    </w:p>
+    <w:p>
+      <w:pPr>
+        <w:rPr>
+          <w:rFonts w:ascii="Calibri" w:hAnsi="Calibri"/>
+        </w:rPr>
+      </w:pPr>
+      <w:r>
+        <w:rPr>
+          <w:rFonts w:ascii="Calibri" w:hAnsi="Calibri"/>
+        </w:rPr>
+        <w:tab/>
+        <w:t xml:space="preserve">c. Wipe the </w:t>
+      </w:r>
+      <w:proofErr w:type="spellStart"/>
+      <w:r>
+        <w:rPr>
+          <w:rFonts w:ascii="Calibri" w:hAnsi="Calibri"/>
+        </w:rPr>
+        <w:t>NeverWet</w:t>
+      </w:r>
+      <w:proofErr w:type="spellEnd"/>
+      <w:r>
+        <w:rPr>
+          <w:rFonts w:ascii="Calibri" w:hAnsi="Calibri"/>
+        </w:rPr>
+        <w:t xml:space="preserve"> onto the portion of the tape covering the electrodes</w:t>
+      </w:r>
+    </w:p>
+    <w:p>
+      <w:pPr>
+        <w:rPr>
+          <w:rFonts w:ascii="Calibri" w:hAnsi="Calibri"/>
+        </w:rPr>
+      </w:pPr>
+      <w:r>
+        <w:rPr>
+          <w:rFonts w:ascii="Calibri" w:hAnsi="Calibri"/>
+        </w:rPr>
+        <w:tab/>
+        <w:t>d. Wait a few minutes for the coating to dry</w:t>
+      </w:r>
+    </w:p>
+    <w:p>
+      <w:pPr>
+        <w:rPr>
+          <w:rFonts w:ascii="Calibri" w:hAnsi="Calibri"/>
+        </w:rPr>
+      </w:pPr>
+      <w:r>
+        <w:rPr>
+          <w:rFonts w:ascii="Calibri" w:hAnsi="Calibri"/>
+        </w:rPr>
+        <w:tab/>
+        <w:t>e. Test coating and repeat all of step 4 if it doesn't work</w:t>
+      </w:r>
+    </w:p>
+    <w:p>
+      <w:pPr>
+        <w:rPr>
+          <w:rFonts w:ascii="Calibri" w:hAnsi="Calibri"/>
+          <w:b/>
+          <w:bCs/>
+        </w:rPr>
+      </w:pPr>
+      <w:r>
+        <w:rPr>
+          <w:rFonts w:ascii="Calibri" w:hAnsi="Calibri"/>
+          <w:b/>
+          <w:bCs/>
+        </w:rPr>
+        <w:lastRenderedPageBreak/>
+        <w:t>5. Test the device</w:t>
+      </w:r>
+    </w:p>
+    <w:p>
+      <w:pPr>
+        <w:rPr>
+          <w:rFonts w:ascii="Calibri" w:hAnsi="Calibri"/>
+          <w:b/>
+          <w:bCs/>
+        </w:rPr>
+      </w:pPr>
+      <w:r>
+        <w:rPr>
+          <w:rFonts w:ascii="Calibri" w:hAnsi="Calibri"/>
+          <w:b/>
+          <w:bCs/>
+        </w:rPr>
+        <w:tab/>
+      </w:r>
+    </w:p>
+    <w:p>
+      <w:pPr>
+        <w:rPr>
+          <w:rFonts w:ascii="Calibri" w:hAnsi="Calibri"/>
+        </w:rPr>
+      </w:pPr>
+      <w:r>
+        <w:rPr>
+          <w:rFonts w:ascii="Calibri" w:hAnsi="Calibri"/>
+        </w:rPr>
+        <w:tab/>
+        <w:t xml:space="preserve">BEFORE YOU START: Be aware that </w:t>
+      </w:r>
+      <w:proofErr w:type="spellStart"/>
+      <w:r>
+        <w:rPr>
+          <w:rFonts w:ascii="Calibri" w:hAnsi="Calibri"/>
+        </w:rPr>
+        <w:t>electrowetting</w:t>
+      </w:r>
+      <w:proofErr w:type="spellEnd"/>
+      <w:r>
+        <w:rPr>
+          <w:rFonts w:ascii="Calibri" w:hAnsi="Calibri"/>
+        </w:rPr>
+        <w:t xml:space="preserve"> devices can be very finicky and even small things like fingerprints, bubbles in the tape, and airborne particles can be enough to affect the performance of the device. Make sure to wear gloves and work in a reasonably clean environment. Even by following this guide exactly and carefully assembling your device, it probably won't work the first time. This unfortunately is the current state of </w:t>
+      </w:r>
+      <w:proofErr w:type="spellStart"/>
+      <w:r>
+        <w:rPr>
+          <w:rFonts w:ascii="Calibri" w:hAnsi="Calibri"/>
+        </w:rPr>
+        <w:t>electrowetting</w:t>
+      </w:r>
+      <w:proofErr w:type="spellEnd"/>
+      <w:r>
+        <w:rPr>
+          <w:rFonts w:ascii="Calibri" w:hAnsi="Calibri"/>
+        </w:rPr>
+        <w:t xml:space="preserve"> devices, they are very temperamental, and the small inconsistencies that arise from the manual assembly process will probably conspire against you from time to time, especially when you first start building these devices.</w:t>
       </w:r>
     </w:p>
     <w:p/>
     <w:p>
       <w:pPr>
-        <w:jc w:val="center"/>
-        <w:rPr>
-          <w:rFonts w:ascii="Calibri" w:hAnsi="Calibri"/>
-          <w:b/>
-          <w:bCs/>
-          <w:sz w:val="28"/>
-          <w:szCs w:val="28"/>
-        </w:rPr>
-      </w:pPr>
-      <w:r>
-        <w:rPr>
-          <w:rFonts w:ascii="Calibri" w:hAnsi="Calibri"/>
-          <w:b/>
-          <w:bCs/>
-          <w:sz w:val="28"/>
-          <w:szCs w:val="28"/>
-        </w:rPr>
-        <w:t>DEVICE FABRICATION PROCESS</w:t>
-      </w:r>
-    </w:p>
-    <w:p>
-      <w:pPr>
-        <w:rPr>
-          <w:rFonts w:ascii="Calibri" w:hAnsi="Calibri"/>
-          <w:b/>
-          <w:bCs/>
-        </w:rPr>
-      </w:pPr>
-      <w:r>
-        <w:rPr>
-          <w:rFonts w:ascii="Calibri" w:hAnsi="Calibri"/>
-          <w:b/>
-          <w:bCs/>
+        <w:rPr>
+          <w:rFonts w:ascii="Calibri" w:hAnsi="Calibri"/>
+          <w:b/>
+          <w:sz w:val="28"/>
+          <w:szCs w:val="28"/>
+        </w:rPr>
+      </w:pPr>
+      <w:r>
+        <w:rPr>
+          <w:rFonts w:ascii="Calibri" w:hAnsi="Calibri"/>
+          <w:b/>
+          <w:sz w:val="28"/>
+          <w:szCs w:val="28"/>
         </w:rPr>
         <w:t>0. Plan out device</w:t>
       </w:r>
@@ -365,471 +1120,19 @@
         <w:rPr>
           <w:rFonts w:ascii="Calibri" w:hAnsi="Calibri"/>
           <w:b/>
-          <w:bCs/>
-        </w:rPr>
-        <w:tab/>
-      </w:r>
-      <w:r>
-        <w:rPr>
-          <w:rFonts w:ascii="Calibri" w:hAnsi="Calibri"/>
-        </w:rPr>
-        <w:t>a. Pad location</w:t>
-      </w:r>
-    </w:p>
-    <w:p>
-      <w:pPr>
-        <w:rPr>
-          <w:rFonts w:ascii="Calibri" w:hAnsi="Calibri"/>
-        </w:rPr>
-      </w:pPr>
-      <w:r>
-        <w:rPr>
-          <w:rFonts w:ascii="Calibri" w:hAnsi="Calibri"/>
-        </w:rPr>
-        <w:tab/>
-        <w:t>b. Electrode layout</w:t>
-      </w:r>
-    </w:p>
-    <w:p>
-      <w:pPr>
-        <w:rPr>
-          <w:rFonts w:ascii="Calibri" w:hAnsi="Calibri"/>
-        </w:rPr>
-      </w:pPr>
-      <w:r>
-        <w:rPr>
-          <w:rFonts w:ascii="Calibri" w:hAnsi="Calibri"/>
-        </w:rPr>
-        <w:tab/>
-        <w:t>c. Trace routing</w:t>
-      </w:r>
-    </w:p>
-    <w:p>
-      <w:pPr>
-        <w:rPr>
-          <w:rFonts w:ascii="Calibri" w:hAnsi="Calibri"/>
-        </w:rPr>
-      </w:pPr>
-      <w:r>
-        <w:rPr>
-          <w:rFonts w:ascii="Calibri" w:hAnsi="Calibri"/>
-        </w:rPr>
-        <w:tab/>
-        <w:t>d. If necessary, cut the paper to fit the base station</w:t>
-      </w:r>
-    </w:p>
-    <w:p>
-      <w:pPr>
-        <w:rPr>
-          <w:rFonts w:ascii="Calibri" w:hAnsi="Calibri"/>
-          <w:b/>
-          <w:bCs/>
-        </w:rPr>
-      </w:pPr>
-      <w:r>
-        <w:rPr>
-          <w:rFonts w:ascii="Calibri" w:hAnsi="Calibri"/>
-          <w:b/>
-          <w:bCs/>
-        </w:rPr>
-        <w:t>1. Draw electrodes, contact pads, and traces</w:t>
-      </w:r>
-    </w:p>
-    <w:p>
-      <w:pPr>
-        <w:rPr>
-          <w:rFonts w:ascii="Calibri" w:hAnsi="Calibri"/>
-        </w:rPr>
-      </w:pPr>
-      <w:r>
-        <w:rPr>
-          <w:rFonts w:ascii="Calibri" w:hAnsi="Calibri"/>
-          <w:b/>
-          <w:bCs/>
-        </w:rPr>
-        <w:tab/>
-      </w:r>
-      <w:r>
-        <w:rPr>
-          <w:rFonts w:ascii="Calibri" w:hAnsi="Calibri"/>
-        </w:rPr>
-        <w:t>a. Use razor blade to etch out electrodes</w:t>
-      </w:r>
-    </w:p>
-    <w:p>
-      <w:pPr>
-        <w:rPr>
-          <w:rFonts w:ascii="Calibri" w:hAnsi="Calibri"/>
-          <w:b/>
-          <w:bCs/>
-        </w:rPr>
-      </w:pPr>
-      <w:r>
-        <w:rPr>
-          <w:rFonts w:ascii="Calibri" w:hAnsi="Calibri"/>
-          <w:b/>
-          <w:bCs/>
-        </w:rPr>
-        <w:t>2. Verify electrical connectivity</w:t>
-      </w:r>
-    </w:p>
-    <w:p>
-      <w:pPr>
-        <w:rPr>
-          <w:rFonts w:ascii="Calibri" w:hAnsi="Calibri"/>
-        </w:rPr>
-      </w:pPr>
-      <w:r>
-        <w:rPr>
-          <w:rFonts w:ascii="Calibri" w:hAnsi="Calibri"/>
-          <w:b/>
-          <w:bCs/>
-        </w:rPr>
-        <w:tab/>
-      </w:r>
-      <w:r>
-        <w:rPr>
-          <w:rFonts w:ascii="Calibri" w:hAnsi="Calibri"/>
-        </w:rPr>
-        <w:t>a. Verify electrode isolation</w:t>
-      </w:r>
-    </w:p>
-    <w:p>
-      <w:pPr>
-        <w:rPr>
-          <w:rFonts w:ascii="Calibri" w:hAnsi="Calibri"/>
-        </w:rPr>
-      </w:pPr>
-      <w:r>
-        <w:rPr>
-          <w:rFonts w:ascii="Calibri" w:hAnsi="Calibri"/>
-        </w:rPr>
-        <w:tab/>
-        <w:t>b. Verify pad to electrode connectivity</w:t>
-      </w:r>
-    </w:p>
-    <w:p>
-      <w:pPr>
-        <w:rPr>
-          <w:rFonts w:ascii="Calibri" w:hAnsi="Calibri"/>
-        </w:rPr>
-      </w:pPr>
-      <w:r>
-        <w:rPr>
-          <w:rFonts w:ascii="Calibri" w:hAnsi="Calibri"/>
-        </w:rPr>
-        <w:tab/>
-        <w:t>c. Use the razor blade or more ink to correct any issues</w:t>
-      </w:r>
-    </w:p>
-    <w:p>
-      <w:pPr>
-        <w:rPr>
-          <w:rFonts w:ascii="Calibri" w:hAnsi="Calibri"/>
-          <w:b/>
-          <w:bCs/>
-        </w:rPr>
-      </w:pPr>
-      <w:r>
-        <w:rPr>
-          <w:rFonts w:ascii="Calibri" w:hAnsi="Calibri"/>
-          <w:b/>
-          <w:bCs/>
-        </w:rPr>
-        <w:t>3. Stick the tape on</w:t>
-      </w:r>
-    </w:p>
-    <w:p>
-      <w:pPr>
-        <w:rPr>
-          <w:rFonts w:ascii="Calibri" w:hAnsi="Calibri"/>
-        </w:rPr>
-      </w:pPr>
-      <w:r>
-        <w:rPr>
-          <w:rFonts w:ascii="Calibri" w:hAnsi="Calibri"/>
-          <w:b/>
-          <w:bCs/>
-        </w:rPr>
-        <w:tab/>
-      </w:r>
-      <w:r>
-        <w:rPr>
-          <w:rFonts w:ascii="Calibri" w:hAnsi="Calibri"/>
-        </w:rPr>
-        <w:t>a. Cut out tape to cover electrodes</w:t>
-      </w:r>
-    </w:p>
-    <w:p>
-      <w:pPr>
-        <w:rPr>
-          <w:rFonts w:ascii="Calibri" w:hAnsi="Calibri"/>
-        </w:rPr>
-      </w:pPr>
-      <w:r>
-        <w:rPr>
-          <w:rFonts w:ascii="Calibri" w:hAnsi="Calibri"/>
-        </w:rPr>
-        <w:lastRenderedPageBreak/>
-        <w:tab/>
-        <w:t>b. CAREFULLY apply tape in the same way you would a screen protector</w:t>
-      </w:r>
-    </w:p>
-    <w:p>
-      <w:pPr>
-        <w:rPr>
-          <w:rFonts w:ascii="Calibri" w:hAnsi="Calibri"/>
-        </w:rPr>
-      </w:pPr>
-      <w:r>
-        <w:rPr>
-          <w:rFonts w:ascii="Calibri" w:hAnsi="Calibri"/>
-        </w:rPr>
-        <w:tab/>
-        <w:t>c. Firmly press tape down over electrodes</w:t>
-      </w:r>
-    </w:p>
-    <w:p>
-      <w:pPr>
-        <w:rPr>
-          <w:rFonts w:ascii="Calibri" w:hAnsi="Calibri"/>
-        </w:rPr>
-      </w:pPr>
-      <w:r>
-        <w:rPr>
-          <w:rFonts w:ascii="Calibri" w:hAnsi="Calibri"/>
-        </w:rPr>
-        <w:tab/>
-        <w:t>d. Trim off any excess tape</w:t>
-      </w:r>
-    </w:p>
-    <w:p>
-      <w:pPr>
-        <w:rPr>
-          <w:rFonts w:ascii="Calibri" w:hAnsi="Calibri"/>
-          <w:b/>
-          <w:bCs/>
-        </w:rPr>
-      </w:pPr>
-      <w:r>
-        <w:rPr>
-          <w:rFonts w:ascii="Calibri" w:hAnsi="Calibri"/>
-          <w:b/>
-          <w:bCs/>
-        </w:rPr>
-        <w:t>4. Apply the hydrophobic layer</w:t>
-      </w:r>
-    </w:p>
-    <w:p>
-      <w:pPr>
-        <w:rPr>
-          <w:rFonts w:ascii="Calibri" w:hAnsi="Calibri"/>
-        </w:rPr>
-      </w:pPr>
-      <w:r>
-        <w:rPr>
-          <w:rFonts w:ascii="Calibri" w:hAnsi="Calibri"/>
-        </w:rPr>
-        <w:tab/>
-        <w:t>a. Clean tape surface using an alcohol wipe</w:t>
-      </w:r>
-    </w:p>
-    <w:p>
-      <w:pPr>
-        <w:rPr>
-          <w:rFonts w:ascii="Calibri" w:hAnsi="Calibri"/>
-        </w:rPr>
-      </w:pPr>
-      <w:r>
-        <w:rPr>
-          <w:rFonts w:ascii="Calibri" w:hAnsi="Calibri"/>
-        </w:rPr>
-        <w:tab/>
-        <w:t xml:space="preserve">b. Spray </w:t>
-      </w:r>
-      <w:proofErr w:type="spellStart"/>
-      <w:r>
-        <w:rPr>
-          <w:rFonts w:ascii="Calibri" w:hAnsi="Calibri"/>
-        </w:rPr>
-        <w:t>NeverWet</w:t>
-      </w:r>
-      <w:proofErr w:type="spellEnd"/>
-      <w:r>
-        <w:rPr>
-          <w:rFonts w:ascii="Calibri" w:hAnsi="Calibri"/>
-        </w:rPr>
-        <w:t xml:space="preserve"> onto a tissue</w:t>
-      </w:r>
-    </w:p>
-    <w:p>
-      <w:pPr>
-        <w:rPr>
-          <w:rFonts w:ascii="Calibri" w:hAnsi="Calibri"/>
-        </w:rPr>
-      </w:pPr>
-      <w:r>
-        <w:rPr>
-          <w:rFonts w:ascii="Calibri" w:hAnsi="Calibri"/>
-        </w:rPr>
-        <w:tab/>
-        <w:t xml:space="preserve">c. Wipe the </w:t>
-      </w:r>
-      <w:proofErr w:type="spellStart"/>
-      <w:r>
-        <w:rPr>
-          <w:rFonts w:ascii="Calibri" w:hAnsi="Calibri"/>
-        </w:rPr>
-        <w:t>NeverWet</w:t>
-      </w:r>
-      <w:proofErr w:type="spellEnd"/>
-      <w:r>
-        <w:rPr>
-          <w:rFonts w:ascii="Calibri" w:hAnsi="Calibri"/>
-        </w:rPr>
-        <w:t xml:space="preserve"> onto the portion of the tape covering the electrodes</w:t>
-      </w:r>
-    </w:p>
-    <w:p>
-      <w:pPr>
-        <w:rPr>
-          <w:rFonts w:ascii="Calibri" w:hAnsi="Calibri"/>
-        </w:rPr>
-      </w:pPr>
-      <w:r>
-        <w:rPr>
-          <w:rFonts w:ascii="Calibri" w:hAnsi="Calibri"/>
-        </w:rPr>
-        <w:tab/>
-        <w:t>d. Wait a few minutes for the coating to dry</w:t>
-      </w:r>
-    </w:p>
-    <w:p>
-      <w:pPr>
-        <w:rPr>
-          <w:rFonts w:ascii="Calibri" w:hAnsi="Calibri"/>
-        </w:rPr>
-      </w:pPr>
-      <w:r>
-        <w:rPr>
-          <w:rFonts w:ascii="Calibri" w:hAnsi="Calibri"/>
-        </w:rPr>
-        <w:tab/>
-        <w:t>e. Test coating and repeat all of step 4 if it doesn't work</w:t>
-      </w:r>
-    </w:p>
-    <w:p>
-      <w:pPr>
-        <w:rPr>
-          <w:rFonts w:ascii="Calibri" w:hAnsi="Calibri"/>
-          <w:b/>
-          <w:bCs/>
-        </w:rPr>
-      </w:pPr>
-      <w:r>
-        <w:rPr>
-          <w:rFonts w:ascii="Calibri" w:hAnsi="Calibri"/>
-          <w:b/>
-          <w:bCs/>
-        </w:rPr>
-        <w:t>5. Test the device</w:t>
-      </w:r>
-    </w:p>
-    <w:p>
-      <w:pPr>
-        <w:rPr>
-          <w:rFonts w:ascii="Calibri" w:hAnsi="Calibri"/>
-          <w:b/>
-          <w:bCs/>
-        </w:rPr>
-      </w:pPr>
-      <w:r>
-        <w:rPr>
-          <w:rFonts w:ascii="Calibri" w:hAnsi="Calibri"/>
-          <w:b/>
-          <w:bCs/>
-        </w:rPr>
-        <w:tab/>
-      </w:r>
-    </w:p>
-    <w:p>
-      <w:pPr>
-        <w:rPr>
-          <w:rFonts w:ascii="Calibri" w:hAnsi="Calibri"/>
-        </w:rPr>
-      </w:pPr>
-      <w:r>
-        <w:rPr>
-          <w:rFonts w:ascii="Calibri" w:hAnsi="Calibri"/>
-        </w:rPr>
-        <w:tab/>
-        <w:t xml:space="preserve">BEFORE YOU START: Be aware that </w:t>
-      </w:r>
-      <w:proofErr w:type="spellStart"/>
-      <w:r>
-        <w:rPr>
-          <w:rFonts w:ascii="Calibri" w:hAnsi="Calibri"/>
-        </w:rPr>
-        <w:t>electrowetting</w:t>
-      </w:r>
-      <w:proofErr w:type="spellEnd"/>
-      <w:r>
-        <w:rPr>
-          <w:rFonts w:ascii="Calibri" w:hAnsi="Calibri"/>
-        </w:rPr>
-        <w:t xml:space="preserve"> devices can be very finicky and even small things like fingerprints, bubbles in the tape, and airborne particles can be enough to affect the performance of the device. Make sure to wear gloves and work in a reasonably clean environment. Even by following this guide exactly and carefully assembling your device, it probably won't work the first time. This unfortunately is the current state of </w:t>
-      </w:r>
-      <w:proofErr w:type="spellStart"/>
-      <w:r>
-        <w:rPr>
-          <w:rFonts w:ascii="Calibri" w:hAnsi="Calibri"/>
-        </w:rPr>
-        <w:t>electrowetting</w:t>
-      </w:r>
-      <w:proofErr w:type="spellEnd"/>
-      <w:r>
-        <w:rPr>
-          <w:rFonts w:ascii="Calibri" w:hAnsi="Calibri"/>
-        </w:rPr>
-        <w:t xml:space="preserve"> devices, they are very temperamental, and the small inconsistencies that arise from the manual assembly process will probably conspire against you from time to time, especially when you first start building these devices.</w:t>
-      </w:r>
-    </w:p>
-    <w:p/>
-    <w:p>
-      <w:pPr>
-        <w:rPr>
-          <w:rFonts w:ascii="Calibri" w:hAnsi="Calibri"/>
-          <w:b/>
-          <w:sz w:val="28"/>
-          <w:szCs w:val="28"/>
-        </w:rPr>
-      </w:pPr>
-      <w:r>
-        <w:rPr>
-          <w:rFonts w:ascii="Calibri" w:hAnsi="Calibri"/>
-          <w:b/>
-          <w:sz w:val="28"/>
-          <w:szCs w:val="28"/>
-        </w:rPr>
-        <w:t>0. Plan out device</w:t>
-      </w:r>
-      <w:r>
-        <w:rPr>
-          <w:rFonts w:ascii="Calibri" w:hAnsi="Calibri"/>
-          <w:b/>
           <w:noProof/>
           <w:sz w:val="28"/>
           <w:szCs w:val="28"/>
           <w:lang w:eastAsia="en-US" w:bidi="ar-SA"/>
         </w:rPr>
         <w:drawing>
-          <wp:anchor distT="0" distB="0" distL="114300" distR="114300" simplePos="0" relativeHeight="251655680" behindDoc="0" locked="0" layoutInCell="1" allowOverlap="1" wp14:anchorId="16444478" wp14:editId="54036B16">
-            <wp:simplePos x="723900" y="6781800"/>
+          <wp:anchor distT="0" distB="0" distL="114300" distR="114300" simplePos="0" relativeHeight="251659264" behindDoc="0" locked="0" layoutInCell="1" allowOverlap="1" wp14:anchorId="4E0BBE4C" wp14:editId="33903E94">
+            <wp:simplePos x="0" y="0"/>
             <wp:positionH relativeFrom="margin">
-              <wp:align>left</wp:align>
+              <wp:posOffset>-66675</wp:posOffset>
             </wp:positionH>
             <wp:positionV relativeFrom="margin">
-              <wp:align>bottom</wp:align>
+              <wp:posOffset>2150745</wp:posOffset>
             </wp:positionV>
             <wp:extent cx="3044952" cy="2286000"/>
             <wp:effectExtent l="0" t="0" r="0" b="0"/>
@@ -846,7 +1149,7 @@
                     <pic:cNvPicPr/>
                   </pic:nvPicPr>
                   <pic:blipFill>
-                    <a:blip r:embed="rId4" cstate="print">
+                    <a:blip r:embed="rId8" cstate="print">
                       <a:extLst>
                         <a:ext uri="{28A0092B-C50C-407E-A947-70E740481C1C}">
                           <a14:useLocalDpi xmlns:a14="http://schemas.microsoft.com/office/drawing/2010/main" val="0"/>
@@ -884,13 +1187,6 @@
           </wp:anchor>
         </w:drawing>
       </w:r>
-    </w:p>
-    <w:p>
-      <w:pPr>
-        <w:rPr>
-          <w:rFonts w:ascii="Calibri" w:hAnsi="Calibri"/>
-        </w:rPr>
-      </w:pPr>
       <w:r>
         <w:rPr>
           <w:rFonts w:ascii="Calibri" w:hAnsi="Calibri"/>
@@ -924,13 +1220,22 @@
         <w:rPr>
           <w:rFonts w:ascii="Calibri" w:hAnsi="Calibri"/>
         </w:rPr>
-        <w:t xml:space="preserve"> effect (alternatively, increase the voltage but this will likely require higher spec parts in your base station). A few sample designs for initial testing are provided in the appendices.</w:t>
-      </w:r>
-      <w:r>
-        <w:rPr>
-          <w:rFonts w:ascii="Calibri" w:hAnsi="Calibri"/>
-        </w:rPr>
-        <w:t xml:space="preserve"> </w:t>
+        <w:t xml:space="preserve"> effect (alternatively, increase the voltage but this will likely require higher sp</w:t>
+      </w:r>
+      <w:r>
+        <w:rPr>
+          <w:rFonts w:ascii="Calibri" w:hAnsi="Calibri"/>
+        </w:rPr>
+        <w:t>ec parts in your base station).</w:t>
+      </w:r>
+    </w:p>
+    <w:p>
+      <w:pPr>
+        <w:widowControl/>
+        <w:suppressAutoHyphens w:val="0"/>
+      </w:pPr>
+      <w:r>
+        <w:br w:type="page"/>
       </w:r>
     </w:p>
     <w:p/>
@@ -984,234 +1289,6 @@
                 <pic:pic xmlns:pic="http://schemas.openxmlformats.org/drawingml/2006/picture">
                   <pic:nvPicPr>
                     <pic:cNvPr id="2" name="IMG_2604.JPG"/>
-                    <pic:cNvPicPr/>
-                  </pic:nvPicPr>
-                  <pic:blipFill>
-                    <a:blip r:embed="rId5" cstate="print">
-                      <a:extLst>
-                        <a:ext uri="{28A0092B-C50C-407E-A947-70E740481C1C}">
-                          <a14:useLocalDpi xmlns:a14="http://schemas.microsoft.com/office/drawing/2010/main" val="0"/>
-                        </a:ext>
-                      </a:extLst>
-                    </a:blip>
-                    <a:stretch>
-                      <a:fillRect/>
-                    </a:stretch>
-                  </pic:blipFill>
-                  <pic:spPr>
-                    <a:xfrm>
-                      <a:off x="0" y="0"/>
-                      <a:ext cx="3044952" cy="2286000"/>
-                    </a:xfrm>
-                    <a:prstGeom prst="rect">
-                      <a:avLst/>
-                    </a:prstGeom>
-                    <a:ln>
-                      <a:noFill/>
-                    </a:ln>
-                    <a:effectLst>
-                      <a:softEdge rad="112500"/>
-                    </a:effectLst>
-                  </pic:spPr>
-                </pic:pic>
-              </a:graphicData>
-            </a:graphic>
-          </wp:inline>
-        </w:drawing>
-      </w:r>
-      <w:r>
-        <w:rPr>
-          <w:rFonts w:ascii="Calibri" w:hAnsi="Calibri"/>
-          <w:b/>
-          <w:noProof/>
-          <w:sz w:val="28"/>
-          <w:szCs w:val="28"/>
-          <w:lang w:eastAsia="en-US" w:bidi="ar-SA"/>
-        </w:rPr>
-        <w:drawing>
-          <wp:inline distT="0" distB="0" distL="0" distR="0">
-            <wp:extent cx="3044952" cy="2286000"/>
-            <wp:effectExtent l="0" t="0" r="0" b="0"/>
-            <wp:docPr id="3" name="Picture 3"/>
-            <wp:cNvGraphicFramePr>
-              <a:graphicFrameLocks xmlns:a="http://schemas.openxmlformats.org/drawingml/2006/main" noChangeAspect="1"/>
-            </wp:cNvGraphicFramePr>
-            <a:graphic xmlns:a="http://schemas.openxmlformats.org/drawingml/2006/main">
-              <a:graphicData uri="http://schemas.openxmlformats.org/drawingml/2006/picture">
-                <pic:pic xmlns:pic="http://schemas.openxmlformats.org/drawingml/2006/picture">
-                  <pic:nvPicPr>
-                    <pic:cNvPr id="3" name="IMG_2605.JPG"/>
-                    <pic:cNvPicPr/>
-                  </pic:nvPicPr>
-                  <pic:blipFill>
-                    <a:blip r:embed="rId6" cstate="print">
-                      <a:extLst>
-                        <a:ext uri="{28A0092B-C50C-407E-A947-70E740481C1C}">
-                          <a14:useLocalDpi xmlns:a14="http://schemas.microsoft.com/office/drawing/2010/main" val="0"/>
-                        </a:ext>
-                      </a:extLst>
-                    </a:blip>
-                    <a:stretch>
-                      <a:fillRect/>
-                    </a:stretch>
-                  </pic:blipFill>
-                  <pic:spPr>
-                    <a:xfrm>
-                      <a:off x="0" y="0"/>
-                      <a:ext cx="3044952" cy="2286000"/>
-                    </a:xfrm>
-                    <a:prstGeom prst="rect">
-                      <a:avLst/>
-                    </a:prstGeom>
-                    <a:ln>
-                      <a:noFill/>
-                    </a:ln>
-                    <a:effectLst>
-                      <a:softEdge rad="112500"/>
-                    </a:effectLst>
-                  </pic:spPr>
-                </pic:pic>
-              </a:graphicData>
-            </a:graphic>
-          </wp:inline>
-        </w:drawing>
-      </w:r>
-      <w:r>
-        <w:rPr>
-          <w:rFonts w:ascii="Calibri" w:hAnsi="Calibri"/>
-          <w:b/>
-          <w:noProof/>
-          <w:sz w:val="28"/>
-          <w:szCs w:val="28"/>
-          <w:lang w:eastAsia="en-US" w:bidi="ar-SA"/>
-        </w:rPr>
-        <w:drawing>
-          <wp:inline distT="0" distB="0" distL="0" distR="0">
-            <wp:extent cx="3044952" cy="2286000"/>
-            <wp:effectExtent l="0" t="0" r="0" b="0"/>
-            <wp:docPr id="4" name="Picture 4"/>
-            <wp:cNvGraphicFramePr>
-              <a:graphicFrameLocks xmlns:a="http://schemas.openxmlformats.org/drawingml/2006/main" noChangeAspect="1"/>
-            </wp:cNvGraphicFramePr>
-            <a:graphic xmlns:a="http://schemas.openxmlformats.org/drawingml/2006/main">
-              <a:graphicData uri="http://schemas.openxmlformats.org/drawingml/2006/picture">
-                <pic:pic xmlns:pic="http://schemas.openxmlformats.org/drawingml/2006/picture">
-                  <pic:nvPicPr>
-                    <pic:cNvPr id="4" name="IMG_2606.JPG"/>
-                    <pic:cNvPicPr/>
-                  </pic:nvPicPr>
-                  <pic:blipFill>
-                    <a:blip r:embed="rId7" cstate="print">
-                      <a:extLst>
-                        <a:ext uri="{28A0092B-C50C-407E-A947-70E740481C1C}">
-                          <a14:useLocalDpi xmlns:a14="http://schemas.microsoft.com/office/drawing/2010/main" val="0"/>
-                        </a:ext>
-                      </a:extLst>
-                    </a:blip>
-                    <a:stretch>
-                      <a:fillRect/>
-                    </a:stretch>
-                  </pic:blipFill>
-                  <pic:spPr>
-                    <a:xfrm>
-                      <a:off x="0" y="0"/>
-                      <a:ext cx="3044952" cy="2286000"/>
-                    </a:xfrm>
-                    <a:prstGeom prst="rect">
-                      <a:avLst/>
-                    </a:prstGeom>
-                    <a:ln>
-                      <a:noFill/>
-                    </a:ln>
-                    <a:effectLst>
-                      <a:softEdge rad="112500"/>
-                    </a:effectLst>
-                  </pic:spPr>
-                </pic:pic>
-              </a:graphicData>
-            </a:graphic>
-          </wp:inline>
-        </w:drawing>
-      </w:r>
-      <w:r>
-        <w:rPr>
-          <w:rFonts w:ascii="Calibri" w:hAnsi="Calibri"/>
-          <w:b/>
-          <w:noProof/>
-          <w:sz w:val="28"/>
-          <w:szCs w:val="28"/>
-          <w:lang w:eastAsia="en-US" w:bidi="ar-SA"/>
-        </w:rPr>
-        <w:drawing>
-          <wp:inline distT="0" distB="0" distL="0" distR="0">
-            <wp:extent cx="3044952" cy="2286000"/>
-            <wp:effectExtent l="0" t="0" r="0" b="0"/>
-            <wp:docPr id="5" name="Picture 5"/>
-            <wp:cNvGraphicFramePr>
-              <a:graphicFrameLocks xmlns:a="http://schemas.openxmlformats.org/drawingml/2006/main" noChangeAspect="1"/>
-            </wp:cNvGraphicFramePr>
-            <a:graphic xmlns:a="http://schemas.openxmlformats.org/drawingml/2006/main">
-              <a:graphicData uri="http://schemas.openxmlformats.org/drawingml/2006/picture">
-                <pic:pic xmlns:pic="http://schemas.openxmlformats.org/drawingml/2006/picture">
-                  <pic:nvPicPr>
-                    <pic:cNvPr id="5" name="IMG_2610.JPG"/>
-                    <pic:cNvPicPr/>
-                  </pic:nvPicPr>
-                  <pic:blipFill>
-                    <a:blip r:embed="rId8" cstate="print">
-                      <a:extLst>
-                        <a:ext uri="{28A0092B-C50C-407E-A947-70E740481C1C}">
-                          <a14:useLocalDpi xmlns:a14="http://schemas.microsoft.com/office/drawing/2010/main" val="0"/>
-                        </a:ext>
-                      </a:extLst>
-                    </a:blip>
-                    <a:stretch>
-                      <a:fillRect/>
-                    </a:stretch>
-                  </pic:blipFill>
-                  <pic:spPr>
-                    <a:xfrm>
-                      <a:off x="0" y="0"/>
-                      <a:ext cx="3044952" cy="2286000"/>
-                    </a:xfrm>
-                    <a:prstGeom prst="rect">
-                      <a:avLst/>
-                    </a:prstGeom>
-                    <a:ln>
-                      <a:noFill/>
-                    </a:ln>
-                    <a:effectLst>
-                      <a:softEdge rad="112500"/>
-                    </a:effectLst>
-                  </pic:spPr>
-                </pic:pic>
-              </a:graphicData>
-            </a:graphic>
-          </wp:inline>
-        </w:drawing>
-      </w:r>
-      <w:r>
-        <w:rPr>
-          <w:rFonts w:ascii="Calibri" w:hAnsi="Calibri"/>
-          <w:b/>
-          <w:noProof/>
-          <w:sz w:val="28"/>
-          <w:szCs w:val="28"/>
-          <w:lang w:eastAsia="en-US" w:bidi="ar-SA"/>
-        </w:rPr>
-        <w:drawing>
-          <wp:inline distT="0" distB="0" distL="0" distR="0">
-            <wp:extent cx="3044952" cy="2286000"/>
-            <wp:effectExtent l="0" t="0" r="0" b="0"/>
-            <wp:docPr id="7" name="Picture 7"/>
-            <wp:cNvGraphicFramePr>
-              <a:graphicFrameLocks xmlns:a="http://schemas.openxmlformats.org/drawingml/2006/main" noChangeAspect="1"/>
-            </wp:cNvGraphicFramePr>
-            <a:graphic xmlns:a="http://schemas.openxmlformats.org/drawingml/2006/main">
-              <a:graphicData uri="http://schemas.openxmlformats.org/drawingml/2006/picture">
-                <pic:pic xmlns:pic="http://schemas.openxmlformats.org/drawingml/2006/picture">
-                  <pic:nvPicPr>
-                    <pic:cNvPr id="7" name="IMG_2613.JPG"/>
                     <pic:cNvPicPr/>
                   </pic:nvPicPr>
                   <pic:blipFill>
@@ -1260,7 +1337,7 @@
           <wp:inline distT="0" distB="0" distL="0" distR="0">
             <wp:extent cx="3044952" cy="2286000"/>
             <wp:effectExtent l="0" t="0" r="0" b="0"/>
-            <wp:docPr id="8" name="Picture 8"/>
+            <wp:docPr id="3" name="Picture 3"/>
             <wp:cNvGraphicFramePr>
               <a:graphicFrameLocks xmlns:a="http://schemas.openxmlformats.org/drawingml/2006/main" noChangeAspect="1"/>
             </wp:cNvGraphicFramePr>
@@ -1268,7 +1345,7 @@
               <a:graphicData uri="http://schemas.openxmlformats.org/drawingml/2006/picture">
                 <pic:pic xmlns:pic="http://schemas.openxmlformats.org/drawingml/2006/picture">
                   <pic:nvPicPr>
-                    <pic:cNvPr id="8" name="IMG_2614.JPG"/>
+                    <pic:cNvPr id="3" name="IMG_2605.JPG"/>
                     <pic:cNvPicPr/>
                   </pic:nvPicPr>
                   <pic:blipFill>
@@ -1304,63 +1381,6 @@
           </wp:inline>
         </w:drawing>
       </w:r>
-    </w:p>
-    <w:p>
-      <w:pPr>
-        <w:rPr>
-          <w:rFonts w:ascii="Calibri" w:hAnsi="Calibri"/>
-        </w:rPr>
-      </w:pPr>
-      <w:r>
-        <w:rPr>
-          <w:rFonts w:ascii="Calibri" w:hAnsi="Calibri"/>
-        </w:rPr>
-        <w:tab/>
-        <w:t xml:space="preserve">Put gloves on. Wipe the paper off using a tissue to remove fingerprints and dust. Using the conductive ink marker, draw out the design you planned out in the previous step. To get the necessary precision between electrodes, I recommend drawing a solid shape and etching out your electrodes by using the corner of a razor blade to scrape the layer of conductive ink off the paper. It comes off more easily if you let it dry for a minute instead of trying to get it off immediately since </w:t>
-      </w:r>
-      <w:r>
-        <w:rPr>
-          <w:rFonts w:ascii="Calibri" w:hAnsi="Calibri"/>
-        </w:rPr>
-        <w:lastRenderedPageBreak/>
-        <w:t>you'll end up gouging the paper.</w:t>
-      </w:r>
-      <w:r>
-        <w:rPr>
-          <w:rFonts w:ascii="Calibri" w:hAnsi="Calibri"/>
-        </w:rPr>
-        <w:t xml:space="preserve"> A little trick to getting the contact pads into the correct position is to put a little dab of ink onto the end of each pin and press it down onto the paper so you can see exactly where the pins come down.</w:t>
-      </w:r>
-    </w:p>
-    <w:p/>
-    <w:p>
-      <w:pPr>
-        <w:rPr>
-          <w:rFonts w:ascii="Calibri" w:hAnsi="Calibri"/>
-          <w:b/>
-          <w:sz w:val="28"/>
-          <w:szCs w:val="28"/>
-        </w:rPr>
-      </w:pPr>
-      <w:r>
-        <w:rPr>
-          <w:rFonts w:ascii="Calibri" w:hAnsi="Calibri"/>
-          <w:b/>
-          <w:sz w:val="28"/>
-          <w:szCs w:val="28"/>
-        </w:rPr>
-        <w:t>2. Verify electrical connectivity</w:t>
-      </w:r>
-    </w:p>
-    <w:p>
-      <w:pPr>
-        <w:rPr>
-          <w:rFonts w:ascii="Calibri" w:hAnsi="Calibri"/>
-          <w:b/>
-          <w:sz w:val="28"/>
-          <w:szCs w:val="28"/>
-        </w:rPr>
-      </w:pPr>
       <w:r>
         <w:rPr>
           <w:rFonts w:ascii="Calibri" w:hAnsi="Calibri"/>
@@ -1374,7 +1394,7 @@
           <wp:inline distT="0" distB="0" distL="0" distR="0">
             <wp:extent cx="3044952" cy="2286000"/>
             <wp:effectExtent l="0" t="0" r="0" b="0"/>
-            <wp:docPr id="9" name="Picture 9"/>
+            <wp:docPr id="4" name="Picture 4"/>
             <wp:cNvGraphicFramePr>
               <a:graphicFrameLocks xmlns:a="http://schemas.openxmlformats.org/drawingml/2006/main" noChangeAspect="1"/>
             </wp:cNvGraphicFramePr>
@@ -1382,7 +1402,7 @@
               <a:graphicData uri="http://schemas.openxmlformats.org/drawingml/2006/picture">
                 <pic:pic xmlns:pic="http://schemas.openxmlformats.org/drawingml/2006/picture">
                   <pic:nvPicPr>
-                    <pic:cNvPr id="9" name="IMG_2609.JPG"/>
+                    <pic:cNvPr id="4" name="IMG_2606.JPG"/>
                     <pic:cNvPicPr/>
                   </pic:nvPicPr>
                   <pic:blipFill>
@@ -1431,7 +1451,7 @@
           <wp:inline distT="0" distB="0" distL="0" distR="0">
             <wp:extent cx="3044952" cy="2286000"/>
             <wp:effectExtent l="0" t="0" r="0" b="0"/>
-            <wp:docPr id="10" name="Picture 10"/>
+            <wp:docPr id="5" name="Picture 5"/>
             <wp:cNvGraphicFramePr>
               <a:graphicFrameLocks xmlns:a="http://schemas.openxmlformats.org/drawingml/2006/main" noChangeAspect="1"/>
             </wp:cNvGraphicFramePr>
@@ -1439,7 +1459,7 @@
               <a:graphicData uri="http://schemas.openxmlformats.org/drawingml/2006/picture">
                 <pic:pic xmlns:pic="http://schemas.openxmlformats.org/drawingml/2006/picture">
                   <pic:nvPicPr>
-                    <pic:cNvPr id="10" name="IMG_2615.JPG"/>
+                    <pic:cNvPr id="5" name="IMG_2610.JPG"/>
                     <pic:cNvPicPr/>
                   </pic:nvPicPr>
                   <pic:blipFill>
@@ -1475,78 +1495,6 @@
           </wp:inline>
         </w:drawing>
       </w:r>
-    </w:p>
-    <w:p>
-      <w:pPr>
-        <w:rPr>
-          <w:rFonts w:ascii="Calibri" w:hAnsi="Calibri"/>
-        </w:rPr>
-      </w:pPr>
-      <w:r>
-        <w:rPr>
-          <w:rFonts w:ascii="Calibri" w:hAnsi="Calibri"/>
-        </w:rPr>
-        <w:tab/>
-        <w:t xml:space="preserve">Using a </w:t>
-      </w:r>
-      <w:proofErr w:type="spellStart"/>
-      <w:r>
-        <w:rPr>
-          <w:rFonts w:ascii="Calibri" w:hAnsi="Calibri"/>
-        </w:rPr>
-        <w:t>multimeter</w:t>
-      </w:r>
-      <w:proofErr w:type="spellEnd"/>
-      <w:r>
-        <w:rPr>
-          <w:rFonts w:ascii="Calibri" w:hAnsi="Calibri"/>
-        </w:rPr>
-        <w:t xml:space="preserve">, ensure that none of the electrodes are shorted to each other. Likewise, ensure that your traces have good connectivity by verifying that the resistance between your electrodes and their corresponding pads isn't too high (&lt;200 ohms for the conductive ink marker). If there are any shorts, clean up the bridges using the razor </w:t>
-      </w:r>
-      <w:proofErr w:type="gramStart"/>
-      <w:r>
-        <w:rPr>
-          <w:rFonts w:ascii="Calibri" w:hAnsi="Calibri"/>
-        </w:rPr>
-        <w:t>blade.</w:t>
-      </w:r>
-      <w:proofErr w:type="gramEnd"/>
-      <w:r>
-        <w:rPr>
-          <w:rFonts w:ascii="Calibri" w:hAnsi="Calibri"/>
-        </w:rPr>
-        <w:t xml:space="preserve"> If the traces aren't making a good connection, add a little more ink to the ends and blend them into the pad/electrode.</w:t>
-      </w:r>
-    </w:p>
-    <w:p/>
-    <w:p>
-      <w:pPr>
-        <w:rPr>
-          <w:rFonts w:ascii="Calibri" w:hAnsi="Calibri"/>
-          <w:b/>
-          <w:sz w:val="28"/>
-          <w:szCs w:val="28"/>
-        </w:rPr>
-      </w:pPr>
-      <w:r>
-        <w:rPr>
-          <w:rFonts w:ascii="Calibri" w:hAnsi="Calibri"/>
-          <w:b/>
-          <w:sz w:val="28"/>
-          <w:szCs w:val="28"/>
-        </w:rPr>
-        <w:t>3. Stick the tape on</w:t>
-      </w:r>
-    </w:p>
-    <w:p>
-      <w:pPr>
-        <w:rPr>
-          <w:rFonts w:ascii="Calibri" w:hAnsi="Calibri"/>
-          <w:b/>
-          <w:sz w:val="28"/>
-          <w:szCs w:val="28"/>
-        </w:rPr>
-      </w:pPr>
       <w:r>
         <w:rPr>
           <w:rFonts w:ascii="Calibri" w:hAnsi="Calibri"/>
@@ -1560,7 +1508,7 @@
           <wp:inline distT="0" distB="0" distL="0" distR="0">
             <wp:extent cx="3044952" cy="2286000"/>
             <wp:effectExtent l="0" t="0" r="0" b="0"/>
-            <wp:docPr id="11" name="Picture 11"/>
+            <wp:docPr id="7" name="Picture 7"/>
             <wp:cNvGraphicFramePr>
               <a:graphicFrameLocks xmlns:a="http://schemas.openxmlformats.org/drawingml/2006/main" noChangeAspect="1"/>
             </wp:cNvGraphicFramePr>
@@ -1568,7 +1516,7 @@
               <a:graphicData uri="http://schemas.openxmlformats.org/drawingml/2006/picture">
                 <pic:pic xmlns:pic="http://schemas.openxmlformats.org/drawingml/2006/picture">
                   <pic:nvPicPr>
-                    <pic:cNvPr id="11" name="IMG_2616.JPG"/>
+                    <pic:cNvPr id="7" name="IMG_2613.JPG"/>
                     <pic:cNvPicPr/>
                   </pic:nvPicPr>
                   <pic:blipFill>
@@ -1617,7 +1565,7 @@
           <wp:inline distT="0" distB="0" distL="0" distR="0">
             <wp:extent cx="3044952" cy="2286000"/>
             <wp:effectExtent l="0" t="0" r="0" b="0"/>
-            <wp:docPr id="12" name="Picture 12"/>
+            <wp:docPr id="8" name="Picture 8"/>
             <wp:cNvGraphicFramePr>
               <a:graphicFrameLocks xmlns:a="http://schemas.openxmlformats.org/drawingml/2006/main" noChangeAspect="1"/>
             </wp:cNvGraphicFramePr>
@@ -1625,7 +1573,7 @@
               <a:graphicData uri="http://schemas.openxmlformats.org/drawingml/2006/picture">
                 <pic:pic xmlns:pic="http://schemas.openxmlformats.org/drawingml/2006/picture">
                   <pic:nvPicPr>
-                    <pic:cNvPr id="12" name="IMG_2618.JPG"/>
+                    <pic:cNvPr id="8" name="IMG_2614.JPG"/>
                     <pic:cNvPicPr/>
                   </pic:nvPicPr>
                   <pic:blipFill>
@@ -1641,7 +1589,7 @@
                     </a:stretch>
                   </pic:blipFill>
                   <pic:spPr>
-                    <a:xfrm rot="10800000">
+                    <a:xfrm>
                       <a:off x="0" y="0"/>
                       <a:ext cx="3044952" cy="2286000"/>
                     </a:xfrm>
@@ -1661,6 +1609,63 @@
           </wp:inline>
         </w:drawing>
       </w:r>
+    </w:p>
+    <w:p>
+      <w:pPr>
+        <w:rPr>
+          <w:rFonts w:ascii="Calibri" w:hAnsi="Calibri"/>
+        </w:rPr>
+      </w:pPr>
+      <w:r>
+        <w:rPr>
+          <w:rFonts w:ascii="Calibri" w:hAnsi="Calibri"/>
+        </w:rPr>
+        <w:tab/>
+        <w:t xml:space="preserve">Put gloves on. Wipe the paper off using a tissue to remove fingerprints and dust. Using the conductive ink marker, draw out the design you planned out in the previous step. To get the necessary precision between electrodes, I recommend drawing a solid shape and etching out your electrodes by using the corner of a razor blade to scrape the layer of conductive ink off the paper. It comes off more easily if you let it dry for a minute instead of trying to get it off immediately since </w:t>
+      </w:r>
+      <w:r>
+        <w:rPr>
+          <w:rFonts w:ascii="Calibri" w:hAnsi="Calibri"/>
+        </w:rPr>
+        <w:lastRenderedPageBreak/>
+        <w:t>you'll end up gouging the paper.</w:t>
+      </w:r>
+      <w:r>
+        <w:rPr>
+          <w:rFonts w:ascii="Calibri" w:hAnsi="Calibri"/>
+        </w:rPr>
+        <w:t xml:space="preserve"> A little trick to getting the contact pads into the correct position is to put a little dab of ink onto the end of each pin and press it down onto the paper so you can see exactly where the pins come down.</w:t>
+      </w:r>
+    </w:p>
+    <w:p/>
+    <w:p>
+      <w:pPr>
+        <w:rPr>
+          <w:rFonts w:ascii="Calibri" w:hAnsi="Calibri"/>
+          <w:b/>
+          <w:sz w:val="28"/>
+          <w:szCs w:val="28"/>
+        </w:rPr>
+      </w:pPr>
+      <w:r>
+        <w:rPr>
+          <w:rFonts w:ascii="Calibri" w:hAnsi="Calibri"/>
+          <w:b/>
+          <w:sz w:val="28"/>
+          <w:szCs w:val="28"/>
+        </w:rPr>
+        <w:t>2. Verify electrical connectivity</w:t>
+      </w:r>
+    </w:p>
+    <w:p>
+      <w:pPr>
+        <w:rPr>
+          <w:rFonts w:ascii="Calibri" w:hAnsi="Calibri"/>
+          <w:b/>
+          <w:sz w:val="28"/>
+          <w:szCs w:val="28"/>
+        </w:rPr>
+      </w:pPr>
       <w:r>
         <w:rPr>
           <w:rFonts w:ascii="Calibri" w:hAnsi="Calibri"/>
@@ -1670,12 +1675,11 @@
           <w:szCs w:val="28"/>
           <w:lang w:eastAsia="en-US" w:bidi="ar-SA"/>
         </w:rPr>
-        <w:lastRenderedPageBreak/>
         <w:drawing>
           <wp:inline distT="0" distB="0" distL="0" distR="0">
             <wp:extent cx="3044952" cy="2286000"/>
             <wp:effectExtent l="0" t="0" r="0" b="0"/>
-            <wp:docPr id="13" name="Picture 13"/>
+            <wp:docPr id="9" name="Picture 9"/>
             <wp:cNvGraphicFramePr>
               <a:graphicFrameLocks xmlns:a="http://schemas.openxmlformats.org/drawingml/2006/main" noChangeAspect="1"/>
             </wp:cNvGraphicFramePr>
@@ -1683,7 +1687,7 @@
               <a:graphicData uri="http://schemas.openxmlformats.org/drawingml/2006/picture">
                 <pic:pic xmlns:pic="http://schemas.openxmlformats.org/drawingml/2006/picture">
                   <pic:nvPicPr>
-                    <pic:cNvPr id="13" name="IMG_2619.JPG"/>
+                    <pic:cNvPr id="9" name="IMG_2609.JPG"/>
                     <pic:cNvPicPr/>
                   </pic:nvPicPr>
                   <pic:blipFill>
@@ -1732,7 +1736,7 @@
           <wp:inline distT="0" distB="0" distL="0" distR="0">
             <wp:extent cx="3044952" cy="2286000"/>
             <wp:effectExtent l="0" t="0" r="0" b="0"/>
-            <wp:docPr id="15" name="Picture 15"/>
+            <wp:docPr id="10" name="Picture 10"/>
             <wp:cNvGraphicFramePr>
               <a:graphicFrameLocks xmlns:a="http://schemas.openxmlformats.org/drawingml/2006/main" noChangeAspect="1"/>
             </wp:cNvGraphicFramePr>
@@ -1740,7 +1744,7 @@
               <a:graphicData uri="http://schemas.openxmlformats.org/drawingml/2006/picture">
                 <pic:pic xmlns:pic="http://schemas.openxmlformats.org/drawingml/2006/picture">
                   <pic:nvPicPr>
-                    <pic:cNvPr id="15" name="IMG_2623.JPG"/>
+                    <pic:cNvPr id="10" name="IMG_2615.JPG"/>
                     <pic:cNvPicPr/>
                   </pic:nvPicPr>
                   <pic:blipFill>
@@ -1788,32 +1792,35 @@
           <w:rFonts w:ascii="Calibri" w:hAnsi="Calibri"/>
         </w:rPr>
         <w:tab/>
-      </w:r>
-      <w:r>
-        <w:rPr>
-          <w:rFonts w:ascii="Calibri" w:hAnsi="Calibri"/>
-        </w:rPr>
-        <w:t xml:space="preserve">Wipe off the surface of the device to remove any contaminants that may have settled on it during the previous step. </w:t>
-      </w:r>
-      <w:r>
-        <w:rPr>
-          <w:rFonts w:ascii="Calibri" w:hAnsi="Calibri"/>
-        </w:rPr>
-        <w:t>Carefully peel off and cut a length of tape long enough to completely cover your electrodes with plenty of room on the sides. Be generous, too much tape is vastly preferable to too little. You can always trim off the extra later. Don't touch the adhesive near the center at all, even with gloves you'll mess it up. Don't overlap tape, if your roll isn't wide enough to cover the smaller dimension of your electrode array, get a wider roll. You want the surface to be as flat and consistent as possible with no seams or overlaps.</w:t>
-      </w:r>
-    </w:p>
-    <w:p>
-      <w:pPr>
-        <w:rPr>
-          <w:rFonts w:ascii="Calibri" w:hAnsi="Calibri"/>
-        </w:rPr>
-      </w:pPr>
-      <w:r>
-        <w:rPr>
-          <w:rFonts w:ascii="Calibri" w:hAnsi="Calibri"/>
-        </w:rPr>
-        <w:tab/>
-        <w:t>This is the point of no return in fabricating your device. Once the tape adhesive touches the paper, you won't be able to get it off without ruining the device. Now, very carefully, starting from the center of the tape and your electrode array, stick the tape onto the device, being careful to avoid getting any bubbles or creases. Using your gloved fingers, press the tape down firmly over the electrodes. Trim off any tape that extends beyond the edge of your paper sheet.</w:t>
+        <w:t xml:space="preserve">Using a </w:t>
+      </w:r>
+      <w:proofErr w:type="spellStart"/>
+      <w:r>
+        <w:rPr>
+          <w:rFonts w:ascii="Calibri" w:hAnsi="Calibri"/>
+        </w:rPr>
+        <w:t>multimeter</w:t>
+      </w:r>
+      <w:proofErr w:type="spellEnd"/>
+      <w:r>
+        <w:rPr>
+          <w:rFonts w:ascii="Calibri" w:hAnsi="Calibri"/>
+        </w:rPr>
+        <w:t xml:space="preserve">, ensure that none of the electrodes are shorted to each other. Likewise, ensure that your traces have good connectivity by verifying that the resistance between your electrodes and their corresponding pads isn't too high (&lt;200 ohms for the conductive ink marker). If there are any shorts, clean up the bridges using the razor </w:t>
+      </w:r>
+      <w:proofErr w:type="gramStart"/>
+      <w:r>
+        <w:rPr>
+          <w:rFonts w:ascii="Calibri" w:hAnsi="Calibri"/>
+        </w:rPr>
+        <w:t>blade.</w:t>
+      </w:r>
+      <w:proofErr w:type="gramEnd"/>
+      <w:r>
+        <w:rPr>
+          <w:rFonts w:ascii="Calibri" w:hAnsi="Calibri"/>
+        </w:rPr>
+        <w:t xml:space="preserve"> If the traces aren't making a good connection, add a little more ink to the ends and blend them into the pad/electrode.</w:t>
       </w:r>
     </w:p>
     <w:p/>
@@ -1833,7 +1840,7 @@
           <w:sz w:val="28"/>
           <w:szCs w:val="28"/>
         </w:rPr>
-        <w:t>4. Apply the hydrophobic layer</w:t>
+        <w:t>3. Stick the tape on</w:t>
       </w:r>
     </w:p>
     <w:p>
@@ -1858,7 +1865,7 @@
           <wp:inline distT="0" distB="0" distL="0" distR="0">
             <wp:extent cx="3044952" cy="2286000"/>
             <wp:effectExtent l="0" t="0" r="0" b="0"/>
-            <wp:docPr id="16" name="Picture 16"/>
+            <wp:docPr id="11" name="Picture 11"/>
             <wp:cNvGraphicFramePr>
               <a:graphicFrameLocks xmlns:a="http://schemas.openxmlformats.org/drawingml/2006/main" noChangeAspect="1"/>
             </wp:cNvGraphicFramePr>
@@ -1866,7 +1873,7 @@
               <a:graphicData uri="http://schemas.openxmlformats.org/drawingml/2006/picture">
                 <pic:pic xmlns:pic="http://schemas.openxmlformats.org/drawingml/2006/picture">
                   <pic:nvPicPr>
-                    <pic:cNvPr id="16" name="IMG_2624.JPG"/>
+                    <pic:cNvPr id="11" name="IMG_2616.JPG"/>
                     <pic:cNvPicPr/>
                   </pic:nvPicPr>
                   <pic:blipFill>
@@ -1915,7 +1922,7 @@
           <wp:inline distT="0" distB="0" distL="0" distR="0">
             <wp:extent cx="3044952" cy="2286000"/>
             <wp:effectExtent l="0" t="0" r="0" b="0"/>
-            <wp:docPr id="17" name="Picture 17"/>
+            <wp:docPr id="12" name="Picture 12"/>
             <wp:cNvGraphicFramePr>
               <a:graphicFrameLocks xmlns:a="http://schemas.openxmlformats.org/drawingml/2006/main" noChangeAspect="1"/>
             </wp:cNvGraphicFramePr>
@@ -1923,7 +1930,7 @@
               <a:graphicData uri="http://schemas.openxmlformats.org/drawingml/2006/picture">
                 <pic:pic xmlns:pic="http://schemas.openxmlformats.org/drawingml/2006/picture">
                   <pic:nvPicPr>
-                    <pic:cNvPr id="17" name="IMG_2625.JPG"/>
+                    <pic:cNvPr id="12" name="IMG_2618.JPG"/>
                     <pic:cNvPicPr/>
                   </pic:nvPicPr>
                   <pic:blipFill>
@@ -1939,7 +1946,7 @@
                     </a:stretch>
                   </pic:blipFill>
                   <pic:spPr>
-                    <a:xfrm>
+                    <a:xfrm rot="10800000">
                       <a:off x="0" y="0"/>
                       <a:ext cx="3044952" cy="2286000"/>
                     </a:xfrm>
@@ -1973,7 +1980,7 @@
           <wp:inline distT="0" distB="0" distL="0" distR="0">
             <wp:extent cx="3044952" cy="2286000"/>
             <wp:effectExtent l="0" t="0" r="0" b="0"/>
-            <wp:docPr id="18" name="Picture 18"/>
+            <wp:docPr id="13" name="Picture 13"/>
             <wp:cNvGraphicFramePr>
               <a:graphicFrameLocks xmlns:a="http://schemas.openxmlformats.org/drawingml/2006/main" noChangeAspect="1"/>
             </wp:cNvGraphicFramePr>
@@ -1981,7 +1988,7 @@
               <a:graphicData uri="http://schemas.openxmlformats.org/drawingml/2006/picture">
                 <pic:pic xmlns:pic="http://schemas.openxmlformats.org/drawingml/2006/picture">
                   <pic:nvPicPr>
-                    <pic:cNvPr id="18" name="IMG_2626.JPG"/>
+                    <pic:cNvPr id="13" name="IMG_2619.JPG"/>
                     <pic:cNvPicPr/>
                   </pic:nvPicPr>
                   <pic:blipFill>
@@ -2030,7 +2037,7 @@
           <wp:inline distT="0" distB="0" distL="0" distR="0">
             <wp:extent cx="3044952" cy="2286000"/>
             <wp:effectExtent l="0" t="0" r="0" b="0"/>
-            <wp:docPr id="19" name="Picture 19"/>
+            <wp:docPr id="15" name="Picture 15"/>
             <wp:cNvGraphicFramePr>
               <a:graphicFrameLocks xmlns:a="http://schemas.openxmlformats.org/drawingml/2006/main" noChangeAspect="1"/>
             </wp:cNvGraphicFramePr>
@@ -2038,7 +2045,7 @@
               <a:graphicData uri="http://schemas.openxmlformats.org/drawingml/2006/picture">
                 <pic:pic xmlns:pic="http://schemas.openxmlformats.org/drawingml/2006/picture">
                   <pic:nvPicPr>
-                    <pic:cNvPr id="19" name="IMG_2628.JPG"/>
+                    <pic:cNvPr id="15" name="IMG_2623.JPG"/>
                     <pic:cNvPicPr/>
                   </pic:nvPicPr>
                   <pic:blipFill>
@@ -2086,248 +2093,67 @@
           <w:rFonts w:ascii="Calibri" w:hAnsi="Calibri"/>
         </w:rPr>
         <w:tab/>
-        <w:t>Clean off the surface of the tape using an alcohol wipe (or a tissue soaked with alcohol) to remove any contaminants so the hydrophobic coating will properly adhere. Make sure to let the alcohol fully evaporate before moving onto the next step. The water repellent used in this project (</w:t>
-      </w:r>
-      <w:proofErr w:type="spellStart"/>
-      <w:r>
-        <w:rPr>
-          <w:rFonts w:ascii="Calibri" w:hAnsi="Calibri"/>
-        </w:rPr>
-        <w:t>NeverWet</w:t>
-      </w:r>
-      <w:proofErr w:type="spellEnd"/>
-      <w:r>
-        <w:rPr>
-          <w:rFonts w:ascii="Calibri" w:hAnsi="Calibri"/>
-        </w:rPr>
-        <w:t>) has two parts: the base coat and the top coat. Only the top coat is necessary for the device to function.</w:t>
-      </w:r>
-    </w:p>
-    <w:p>
-      <w:pPr>
-        <w:rPr>
-          <w:rFonts w:ascii="Calibri" w:hAnsi="Calibri"/>
-        </w:rPr>
-      </w:pPr>
-      <w:r>
-        <w:rPr>
-          <w:rFonts w:ascii="Calibri" w:hAnsi="Calibri"/>
-        </w:rPr>
-        <w:tab/>
-        <w:t xml:space="preserve">The </w:t>
-      </w:r>
-      <w:proofErr w:type="spellStart"/>
-      <w:r>
-        <w:rPr>
-          <w:rFonts w:ascii="Calibri" w:hAnsi="Calibri"/>
-        </w:rPr>
-        <w:t>NeverWet</w:t>
-      </w:r>
-      <w:proofErr w:type="spellEnd"/>
-      <w:r>
-        <w:rPr>
-          <w:rFonts w:ascii="Calibri" w:hAnsi="Calibri"/>
-        </w:rPr>
-        <w:t xml:space="preserve"> product comes in an aerosol spray bottle, but this is not the best way to get a good, consistent coating. What works better is to spray the </w:t>
-      </w:r>
-      <w:proofErr w:type="spellStart"/>
-      <w:r>
-        <w:rPr>
-          <w:rFonts w:ascii="Calibri" w:hAnsi="Calibri"/>
-        </w:rPr>
-        <w:t>NeverWet</w:t>
-      </w:r>
-      <w:proofErr w:type="spellEnd"/>
-      <w:r>
-        <w:rPr>
-          <w:rFonts w:ascii="Calibri" w:hAnsi="Calibri"/>
-        </w:rPr>
-        <w:t xml:space="preserve"> onto a tissue and then use the tissue to wipe it onto the tape on the device. You will need to really saturate the tissue until it is almost dripping to get enough of the </w:t>
-      </w:r>
-      <w:proofErr w:type="spellStart"/>
-      <w:r>
-        <w:rPr>
-          <w:rFonts w:ascii="Calibri" w:hAnsi="Calibri"/>
-        </w:rPr>
-        <w:t>NeverWet</w:t>
-      </w:r>
-      <w:proofErr w:type="spellEnd"/>
-      <w:r>
-        <w:rPr>
-          <w:rFonts w:ascii="Calibri" w:hAnsi="Calibri"/>
-        </w:rPr>
-        <w:t xml:space="preserve"> for a good transfer. A little helpful thing I found is to only apply the </w:t>
-      </w:r>
-      <w:proofErr w:type="spellStart"/>
-      <w:r>
-        <w:rPr>
-          <w:rFonts w:ascii="Calibri" w:hAnsi="Calibri"/>
-        </w:rPr>
-        <w:t>NeverWet</w:t>
-      </w:r>
-      <w:proofErr w:type="spellEnd"/>
-      <w:r>
-        <w:rPr>
-          <w:rFonts w:ascii="Calibri" w:hAnsi="Calibri"/>
-        </w:rPr>
-        <w:t xml:space="preserve"> to the area directly over the electrodes, leaving a portion of the tape around the edges untreated so that a runaway drop will stick to the tape rather than running off and wetting the paper.</w:t>
-      </w:r>
-    </w:p>
-    <w:p>
-      <w:pPr>
-        <w:rPr>
-          <w:rFonts w:ascii="Calibri" w:hAnsi="Calibri"/>
-        </w:rPr>
-      </w:pPr>
-      <w:r>
-        <w:rPr>
-          <w:rFonts w:ascii="Calibri" w:hAnsi="Calibri"/>
-        </w:rPr>
-        <w:tab/>
-        <w:t xml:space="preserve">When applied as a thin coating via the tissue method, the </w:t>
-      </w:r>
-      <w:proofErr w:type="spellStart"/>
-      <w:r>
-        <w:rPr>
-          <w:rFonts w:ascii="Calibri" w:hAnsi="Calibri"/>
-        </w:rPr>
-        <w:t>NeverWet</w:t>
-      </w:r>
-      <w:proofErr w:type="spellEnd"/>
-      <w:r>
-        <w:rPr>
-          <w:rFonts w:ascii="Calibri" w:hAnsi="Calibri"/>
-        </w:rPr>
-        <w:t xml:space="preserve"> dries much more quickly than the recommended 30 minute time listed on the packaging so you should only need to wait 5 minutes at most. Once the </w:t>
-      </w:r>
-      <w:proofErr w:type="spellStart"/>
-      <w:r>
-        <w:rPr>
-          <w:rFonts w:ascii="Calibri" w:hAnsi="Calibri"/>
-        </w:rPr>
-        <w:t>NeverWet</w:t>
-      </w:r>
-      <w:proofErr w:type="spellEnd"/>
-      <w:r>
-        <w:rPr>
-          <w:rFonts w:ascii="Calibri" w:hAnsi="Calibri"/>
-        </w:rPr>
-        <w:t xml:space="preserve"> has dried, put a test drop on the device using a pipette and verify that it beads up and becomes mostly spherical and slides around easily when you tilt the device</w:t>
-      </w:r>
-      <w:proofErr w:type="gramStart"/>
-      <w:r>
-        <w:rPr>
-          <w:rFonts w:ascii="Calibri" w:hAnsi="Calibri"/>
-        </w:rPr>
-        <w:t>,  indicating</w:t>
-      </w:r>
-      <w:proofErr w:type="gramEnd"/>
-      <w:r>
-        <w:rPr>
-          <w:rFonts w:ascii="Calibri" w:hAnsi="Calibri"/>
-        </w:rPr>
-        <w:t xml:space="preserve"> that the hydrophobic coating is working. This is the single most difficult step of the process and will possibly require several attempts to get a good, functional coating. Thankfully you can simply clean the tape off using alcohol and try again without having to fabricate an entirely new device.</w:t>
-      </w:r>
-    </w:p>
-    <w:p>
-      <w:pPr>
-        <w:rPr>
-          <w:rFonts w:ascii="Calibri" w:hAnsi="Calibri"/>
-        </w:rPr>
-      </w:pPr>
-    </w:p>
-    <w:p>
-      <w:pPr>
-        <w:rPr>
-          <w:rFonts w:ascii="Calibri" w:hAnsi="Calibri"/>
-          <w:b/>
-          <w:sz w:val="28"/>
-          <w:szCs w:val="28"/>
-        </w:rPr>
-      </w:pPr>
-      <w:r>
-        <w:rPr>
-          <w:rFonts w:ascii="Calibri" w:hAnsi="Calibri"/>
-          <w:b/>
-          <w:sz w:val="28"/>
-          <w:szCs w:val="28"/>
-        </w:rPr>
-        <w:t>5. Test the device</w:t>
-      </w:r>
-    </w:p>
-    <w:p>
-      <w:pPr>
-        <w:rPr>
-          <w:rFonts w:ascii="Calibri" w:hAnsi="Calibri"/>
-        </w:rPr>
-      </w:pPr>
-      <w:r>
-        <w:rPr>
-          <w:rFonts w:ascii="Calibri" w:hAnsi="Calibri"/>
-        </w:rPr>
-        <w:tab/>
-        <w:t>At this point you're done building the device so the only thing left to do is to go ahead and test it and see if it works as expected. Some tips for this are provided in the next section.</w:t>
-      </w:r>
-    </w:p>
-    <w:p>
-      <w:pPr>
-        <w:rPr>
-          <w:rFonts w:ascii="Calibri" w:hAnsi="Calibri"/>
-        </w:rPr>
-      </w:pPr>
-    </w:p>
-    <w:p>
-      <w:pPr>
-        <w:rPr>
-          <w:rFonts w:ascii="Calibri" w:hAnsi="Calibri"/>
-        </w:rPr>
-      </w:pPr>
-    </w:p>
-    <w:p>
-      <w:pPr>
-        <w:rPr>
-          <w:rFonts w:ascii="Calibri" w:hAnsi="Calibri"/>
-        </w:rPr>
-      </w:pPr>
-    </w:p>
-    <w:p>
-      <w:pPr>
-        <w:jc w:val="center"/>
-        <w:rPr>
-          <w:rFonts w:ascii="Calibri" w:hAnsi="Calibri"/>
-          <w:b/>
-          <w:bCs/>
-          <w:sz w:val="28"/>
-          <w:szCs w:val="28"/>
-        </w:rPr>
-      </w:pPr>
-      <w:r>
-        <w:rPr>
-          <w:rFonts w:ascii="Calibri" w:hAnsi="Calibri"/>
-          <w:b/>
-          <w:bCs/>
-          <w:sz w:val="28"/>
-          <w:szCs w:val="28"/>
-        </w:rPr>
-        <w:lastRenderedPageBreak/>
-        <w:t>PLACING &amp; MOVING THE DROP</w:t>
-      </w:r>
-    </w:p>
-    <w:p>
-      <w:pPr>
-        <w:rPr>
-          <w:rFonts w:ascii="Calibri" w:hAnsi="Calibri"/>
-          <w:b/>
-          <w:bCs/>
-          <w:sz w:val="28"/>
-          <w:szCs w:val="28"/>
-        </w:rPr>
-      </w:pPr>
-      <w:r>
-        <w:rPr>
-          <w:rFonts w:ascii="Calibri" w:hAnsi="Calibri"/>
-          <w:b/>
-          <w:bCs/>
+      </w:r>
+      <w:r>
+        <w:rPr>
+          <w:rFonts w:ascii="Calibri" w:hAnsi="Calibri"/>
+        </w:rPr>
+        <w:t xml:space="preserve">Wipe off the surface of the device to remove any contaminants that may have settled on it during the previous step. </w:t>
+      </w:r>
+      <w:r>
+        <w:rPr>
+          <w:rFonts w:ascii="Calibri" w:hAnsi="Calibri"/>
+        </w:rPr>
+        <w:t>Carefully peel off and cut a length of tape long enough to completely cover your electrodes with plenty of room on the sides. Be generous, too much tape is vastly preferable to too little. You can always trim off the extra later. Don't touch the adhesive near the center at all, even with gloves you'll mess it up. Don't overlap tape, if your roll isn't wide enough to cover the smaller dimension of your electrode array, get a wider roll. You want the surface to be as flat and consistent as possible with no seams or overlaps.</w:t>
+      </w:r>
+    </w:p>
+    <w:p>
+      <w:pPr>
+        <w:rPr>
+          <w:rFonts w:ascii="Calibri" w:hAnsi="Calibri"/>
+        </w:rPr>
+      </w:pPr>
+      <w:r>
+        <w:rPr>
+          <w:rFonts w:ascii="Calibri" w:hAnsi="Calibri"/>
+        </w:rPr>
+        <w:tab/>
+        <w:t>This is the point of no return in fabricating your device. Once the tape adhesive touches the paper, you won't be able to get it off without ruining the device. Now, very carefully, starting from the center of the tape and your electrode array, stick the tape onto the device, being careful to avoid getting any bubbles or creases. Using your gloved fingers, press the tape down firmly over the electrodes. Trim off any tape that extends beyond the edge of your paper sheet.</w:t>
+      </w:r>
+    </w:p>
+    <w:p/>
+    <w:p>
+      <w:pPr>
+        <w:rPr>
+          <w:rFonts w:ascii="Calibri" w:hAnsi="Calibri"/>
+          <w:b/>
+          <w:sz w:val="28"/>
+          <w:szCs w:val="28"/>
+        </w:rPr>
+      </w:pPr>
+      <w:r>
+        <w:rPr>
+          <w:rFonts w:ascii="Calibri" w:hAnsi="Calibri"/>
+          <w:b/>
+          <w:sz w:val="28"/>
+          <w:szCs w:val="28"/>
+        </w:rPr>
+        <w:t>4. Apply the hydrophobic layer</w:t>
+      </w:r>
+    </w:p>
+    <w:p>
+      <w:pPr>
+        <w:rPr>
+          <w:rFonts w:ascii="Calibri" w:hAnsi="Calibri"/>
+          <w:b/>
+          <w:sz w:val="28"/>
+          <w:szCs w:val="28"/>
+        </w:rPr>
+      </w:pPr>
+      <w:r>
+        <w:rPr>
+          <w:rFonts w:ascii="Calibri" w:hAnsi="Calibri"/>
+          <w:b/>
           <w:noProof/>
           <w:sz w:val="28"/>
           <w:szCs w:val="28"/>
@@ -2337,7 +2163,7 @@
           <wp:inline distT="0" distB="0" distL="0" distR="0">
             <wp:extent cx="3044952" cy="2286000"/>
             <wp:effectExtent l="0" t="0" r="0" b="0"/>
-            <wp:docPr id="20" name="Picture 20"/>
+            <wp:docPr id="16" name="Picture 16"/>
             <wp:cNvGraphicFramePr>
               <a:graphicFrameLocks xmlns:a="http://schemas.openxmlformats.org/drawingml/2006/main" noChangeAspect="1"/>
             </wp:cNvGraphicFramePr>
@@ -2345,7 +2171,7 @@
               <a:graphicData uri="http://schemas.openxmlformats.org/drawingml/2006/picture">
                 <pic:pic xmlns:pic="http://schemas.openxmlformats.org/drawingml/2006/picture">
                   <pic:nvPicPr>
-                    <pic:cNvPr id="20" name="IMG_2629.JPG"/>
+                    <pic:cNvPr id="16" name="IMG_2624.JPG"/>
                     <pic:cNvPicPr/>
                   </pic:nvPicPr>
                   <pic:blipFill>
@@ -2385,7 +2211,6 @@
         <w:rPr>
           <w:rFonts w:ascii="Calibri" w:hAnsi="Calibri"/>
           <w:b/>
-          <w:bCs/>
           <w:noProof/>
           <w:sz w:val="28"/>
           <w:szCs w:val="28"/>
@@ -2395,7 +2220,7 @@
           <wp:inline distT="0" distB="0" distL="0" distR="0">
             <wp:extent cx="3044952" cy="2286000"/>
             <wp:effectExtent l="0" t="0" r="0" b="0"/>
-            <wp:docPr id="21" name="Picture 21"/>
+            <wp:docPr id="17" name="Picture 17"/>
             <wp:cNvGraphicFramePr>
               <a:graphicFrameLocks xmlns:a="http://schemas.openxmlformats.org/drawingml/2006/main" noChangeAspect="1"/>
             </wp:cNvGraphicFramePr>
@@ -2403,7 +2228,7 @@
               <a:graphicData uri="http://schemas.openxmlformats.org/drawingml/2006/picture">
                 <pic:pic xmlns:pic="http://schemas.openxmlformats.org/drawingml/2006/picture">
                   <pic:nvPicPr>
-                    <pic:cNvPr id="21" name="IMG_2630.JPG"/>
+                    <pic:cNvPr id="17" name="IMG_2625.JPG"/>
                     <pic:cNvPicPr/>
                   </pic:nvPicPr>
                   <pic:blipFill>
@@ -2443,17 +2268,17 @@
         <w:rPr>
           <w:rFonts w:ascii="Calibri" w:hAnsi="Calibri"/>
           <w:b/>
-          <w:bCs/>
           <w:noProof/>
           <w:sz w:val="28"/>
           <w:szCs w:val="28"/>
           <w:lang w:eastAsia="en-US" w:bidi="ar-SA"/>
         </w:rPr>
+        <w:lastRenderedPageBreak/>
         <w:drawing>
           <wp:inline distT="0" distB="0" distL="0" distR="0">
             <wp:extent cx="3044952" cy="2286000"/>
             <wp:effectExtent l="0" t="0" r="0" b="0"/>
-            <wp:docPr id="22" name="Picture 22"/>
+            <wp:docPr id="18" name="Picture 18"/>
             <wp:cNvGraphicFramePr>
               <a:graphicFrameLocks xmlns:a="http://schemas.openxmlformats.org/drawingml/2006/main" noChangeAspect="1"/>
             </wp:cNvGraphicFramePr>
@@ -2461,7 +2286,7 @@
               <a:graphicData uri="http://schemas.openxmlformats.org/drawingml/2006/picture">
                 <pic:pic xmlns:pic="http://schemas.openxmlformats.org/drawingml/2006/picture">
                   <pic:nvPicPr>
-                    <pic:cNvPr id="22" name="IMG_2631.JPG"/>
+                    <pic:cNvPr id="18" name="IMG_2626.JPG"/>
                     <pic:cNvPicPr/>
                   </pic:nvPicPr>
                   <pic:blipFill>
@@ -2501,7 +2326,6 @@
         <w:rPr>
           <w:rFonts w:ascii="Calibri" w:hAnsi="Calibri"/>
           <w:b/>
-          <w:bCs/>
           <w:noProof/>
           <w:sz w:val="28"/>
           <w:szCs w:val="28"/>
@@ -2511,7 +2335,7 @@
           <wp:inline distT="0" distB="0" distL="0" distR="0">
             <wp:extent cx="3044952" cy="2286000"/>
             <wp:effectExtent l="0" t="0" r="0" b="0"/>
-            <wp:docPr id="23" name="Picture 23"/>
+            <wp:docPr id="19" name="Picture 19"/>
             <wp:cNvGraphicFramePr>
               <a:graphicFrameLocks xmlns:a="http://schemas.openxmlformats.org/drawingml/2006/main" noChangeAspect="1"/>
             </wp:cNvGraphicFramePr>
@@ -2519,7 +2343,7 @@
               <a:graphicData uri="http://schemas.openxmlformats.org/drawingml/2006/picture">
                 <pic:pic xmlns:pic="http://schemas.openxmlformats.org/drawingml/2006/picture">
                   <pic:nvPicPr>
-                    <pic:cNvPr id="23" name="IMG_2632.JPG"/>
+                    <pic:cNvPr id="19" name="IMG_2628.JPG"/>
                     <pic:cNvPicPr/>
                   </pic:nvPicPr>
                   <pic:blipFill>
@@ -2567,6 +2391,487 @@
           <w:rFonts w:ascii="Calibri" w:hAnsi="Calibri"/>
         </w:rPr>
         <w:tab/>
+        <w:t>Clean off the surface of the tape using an alcohol wipe (or a tissue soaked with alcohol) to remove any contaminants so the hydrophobic coating will properly adhere. Make sure to let the alcohol fully evaporate before moving onto the next step. The water repellent used in this project (</w:t>
+      </w:r>
+      <w:proofErr w:type="spellStart"/>
+      <w:r>
+        <w:rPr>
+          <w:rFonts w:ascii="Calibri" w:hAnsi="Calibri"/>
+        </w:rPr>
+        <w:t>NeverWet</w:t>
+      </w:r>
+      <w:proofErr w:type="spellEnd"/>
+      <w:r>
+        <w:rPr>
+          <w:rFonts w:ascii="Calibri" w:hAnsi="Calibri"/>
+        </w:rPr>
+        <w:t>) has two parts: the base coat and the top coat. Only the top coat is necessary for the device to function.</w:t>
+      </w:r>
+    </w:p>
+    <w:p>
+      <w:pPr>
+        <w:rPr>
+          <w:rFonts w:ascii="Calibri" w:hAnsi="Calibri"/>
+        </w:rPr>
+      </w:pPr>
+      <w:r>
+        <w:rPr>
+          <w:rFonts w:ascii="Calibri" w:hAnsi="Calibri"/>
+        </w:rPr>
+        <w:tab/>
+        <w:t xml:space="preserve">The </w:t>
+      </w:r>
+      <w:proofErr w:type="spellStart"/>
+      <w:r>
+        <w:rPr>
+          <w:rFonts w:ascii="Calibri" w:hAnsi="Calibri"/>
+        </w:rPr>
+        <w:t>NeverWet</w:t>
+      </w:r>
+      <w:proofErr w:type="spellEnd"/>
+      <w:r>
+        <w:rPr>
+          <w:rFonts w:ascii="Calibri" w:hAnsi="Calibri"/>
+        </w:rPr>
+        <w:t xml:space="preserve"> product comes in an aerosol spray bottle, but this is not the best way to get a good, consistent coating. What works better is to spray the </w:t>
+      </w:r>
+      <w:proofErr w:type="spellStart"/>
+      <w:r>
+        <w:rPr>
+          <w:rFonts w:ascii="Calibri" w:hAnsi="Calibri"/>
+        </w:rPr>
+        <w:t>NeverWet</w:t>
+      </w:r>
+      <w:proofErr w:type="spellEnd"/>
+      <w:r>
+        <w:rPr>
+          <w:rFonts w:ascii="Calibri" w:hAnsi="Calibri"/>
+        </w:rPr>
+        <w:t xml:space="preserve"> onto a tissue and then use the tissue to wipe it onto the tape on the device. You will need to really saturate the tissue until it is almost dripping to get enough of the </w:t>
+      </w:r>
+      <w:proofErr w:type="spellStart"/>
+      <w:r>
+        <w:rPr>
+          <w:rFonts w:ascii="Calibri" w:hAnsi="Calibri"/>
+        </w:rPr>
+        <w:t>NeverWet</w:t>
+      </w:r>
+      <w:proofErr w:type="spellEnd"/>
+      <w:r>
+        <w:rPr>
+          <w:rFonts w:ascii="Calibri" w:hAnsi="Calibri"/>
+        </w:rPr>
+        <w:t xml:space="preserve"> for a good transfer. A little helpful thing I found is to only apply the </w:t>
+      </w:r>
+      <w:proofErr w:type="spellStart"/>
+      <w:r>
+        <w:rPr>
+          <w:rFonts w:ascii="Calibri" w:hAnsi="Calibri"/>
+        </w:rPr>
+        <w:t>NeverWet</w:t>
+      </w:r>
+      <w:proofErr w:type="spellEnd"/>
+      <w:r>
+        <w:rPr>
+          <w:rFonts w:ascii="Calibri" w:hAnsi="Calibri"/>
+        </w:rPr>
+        <w:t xml:space="preserve"> to the area directly over the electrodes, leaving a portion of the tape around the edges untreated so that a runaway drop will stick to the tape rather than running off and wetting the paper.</w:t>
+      </w:r>
+    </w:p>
+    <w:p>
+      <w:pPr>
+        <w:rPr>
+          <w:rFonts w:ascii="Calibri" w:hAnsi="Calibri"/>
+        </w:rPr>
+      </w:pPr>
+      <w:r>
+        <w:rPr>
+          <w:rFonts w:ascii="Calibri" w:hAnsi="Calibri"/>
+        </w:rPr>
+        <w:tab/>
+        <w:t xml:space="preserve">When applied as a thin coating via the tissue method, the </w:t>
+      </w:r>
+      <w:proofErr w:type="spellStart"/>
+      <w:r>
+        <w:rPr>
+          <w:rFonts w:ascii="Calibri" w:hAnsi="Calibri"/>
+        </w:rPr>
+        <w:t>NeverWet</w:t>
+      </w:r>
+      <w:proofErr w:type="spellEnd"/>
+      <w:r>
+        <w:rPr>
+          <w:rFonts w:ascii="Calibri" w:hAnsi="Calibri"/>
+        </w:rPr>
+        <w:t xml:space="preserve"> dries much more quickly than the recommended 30 minute time listed on the packaging so you should only need to wait 5 minutes at most. Once the </w:t>
+      </w:r>
+      <w:proofErr w:type="spellStart"/>
+      <w:r>
+        <w:rPr>
+          <w:rFonts w:ascii="Calibri" w:hAnsi="Calibri"/>
+        </w:rPr>
+        <w:t>NeverWet</w:t>
+      </w:r>
+      <w:proofErr w:type="spellEnd"/>
+      <w:r>
+        <w:rPr>
+          <w:rFonts w:ascii="Calibri" w:hAnsi="Calibri"/>
+        </w:rPr>
+        <w:t xml:space="preserve"> has dried, put a test drop on the device using a pipette and verify that it beads up and becomes mostly spherical and slides around easily when you tilt the device</w:t>
+      </w:r>
+      <w:proofErr w:type="gramStart"/>
+      <w:r>
+        <w:rPr>
+          <w:rFonts w:ascii="Calibri" w:hAnsi="Calibri"/>
+        </w:rPr>
+        <w:t>,  indicating</w:t>
+      </w:r>
+      <w:proofErr w:type="gramEnd"/>
+      <w:r>
+        <w:rPr>
+          <w:rFonts w:ascii="Calibri" w:hAnsi="Calibri"/>
+        </w:rPr>
+        <w:t xml:space="preserve"> that the hydrophobic coating is working. This is the single most difficult step of the process and will possibly require several attempts to get a good, functional coating. Thankfully you can simply clean the tape off using alcohol and try again without having to fabricate an entirely new device.</w:t>
+      </w:r>
+    </w:p>
+    <w:p>
+      <w:pPr>
+        <w:rPr>
+          <w:rFonts w:ascii="Calibri" w:hAnsi="Calibri"/>
+        </w:rPr>
+      </w:pPr>
+    </w:p>
+    <w:p>
+      <w:pPr>
+        <w:rPr>
+          <w:rFonts w:ascii="Calibri" w:hAnsi="Calibri"/>
+          <w:b/>
+          <w:sz w:val="28"/>
+          <w:szCs w:val="28"/>
+        </w:rPr>
+      </w:pPr>
+      <w:r>
+        <w:rPr>
+          <w:rFonts w:ascii="Calibri" w:hAnsi="Calibri"/>
+          <w:b/>
+          <w:sz w:val="28"/>
+          <w:szCs w:val="28"/>
+        </w:rPr>
+        <w:t>5. Test the device</w:t>
+      </w:r>
+    </w:p>
+    <w:p>
+      <w:pPr>
+        <w:rPr>
+          <w:rFonts w:ascii="Calibri" w:hAnsi="Calibri"/>
+        </w:rPr>
+      </w:pPr>
+      <w:r>
+        <w:rPr>
+          <w:rFonts w:ascii="Calibri" w:hAnsi="Calibri"/>
+        </w:rPr>
+        <w:tab/>
+        <w:t>At this point you're done building the device so the only thing left to do is to go ahead and test it and see if it works as expected. Some tips for this are provided in the next section.</w:t>
+      </w:r>
+    </w:p>
+    <w:p>
+      <w:pPr>
+        <w:rPr>
+          <w:rFonts w:ascii="Calibri" w:hAnsi="Calibri"/>
+        </w:rPr>
+      </w:pPr>
+    </w:p>
+    <w:p>
+      <w:pPr>
+        <w:rPr>
+          <w:rFonts w:ascii="Calibri" w:hAnsi="Calibri"/>
+        </w:rPr>
+      </w:pPr>
+    </w:p>
+    <w:p>
+      <w:pPr>
+        <w:rPr>
+          <w:rFonts w:ascii="Calibri" w:hAnsi="Calibri"/>
+        </w:rPr>
+      </w:pPr>
+    </w:p>
+    <w:p>
+      <w:pPr>
+        <w:jc w:val="center"/>
+        <w:rPr>
+          <w:rFonts w:ascii="Calibri" w:hAnsi="Calibri"/>
+          <w:b/>
+          <w:bCs/>
+          <w:sz w:val="28"/>
+          <w:szCs w:val="28"/>
+        </w:rPr>
+      </w:pPr>
+      <w:r>
+        <w:rPr>
+          <w:rFonts w:ascii="Calibri" w:hAnsi="Calibri"/>
+          <w:b/>
+          <w:bCs/>
+          <w:sz w:val="28"/>
+          <w:szCs w:val="28"/>
+        </w:rPr>
+        <w:lastRenderedPageBreak/>
+        <w:t>PLACING &amp; MOVING THE DROP</w:t>
+      </w:r>
+    </w:p>
+    <w:p>
+      <w:pPr>
+        <w:rPr>
+          <w:rFonts w:ascii="Calibri" w:hAnsi="Calibri"/>
+          <w:b/>
+          <w:bCs/>
+          <w:sz w:val="28"/>
+          <w:szCs w:val="28"/>
+        </w:rPr>
+      </w:pPr>
+      <w:r>
+        <w:rPr>
+          <w:rFonts w:ascii="Calibri" w:hAnsi="Calibri"/>
+          <w:b/>
+          <w:bCs/>
+          <w:noProof/>
+          <w:sz w:val="28"/>
+          <w:szCs w:val="28"/>
+          <w:lang w:eastAsia="en-US" w:bidi="ar-SA"/>
+        </w:rPr>
+        <w:drawing>
+          <wp:inline distT="0" distB="0" distL="0" distR="0">
+            <wp:extent cx="3044952" cy="2286000"/>
+            <wp:effectExtent l="0" t="0" r="0" b="0"/>
+            <wp:docPr id="20" name="Picture 20"/>
+            <wp:cNvGraphicFramePr>
+              <a:graphicFrameLocks xmlns:a="http://schemas.openxmlformats.org/drawingml/2006/main" noChangeAspect="1"/>
+            </wp:cNvGraphicFramePr>
+            <a:graphic xmlns:a="http://schemas.openxmlformats.org/drawingml/2006/main">
+              <a:graphicData uri="http://schemas.openxmlformats.org/drawingml/2006/picture">
+                <pic:pic xmlns:pic="http://schemas.openxmlformats.org/drawingml/2006/picture">
+                  <pic:nvPicPr>
+                    <pic:cNvPr id="20" name="IMG_2629.JPG"/>
+                    <pic:cNvPicPr/>
+                  </pic:nvPicPr>
+                  <pic:blipFill>
+                    <a:blip r:embed="rId25" cstate="print">
+                      <a:extLst>
+                        <a:ext uri="{28A0092B-C50C-407E-A947-70E740481C1C}">
+                          <a14:useLocalDpi xmlns:a14="http://schemas.microsoft.com/office/drawing/2010/main" val="0"/>
+                        </a:ext>
+                      </a:extLst>
+                    </a:blip>
+                    <a:stretch>
+                      <a:fillRect/>
+                    </a:stretch>
+                  </pic:blipFill>
+                  <pic:spPr>
+                    <a:xfrm>
+                      <a:off x="0" y="0"/>
+                      <a:ext cx="3044952" cy="2286000"/>
+                    </a:xfrm>
+                    <a:prstGeom prst="rect">
+                      <a:avLst/>
+                    </a:prstGeom>
+                    <a:ln>
+                      <a:noFill/>
+                    </a:ln>
+                    <a:effectLst>
+                      <a:softEdge rad="112500"/>
+                    </a:effectLst>
+                  </pic:spPr>
+                </pic:pic>
+              </a:graphicData>
+            </a:graphic>
+          </wp:inline>
+        </w:drawing>
+      </w:r>
+      <w:r>
+        <w:rPr>
+          <w:rFonts w:ascii="Calibri" w:hAnsi="Calibri"/>
+          <w:b/>
+          <w:bCs/>
+          <w:noProof/>
+          <w:sz w:val="28"/>
+          <w:szCs w:val="28"/>
+          <w:lang w:eastAsia="en-US" w:bidi="ar-SA"/>
+        </w:rPr>
+        <w:drawing>
+          <wp:inline distT="0" distB="0" distL="0" distR="0">
+            <wp:extent cx="3044952" cy="2286000"/>
+            <wp:effectExtent l="0" t="0" r="0" b="0"/>
+            <wp:docPr id="21" name="Picture 21"/>
+            <wp:cNvGraphicFramePr>
+              <a:graphicFrameLocks xmlns:a="http://schemas.openxmlformats.org/drawingml/2006/main" noChangeAspect="1"/>
+            </wp:cNvGraphicFramePr>
+            <a:graphic xmlns:a="http://schemas.openxmlformats.org/drawingml/2006/main">
+              <a:graphicData uri="http://schemas.openxmlformats.org/drawingml/2006/picture">
+                <pic:pic xmlns:pic="http://schemas.openxmlformats.org/drawingml/2006/picture">
+                  <pic:nvPicPr>
+                    <pic:cNvPr id="21" name="IMG_2630.JPG"/>
+                    <pic:cNvPicPr/>
+                  </pic:nvPicPr>
+                  <pic:blipFill>
+                    <a:blip r:embed="rId26" cstate="print">
+                      <a:extLst>
+                        <a:ext uri="{28A0092B-C50C-407E-A947-70E740481C1C}">
+                          <a14:useLocalDpi xmlns:a14="http://schemas.microsoft.com/office/drawing/2010/main" val="0"/>
+                        </a:ext>
+                      </a:extLst>
+                    </a:blip>
+                    <a:stretch>
+                      <a:fillRect/>
+                    </a:stretch>
+                  </pic:blipFill>
+                  <pic:spPr>
+                    <a:xfrm>
+                      <a:off x="0" y="0"/>
+                      <a:ext cx="3044952" cy="2286000"/>
+                    </a:xfrm>
+                    <a:prstGeom prst="rect">
+                      <a:avLst/>
+                    </a:prstGeom>
+                    <a:ln>
+                      <a:noFill/>
+                    </a:ln>
+                    <a:effectLst>
+                      <a:softEdge rad="112500"/>
+                    </a:effectLst>
+                  </pic:spPr>
+                </pic:pic>
+              </a:graphicData>
+            </a:graphic>
+          </wp:inline>
+        </w:drawing>
+      </w:r>
+      <w:r>
+        <w:rPr>
+          <w:rFonts w:ascii="Calibri" w:hAnsi="Calibri"/>
+          <w:b/>
+          <w:bCs/>
+          <w:noProof/>
+          <w:sz w:val="28"/>
+          <w:szCs w:val="28"/>
+          <w:lang w:eastAsia="en-US" w:bidi="ar-SA"/>
+        </w:rPr>
+        <w:drawing>
+          <wp:inline distT="0" distB="0" distL="0" distR="0">
+            <wp:extent cx="3044952" cy="2286000"/>
+            <wp:effectExtent l="0" t="0" r="0" b="0"/>
+            <wp:docPr id="22" name="Picture 22"/>
+            <wp:cNvGraphicFramePr>
+              <a:graphicFrameLocks xmlns:a="http://schemas.openxmlformats.org/drawingml/2006/main" noChangeAspect="1"/>
+            </wp:cNvGraphicFramePr>
+            <a:graphic xmlns:a="http://schemas.openxmlformats.org/drawingml/2006/main">
+              <a:graphicData uri="http://schemas.openxmlformats.org/drawingml/2006/picture">
+                <pic:pic xmlns:pic="http://schemas.openxmlformats.org/drawingml/2006/picture">
+                  <pic:nvPicPr>
+                    <pic:cNvPr id="22" name="IMG_2631.JPG"/>
+                    <pic:cNvPicPr/>
+                  </pic:nvPicPr>
+                  <pic:blipFill>
+                    <a:blip r:embed="rId27" cstate="print">
+                      <a:extLst>
+                        <a:ext uri="{28A0092B-C50C-407E-A947-70E740481C1C}">
+                          <a14:useLocalDpi xmlns:a14="http://schemas.microsoft.com/office/drawing/2010/main" val="0"/>
+                        </a:ext>
+                      </a:extLst>
+                    </a:blip>
+                    <a:stretch>
+                      <a:fillRect/>
+                    </a:stretch>
+                  </pic:blipFill>
+                  <pic:spPr>
+                    <a:xfrm>
+                      <a:off x="0" y="0"/>
+                      <a:ext cx="3044952" cy="2286000"/>
+                    </a:xfrm>
+                    <a:prstGeom prst="rect">
+                      <a:avLst/>
+                    </a:prstGeom>
+                    <a:ln>
+                      <a:noFill/>
+                    </a:ln>
+                    <a:effectLst>
+                      <a:softEdge rad="112500"/>
+                    </a:effectLst>
+                  </pic:spPr>
+                </pic:pic>
+              </a:graphicData>
+            </a:graphic>
+          </wp:inline>
+        </w:drawing>
+      </w:r>
+      <w:r>
+        <w:rPr>
+          <w:rFonts w:ascii="Calibri" w:hAnsi="Calibri"/>
+          <w:b/>
+          <w:bCs/>
+          <w:noProof/>
+          <w:sz w:val="28"/>
+          <w:szCs w:val="28"/>
+          <w:lang w:eastAsia="en-US" w:bidi="ar-SA"/>
+        </w:rPr>
+        <w:drawing>
+          <wp:inline distT="0" distB="0" distL="0" distR="0">
+            <wp:extent cx="3044952" cy="2286000"/>
+            <wp:effectExtent l="0" t="0" r="0" b="0"/>
+            <wp:docPr id="23" name="Picture 23"/>
+            <wp:cNvGraphicFramePr>
+              <a:graphicFrameLocks xmlns:a="http://schemas.openxmlformats.org/drawingml/2006/main" noChangeAspect="1"/>
+            </wp:cNvGraphicFramePr>
+            <a:graphic xmlns:a="http://schemas.openxmlformats.org/drawingml/2006/main">
+              <a:graphicData uri="http://schemas.openxmlformats.org/drawingml/2006/picture">
+                <pic:pic xmlns:pic="http://schemas.openxmlformats.org/drawingml/2006/picture">
+                  <pic:nvPicPr>
+                    <pic:cNvPr id="23" name="IMG_2632.JPG"/>
+                    <pic:cNvPicPr/>
+                  </pic:nvPicPr>
+                  <pic:blipFill>
+                    <a:blip r:embed="rId28" cstate="print">
+                      <a:extLst>
+                        <a:ext uri="{28A0092B-C50C-407E-A947-70E740481C1C}">
+                          <a14:useLocalDpi xmlns:a14="http://schemas.microsoft.com/office/drawing/2010/main" val="0"/>
+                        </a:ext>
+                      </a:extLst>
+                    </a:blip>
+                    <a:stretch>
+                      <a:fillRect/>
+                    </a:stretch>
+                  </pic:blipFill>
+                  <pic:spPr>
+                    <a:xfrm>
+                      <a:off x="0" y="0"/>
+                      <a:ext cx="3044952" cy="2286000"/>
+                    </a:xfrm>
+                    <a:prstGeom prst="rect">
+                      <a:avLst/>
+                    </a:prstGeom>
+                    <a:ln>
+                      <a:noFill/>
+                    </a:ln>
+                    <a:effectLst>
+                      <a:softEdge rad="112500"/>
+                    </a:effectLst>
+                  </pic:spPr>
+                </pic:pic>
+              </a:graphicData>
+            </a:graphic>
+          </wp:inline>
+        </w:drawing>
+      </w:r>
+    </w:p>
+    <w:p>
+      <w:pPr>
+        <w:rPr>
+          <w:rFonts w:ascii="Calibri" w:hAnsi="Calibri"/>
+        </w:rPr>
+      </w:pPr>
+      <w:r>
+        <w:rPr>
+          <w:rFonts w:ascii="Calibri" w:hAnsi="Calibri"/>
+        </w:rPr>
+        <w:tab/>
         <w:t>Even if you have a perfectly functional device and base station, you're still not done. The drop size, positioning, and the timing of the electrode switching all affect how it moves.</w:t>
       </w:r>
     </w:p>
@@ -2653,7 +2958,7 @@
                     <pic:cNvPicPr/>
                   </pic:nvPicPr>
                   <pic:blipFill>
-                    <a:blip r:embed="rId25">
+                    <a:blip r:embed="rId29">
                       <a:extLst>
                         <a:ext uri="{28A0092B-C50C-407E-A947-70E740481C1C}">
                           <a14:useLocalDpi xmlns:a14="http://schemas.microsoft.com/office/drawing/2010/main" val="0"/>
@@ -3313,7 +3618,7 @@
         </w:rPr>
         <w:br/>
       </w:r>
-      <w:hyperlink r:id="rId26">
+      <w:hyperlink r:id="rId30">
         <w:r>
           <w:rPr>
             <w:rStyle w:val="InternetLink"/>
@@ -3349,7 +3654,7 @@
         </w:rPr>
         <w:br/>
       </w:r>
-      <w:hyperlink r:id="rId27">
+      <w:hyperlink r:id="rId31">
         <w:r>
           <w:rPr>
             <w:rStyle w:val="InternetLink"/>
@@ -3377,7 +3682,7 @@
         </w:rPr>
         <w:br/>
       </w:r>
-      <w:hyperlink r:id="rId28">
+      <w:hyperlink r:id="rId32">
         <w:r>
           <w:rPr>
             <w:rStyle w:val="InternetLink"/>
@@ -3416,7 +3721,7 @@
         </w:rPr>
         <w:br/>
       </w:r>
-      <w:hyperlink r:id="rId29">
+      <w:hyperlink r:id="rId33">
         <w:r>
           <w:rPr>
             <w:rStyle w:val="InternetLink"/>
@@ -3468,7 +3773,7 @@
         </w:rPr>
         <w:br/>
       </w:r>
-      <w:hyperlink r:id="rId30">
+      <w:hyperlink r:id="rId34">
         <w:r>
           <w:rPr>
             <w:rStyle w:val="InternetLink"/>
@@ -3514,7 +3819,7 @@
         </w:rPr>
         <w:br/>
       </w:r>
-      <w:hyperlink r:id="rId31">
+      <w:hyperlink r:id="rId35">
         <w:r>
           <w:rPr>
             <w:rStyle w:val="InternetLink"/>
@@ -3527,10 +3832,8 @@
     <w:p>
       <w:pPr>
         <w:rPr>
-          <w:rStyle w:val="InternetLink"/>
           <w:rFonts w:ascii="Arial;Helvetica;sans-serif" w:hAnsi="Arial;Helvetica;sans-serif"/>
           <w:color w:val="000000"/>
-          <w:u w:val="none"/>
         </w:rPr>
       </w:pPr>
       <w:r>
@@ -3553,7 +3856,7 @@
         </w:rPr>
         <w:br/>
       </w:r>
-      <w:hyperlink r:id="rId32">
+      <w:hyperlink r:id="rId36">
         <w:r>
           <w:rPr>
             <w:rStyle w:val="InternetLink"/>
@@ -3569,6 +3872,33 @@
           <w:rFonts w:ascii="Calibri" w:hAnsi="Calibri"/>
         </w:rPr>
       </w:pPr>
+      <w:r>
+        <w:rPr>
+          <w:rFonts w:ascii="Calibri" w:hAnsi="Calibri"/>
+        </w:rPr>
+        <w:t xml:space="preserve">Notification LEDs: Lite-On </w:t>
+      </w:r>
+      <w:r>
+        <w:rPr>
+          <w:rFonts w:ascii="Calibri" w:hAnsi="Calibri"/>
+        </w:rPr>
+        <w:t>LTL2R3KGD-EM</w:t>
+      </w:r>
+      <w:r>
+        <w:rPr>
+          <w:rFonts w:ascii="Calibri" w:hAnsi="Calibri"/>
+        </w:rPr>
+        <w:br/>
+      </w:r>
+      <w:hyperlink r:id="rId37" w:history="1">
+        <w:r>
+          <w:rPr>
+            <w:rStyle w:val="Hyperlink"/>
+            <w:rFonts w:ascii="Calibri" w:hAnsi="Calibri"/>
+          </w:rPr>
+          <w:t>https://www.digikey.com/product-detail/en/LTL2R3KGD-EM/160-1852-ND/2675131</w:t>
+        </w:r>
+      </w:hyperlink>
     </w:p>
     <w:p>
       <w:pPr>
@@ -3585,6 +3915,174 @@
     </w:p>
     <w:p>
       <w:pPr>
+        <w:rPr>
+          <w:rFonts w:ascii="Calibri" w:hAnsi="Calibri"/>
+        </w:rPr>
+      </w:pPr>
+    </w:p>
+    <w:p>
+      <w:pPr>
+        <w:rPr>
+          <w:rFonts w:ascii="Calibri" w:hAnsi="Calibri"/>
+          <w:b/>
+        </w:rPr>
+      </w:pPr>
+      <w:r>
+        <w:rPr>
+          <w:rFonts w:ascii="Calibri" w:hAnsi="Calibri"/>
+          <w:b/>
+        </w:rPr>
+        <w:t>High Voltage Supplies (not currently installed)</w:t>
+      </w:r>
+    </w:p>
+    <w:p>
+      <w:pPr>
+        <w:rPr>
+          <w:rFonts w:ascii="Calibri" w:hAnsi="Calibri"/>
+        </w:rPr>
+      </w:pPr>
+      <w:r>
+        <w:rPr>
+          <w:rFonts w:ascii="Calibri" w:hAnsi="Calibri"/>
+        </w:rPr>
+        <w:t xml:space="preserve">1KV Solid State Relay: IXYS </w:t>
+      </w:r>
+      <w:r>
+        <w:rPr>
+          <w:rFonts w:ascii="Calibri" w:hAnsi="Calibri"/>
+        </w:rPr>
+        <w:t>CPC1981Y</w:t>
+      </w:r>
+      <w:r>
+        <w:rPr>
+          <w:rFonts w:ascii="Calibri" w:hAnsi="Calibri"/>
+        </w:rPr>
+        <w:br/>
+      </w:r>
+      <w:hyperlink r:id="rId38" w:history="1">
+        <w:r>
+          <w:rPr>
+            <w:rStyle w:val="Hyperlink"/>
+            <w:rFonts w:ascii="Calibri" w:hAnsi="Calibri"/>
+          </w:rPr>
+          <w:t>https://www.digikey.com/product-detail/en/CPC1981Y/CLA203-ND/700422</w:t>
+        </w:r>
+      </w:hyperlink>
+    </w:p>
+    <w:p>
+      <w:pPr>
+        <w:rPr>
+          <w:rFonts w:ascii="Calibri" w:hAnsi="Calibri"/>
+        </w:rPr>
+      </w:pPr>
+      <w:r>
+        <w:rPr>
+          <w:rFonts w:ascii="Calibri" w:hAnsi="Calibri"/>
+        </w:rPr>
+        <w:t xml:space="preserve">3KV Wire: CNC Tech </w:t>
+      </w:r>
+      <w:r>
+        <w:rPr>
+          <w:rFonts w:ascii="Calibri" w:hAnsi="Calibri"/>
+        </w:rPr>
+        <w:t>3239-22-1-0500-002-1-TS</w:t>
+      </w:r>
+      <w:r>
+        <w:rPr>
+          <w:rFonts w:ascii="Calibri" w:hAnsi="Calibri"/>
+        </w:rPr>
+        <w:br/>
+      </w:r>
+      <w:hyperlink r:id="rId39" w:history="1">
+        <w:r>
+          <w:rPr>
+            <w:rStyle w:val="Hyperlink"/>
+            <w:rFonts w:ascii="Calibri" w:hAnsi="Calibri"/>
+          </w:rPr>
+          <w:t>https://www.digikey.com/product-detail/en/3239-22-1-0500-002-1-TS/CN104W-25-ND/3766917</w:t>
+        </w:r>
+      </w:hyperlink>
+    </w:p>
+    <w:p>
+      <w:pPr>
+        <w:rPr>
+          <w:rFonts w:ascii="Calibri" w:hAnsi="Calibri"/>
+        </w:rPr>
+      </w:pPr>
+      <w:r>
+        <w:rPr>
+          <w:rFonts w:ascii="Calibri" w:hAnsi="Calibri"/>
+        </w:rPr>
+        <w:t xml:space="preserve">Proto Board: </w:t>
+      </w:r>
+      <w:proofErr w:type="spellStart"/>
+      <w:r>
+        <w:rPr>
+          <w:rFonts w:ascii="Calibri" w:hAnsi="Calibri"/>
+        </w:rPr>
+        <w:t>Adafruit</w:t>
+      </w:r>
+      <w:proofErr w:type="spellEnd"/>
+      <w:r>
+        <w:rPr>
+          <w:rFonts w:ascii="Calibri" w:hAnsi="Calibri"/>
+        </w:rPr>
+        <w:t xml:space="preserve"> </w:t>
+      </w:r>
+      <w:proofErr w:type="spellStart"/>
+      <w:r>
+        <w:rPr>
+          <w:rFonts w:ascii="Calibri" w:hAnsi="Calibri"/>
+        </w:rPr>
+        <w:t>Perma</w:t>
+      </w:r>
+      <w:proofErr w:type="spellEnd"/>
+      <w:r>
+        <w:rPr>
+          <w:rFonts w:ascii="Calibri" w:hAnsi="Calibri"/>
+        </w:rPr>
+        <w:t>-Proto Super Pack</w:t>
+      </w:r>
+      <w:r>
+        <w:rPr>
+          <w:rFonts w:ascii="Calibri" w:hAnsi="Calibri"/>
+        </w:rPr>
+        <w:br/>
+      </w:r>
+      <w:hyperlink r:id="rId40" w:history="1">
+        <w:r>
+          <w:rPr>
+            <w:rStyle w:val="Hyperlink"/>
+            <w:rFonts w:ascii="Calibri" w:hAnsi="Calibri"/>
+          </w:rPr>
+          <w:t>https://www.adafruit.com/products/591</w:t>
+        </w:r>
+      </w:hyperlink>
+    </w:p>
+    <w:p>
+      <w:pPr>
+        <w:widowControl/>
+        <w:suppressAutoHyphens w:val="0"/>
+        <w:rPr>
+          <w:rFonts w:ascii="Calibri" w:hAnsi="Calibri"/>
+        </w:rPr>
+      </w:pPr>
+      <w:r>
+        <w:rPr>
+          <w:rFonts w:ascii="Calibri" w:hAnsi="Calibri"/>
+        </w:rPr>
+        <w:br w:type="page"/>
+      </w:r>
+    </w:p>
+    <w:p>
+      <w:pPr>
+        <w:rPr>
+          <w:rFonts w:ascii="Calibri" w:hAnsi="Calibri"/>
+        </w:rPr>
+      </w:pPr>
+    </w:p>
+    <w:p>
+      <w:pPr>
         <w:jc w:val="center"/>
         <w:rPr>
           <w:rFonts w:ascii="Calibri" w:hAnsi="Calibri"/>
@@ -3594,6 +4092,36 @@
           <w:szCs w:val="28"/>
         </w:rPr>
       </w:pPr>
+      <w:r>
+        <w:rPr>
+          <w:rFonts w:ascii="Calibri" w:hAnsi="Calibri"/>
+          <w:b/>
+          <w:bCs/>
+          <w:sz w:val="28"/>
+          <w:szCs w:val="28"/>
+        </w:rPr>
+        <w:t xml:space="preserve">Appendix </w:t>
+      </w:r>
+      <w:r>
+        <w:rPr>
+          <w:rFonts w:ascii="Calibri" w:hAnsi="Calibri"/>
+          <w:b/>
+          <w:bCs/>
+          <w:sz w:val="28"/>
+          <w:szCs w:val="28"/>
+        </w:rPr>
+        <w:t>B</w:t>
+      </w:r>
+      <w:r>
+        <w:rPr>
+          <w:rFonts w:ascii="Calibri" w:hAnsi="Calibri"/>
+          <w:b/>
+          <w:bCs/>
+          <w:sz w:val="28"/>
+          <w:szCs w:val="28"/>
+        </w:rPr>
+        <w:t>: Base Station Circuit Diagrams</w:t>
+      </w:r>
     </w:p>
     <w:p>
       <w:pPr>
@@ -3611,42 +4139,53 @@
           <w:rFonts w:ascii="Calibri" w:hAnsi="Calibri"/>
           <w:b/>
           <w:bCs/>
-          <w:sz w:val="28"/>
-          <w:szCs w:val="28"/>
-        </w:rPr>
-        <w:t>Appendix B: Test Electrode Patterns</w:t>
-      </w:r>
-    </w:p>
-    <w:p>
-      <w:pPr>
-        <w:rPr>
-          <w:rFonts w:ascii="Calibri" w:hAnsi="Calibri"/>
-        </w:rPr>
-      </w:pPr>
-    </w:p>
-    <w:p>
-      <w:pPr>
-        <w:jc w:val="center"/>
-        <w:rPr>
-          <w:rFonts w:ascii="Calibri" w:hAnsi="Calibri"/>
-          <w:b/>
-          <w:bCs/>
-          <w:sz w:val="28"/>
-          <w:szCs w:val="28"/>
-        </w:rPr>
-      </w:pPr>
-      <w:r>
-        <w:rPr>
-          <w:rFonts w:ascii="Calibri" w:hAnsi="Calibri"/>
-          <w:b/>
-          <w:bCs/>
-          <w:sz w:val="28"/>
-          <w:szCs w:val="28"/>
-        </w:rPr>
-        <w:t>Appendix C: Base Station Circuit Diagrams</w:t>
-      </w:r>
-      <w:bookmarkStart w:id="0" w:name="_GoBack"/>
-      <w:bookmarkEnd w:id="0"/>
+          <w:noProof/>
+          <w:sz w:val="28"/>
+          <w:szCs w:val="28"/>
+          <w:lang w:eastAsia="en-US" w:bidi="ar-SA"/>
+        </w:rPr>
+        <w:drawing>
+          <wp:inline distT="0" distB="0" distL="0" distR="0">
+            <wp:extent cx="6332220" cy="7896225"/>
+            <wp:effectExtent l="0" t="0" r="0" b="0"/>
+            <wp:docPr id="6" name="Picture 6"/>
+            <wp:cNvGraphicFramePr>
+              <a:graphicFrameLocks xmlns:a="http://schemas.openxmlformats.org/drawingml/2006/main" noChangeAspect="1"/>
+            </wp:cNvGraphicFramePr>
+            <a:graphic xmlns:a="http://schemas.openxmlformats.org/drawingml/2006/main">
+              <a:graphicData uri="http://schemas.openxmlformats.org/drawingml/2006/picture">
+                <pic:pic xmlns:pic="http://schemas.openxmlformats.org/drawingml/2006/picture">
+                  <pic:nvPicPr>
+                    <pic:cNvPr id="6" name="scan.jpg"/>
+                    <pic:cNvPicPr/>
+                  </pic:nvPicPr>
+                  <pic:blipFill>
+                    <a:blip r:embed="rId41" cstate="print">
+                      <a:extLst>
+                        <a:ext uri="{28A0092B-C50C-407E-A947-70E740481C1C}">
+                          <a14:useLocalDpi xmlns:a14="http://schemas.microsoft.com/office/drawing/2010/main" val="0"/>
+                        </a:ext>
+                      </a:extLst>
+                    </a:blip>
+                    <a:stretch>
+                      <a:fillRect/>
+                    </a:stretch>
+                  </pic:blipFill>
+                  <pic:spPr>
+                    <a:xfrm>
+                      <a:off x="0" y="0"/>
+                      <a:ext cx="6332220" cy="7896225"/>
+                    </a:xfrm>
+                    <a:prstGeom prst="rect">
+                      <a:avLst/>
+                    </a:prstGeom>
+                  </pic:spPr>
+                </pic:pic>
+              </a:graphicData>
+            </a:graphic>
+          </wp:inline>
+        </w:drawing>
+      </w:r>
     </w:p>
     <w:sectPr>
       <w:pgSz w:w="12240" w:h="15840"/>
@@ -4162,6 +4701,17 @@
       <w:szCs w:val="21"/>
     </w:rPr>
   </w:style>
+  <w:style w:type="character" w:styleId="Hyperlink">
+    <w:name w:val="Hyperlink"/>
+    <w:basedOn w:val="DefaultParagraphFont"/>
+    <w:uiPriority w:val="99"/>
+    <w:unhideWhenUsed/>
+    <w:rsid w:val="00302F1A"/>
+    <w:rPr>
+      <w:color w:val="0563C1" w:themeColor="hyperlink"/>
+      <w:u w:val="single"/>
+    </w:rPr>
+  </w:style>
 </w:styles>
 </file>
 

</xml_diff>

<commit_message>
Added repository info to document
</commit_message>
<xml_diff>
--- a/DMF_EWoD_documentation.docx
+++ b/DMF_EWoD_documentation.docx
@@ -143,13 +143,6 @@
           <w:rFonts w:ascii="Calibri" w:hAnsi="Calibri"/>
         </w:rPr>
       </w:pPr>
-    </w:p>
-    <w:p>
-      <w:pPr>
-        <w:rPr>
-          <w:rFonts w:ascii="Calibri" w:hAnsi="Calibri"/>
-        </w:rPr>
-      </w:pPr>
       <w:r>
         <w:rPr>
           <w:rFonts w:ascii="Calibri" w:hAnsi="Calibri"/>
@@ -157,6 +150,51 @@
         <w:tab/>
         <w:t>The system described in this document consists of two parts: a base station, and the device itself. The base station provides programmatic control and power to the device, and the disposable device contains the arrangement of electrodes designed to carry out the desired microfluidic operation.</w:t>
       </w:r>
+    </w:p>
+    <w:p>
+      <w:pPr>
+        <w:rPr>
+          <w:rFonts w:ascii="Calibri" w:hAnsi="Calibri"/>
+        </w:rPr>
+      </w:pPr>
+      <w:r>
+        <w:rPr>
+          <w:rFonts w:ascii="Calibri" w:hAnsi="Calibri"/>
+        </w:rPr>
+        <w:tab/>
+        <w:t xml:space="preserve">This document’s home is on </w:t>
+      </w:r>
+      <w:proofErr w:type="spellStart"/>
+      <w:r>
+        <w:rPr>
+          <w:rFonts w:ascii="Calibri" w:hAnsi="Calibri"/>
+        </w:rPr>
+        <w:t>github</w:t>
+      </w:r>
+      <w:proofErr w:type="spellEnd"/>
+      <w:r>
+        <w:rPr>
+          <w:rFonts w:ascii="Calibri" w:hAnsi="Calibri"/>
+        </w:rPr>
+        <w:t xml:space="preserve"> at </w:t>
+      </w:r>
+      <w:hyperlink r:id="rId4" w:history="1">
+        <w:r>
+          <w:rPr>
+            <w:rStyle w:val="Hyperlink"/>
+            <w:rFonts w:ascii="Calibri" w:hAnsi="Calibri"/>
+          </w:rPr>
+          <w:t>https://github.com/eclay42/DMF_EWoD_controller</w:t>
+        </w:r>
+      </w:hyperlink>
+      <w:r>
+        <w:rPr>
+          <w:rFonts w:ascii="Calibri" w:hAnsi="Calibri"/>
+        </w:rPr>
+        <w:t>. The accompanying code project files and STL designs are located in the repository.</w:t>
+      </w:r>
+      <w:bookmarkStart w:id="0" w:name="_GoBack"/>
+      <w:bookmarkEnd w:id="0"/>
     </w:p>
     <w:p>
       <w:pPr>
@@ -292,64 +330,6 @@
                 <pic:pic xmlns:pic="http://schemas.openxmlformats.org/drawingml/2006/picture">
                   <pic:nvPicPr>
                     <pic:cNvPr id="26" name="1215151423.jpg"/>
-                    <pic:cNvPicPr/>
-                  </pic:nvPicPr>
-                  <pic:blipFill>
-                    <a:blip r:embed="rId4" cstate="print">
-                      <a:extLst>
-                        <a:ext uri="{28A0092B-C50C-407E-A947-70E740481C1C}">
-                          <a14:useLocalDpi xmlns:a14="http://schemas.microsoft.com/office/drawing/2010/main" val="0"/>
-                        </a:ext>
-                      </a:extLst>
-                    </a:blip>
-                    <a:stretch>
-                      <a:fillRect/>
-                    </a:stretch>
-                  </pic:blipFill>
-                  <pic:spPr>
-                    <a:xfrm>
-                      <a:off x="0" y="0"/>
-                      <a:ext cx="3044952" cy="1709928"/>
-                    </a:xfrm>
-                    <a:prstGeom prst="rect">
-                      <a:avLst/>
-                    </a:prstGeom>
-                    <a:ln>
-                      <a:noFill/>
-                    </a:ln>
-                    <a:effectLst>
-                      <a:softEdge rad="112500"/>
-                    </a:effectLst>
-                  </pic:spPr>
-                </pic:pic>
-              </a:graphicData>
-            </a:graphic>
-          </wp:inline>
-        </w:drawing>
-      </w:r>
-      <w:r>
-        <w:rPr>
-          <w:rFonts w:ascii="Calibri" w:hAnsi="Calibri"/>
-          <w:b/>
-          <w:bCs/>
-          <w:noProof/>
-          <w:sz w:val="28"/>
-          <w:szCs w:val="28"/>
-          <w:lang w:eastAsia="en-US" w:bidi="ar-SA"/>
-        </w:rPr>
-        <w:drawing>
-          <wp:inline distT="0" distB="0" distL="0" distR="0">
-            <wp:extent cx="3044952" cy="1709928"/>
-            <wp:effectExtent l="0" t="0" r="0" b="0"/>
-            <wp:docPr id="27" name="Picture 27"/>
-            <wp:cNvGraphicFramePr>
-              <a:graphicFrameLocks xmlns:a="http://schemas.openxmlformats.org/drawingml/2006/main" noChangeAspect="1"/>
-            </wp:cNvGraphicFramePr>
-            <a:graphic xmlns:a="http://schemas.openxmlformats.org/drawingml/2006/main">
-              <a:graphicData uri="http://schemas.openxmlformats.org/drawingml/2006/picture">
-                <pic:pic xmlns:pic="http://schemas.openxmlformats.org/drawingml/2006/picture">
-                  <pic:nvPicPr>
-                    <pic:cNvPr id="27" name="1210151257.jpg"/>
                     <pic:cNvPicPr/>
                   </pic:nvPicPr>
                   <pic:blipFill>
@@ -399,7 +379,7 @@
           <wp:inline distT="0" distB="0" distL="0" distR="0">
             <wp:extent cx="3044952" cy="1709928"/>
             <wp:effectExtent l="0" t="0" r="0" b="0"/>
-            <wp:docPr id="28" name="Picture 28"/>
+            <wp:docPr id="27" name="Picture 27"/>
             <wp:cNvGraphicFramePr>
               <a:graphicFrameLocks xmlns:a="http://schemas.openxmlformats.org/drawingml/2006/main" noChangeAspect="1"/>
             </wp:cNvGraphicFramePr>
@@ -407,7 +387,7 @@
               <a:graphicData uri="http://schemas.openxmlformats.org/drawingml/2006/picture">
                 <pic:pic xmlns:pic="http://schemas.openxmlformats.org/drawingml/2006/picture">
                   <pic:nvPicPr>
-                    <pic:cNvPr id="28" name="1210151257b.jpg"/>
+                    <pic:cNvPr id="27" name="1210151257.jpg"/>
                     <pic:cNvPicPr/>
                   </pic:nvPicPr>
                   <pic:blipFill>
@@ -457,7 +437,7 @@
           <wp:inline distT="0" distB="0" distL="0" distR="0">
             <wp:extent cx="3044952" cy="1709928"/>
             <wp:effectExtent l="0" t="0" r="0" b="0"/>
-            <wp:docPr id="29" name="Picture 29"/>
+            <wp:docPr id="28" name="Picture 28"/>
             <wp:cNvGraphicFramePr>
               <a:graphicFrameLocks xmlns:a="http://schemas.openxmlformats.org/drawingml/2006/main" noChangeAspect="1"/>
             </wp:cNvGraphicFramePr>
@@ -465,7 +445,7 @@
               <a:graphicData uri="http://schemas.openxmlformats.org/drawingml/2006/picture">
                 <pic:pic xmlns:pic="http://schemas.openxmlformats.org/drawingml/2006/picture">
                   <pic:nvPicPr>
-                    <pic:cNvPr id="29" name="1215151340.jpg"/>
+                    <pic:cNvPr id="28" name="1210151257b.jpg"/>
                     <pic:cNvPicPr/>
                   </pic:nvPicPr>
                   <pic:blipFill>
@@ -501,6 +481,64 @@
           </wp:inline>
         </w:drawing>
       </w:r>
+      <w:r>
+        <w:rPr>
+          <w:rFonts w:ascii="Calibri" w:hAnsi="Calibri"/>
+          <w:b/>
+          <w:bCs/>
+          <w:noProof/>
+          <w:sz w:val="28"/>
+          <w:szCs w:val="28"/>
+          <w:lang w:eastAsia="en-US" w:bidi="ar-SA"/>
+        </w:rPr>
+        <w:drawing>
+          <wp:inline distT="0" distB="0" distL="0" distR="0">
+            <wp:extent cx="3044952" cy="1709928"/>
+            <wp:effectExtent l="0" t="0" r="0" b="0"/>
+            <wp:docPr id="29" name="Picture 29"/>
+            <wp:cNvGraphicFramePr>
+              <a:graphicFrameLocks xmlns:a="http://schemas.openxmlformats.org/drawingml/2006/main" noChangeAspect="1"/>
+            </wp:cNvGraphicFramePr>
+            <a:graphic xmlns:a="http://schemas.openxmlformats.org/drawingml/2006/main">
+              <a:graphicData uri="http://schemas.openxmlformats.org/drawingml/2006/picture">
+                <pic:pic xmlns:pic="http://schemas.openxmlformats.org/drawingml/2006/picture">
+                  <pic:nvPicPr>
+                    <pic:cNvPr id="29" name="1215151340.jpg"/>
+                    <pic:cNvPicPr/>
+                  </pic:nvPicPr>
+                  <pic:blipFill>
+                    <a:blip r:embed="rId8" cstate="print">
+                      <a:extLst>
+                        <a:ext uri="{28A0092B-C50C-407E-A947-70E740481C1C}">
+                          <a14:useLocalDpi xmlns:a14="http://schemas.microsoft.com/office/drawing/2010/main" val="0"/>
+                        </a:ext>
+                      </a:extLst>
+                    </a:blip>
+                    <a:stretch>
+                      <a:fillRect/>
+                    </a:stretch>
+                  </pic:blipFill>
+                  <pic:spPr>
+                    <a:xfrm>
+                      <a:off x="0" y="0"/>
+                      <a:ext cx="3044952" cy="1709928"/>
+                    </a:xfrm>
+                    <a:prstGeom prst="rect">
+                      <a:avLst/>
+                    </a:prstGeom>
+                    <a:ln>
+                      <a:noFill/>
+                    </a:ln>
+                    <a:effectLst>
+                      <a:softEdge rad="112500"/>
+                    </a:effectLst>
+                  </pic:spPr>
+                </pic:pic>
+              </a:graphicData>
+            </a:graphic>
+          </wp:inline>
+        </w:drawing>
+      </w:r>
     </w:p>
     <w:p>
       <w:pPr>
@@ -594,8 +632,6 @@
         <w:lastRenderedPageBreak/>
         <w:t>provided design files, make sure to drill out the spring probe holes using a 1/16” bit.</w:t>
       </w:r>
-      <w:bookmarkStart w:id="0" w:name="_GoBack"/>
-      <w:bookmarkEnd w:id="0"/>
     </w:p>
     <w:p>
       <w:pPr>
@@ -1149,7 +1185,7 @@
                     <pic:cNvPicPr/>
                   </pic:nvPicPr>
                   <pic:blipFill>
-                    <a:blip r:embed="rId8" cstate="print">
+                    <a:blip r:embed="rId9" cstate="print">
                       <a:extLst>
                         <a:ext uri="{28A0092B-C50C-407E-A947-70E740481C1C}">
                           <a14:useLocalDpi xmlns:a14="http://schemas.microsoft.com/office/drawing/2010/main" val="0"/>
@@ -1292,63 +1328,6 @@
                     <pic:cNvPicPr/>
                   </pic:nvPicPr>
                   <pic:blipFill>
-                    <a:blip r:embed="rId9" cstate="print">
-                      <a:extLst>
-                        <a:ext uri="{28A0092B-C50C-407E-A947-70E740481C1C}">
-                          <a14:useLocalDpi xmlns:a14="http://schemas.microsoft.com/office/drawing/2010/main" val="0"/>
-                        </a:ext>
-                      </a:extLst>
-                    </a:blip>
-                    <a:stretch>
-                      <a:fillRect/>
-                    </a:stretch>
-                  </pic:blipFill>
-                  <pic:spPr>
-                    <a:xfrm>
-                      <a:off x="0" y="0"/>
-                      <a:ext cx="3044952" cy="2286000"/>
-                    </a:xfrm>
-                    <a:prstGeom prst="rect">
-                      <a:avLst/>
-                    </a:prstGeom>
-                    <a:ln>
-                      <a:noFill/>
-                    </a:ln>
-                    <a:effectLst>
-                      <a:softEdge rad="112500"/>
-                    </a:effectLst>
-                  </pic:spPr>
-                </pic:pic>
-              </a:graphicData>
-            </a:graphic>
-          </wp:inline>
-        </w:drawing>
-      </w:r>
-      <w:r>
-        <w:rPr>
-          <w:rFonts w:ascii="Calibri" w:hAnsi="Calibri"/>
-          <w:b/>
-          <w:noProof/>
-          <w:sz w:val="28"/>
-          <w:szCs w:val="28"/>
-          <w:lang w:eastAsia="en-US" w:bidi="ar-SA"/>
-        </w:rPr>
-        <w:drawing>
-          <wp:inline distT="0" distB="0" distL="0" distR="0">
-            <wp:extent cx="3044952" cy="2286000"/>
-            <wp:effectExtent l="0" t="0" r="0" b="0"/>
-            <wp:docPr id="3" name="Picture 3"/>
-            <wp:cNvGraphicFramePr>
-              <a:graphicFrameLocks xmlns:a="http://schemas.openxmlformats.org/drawingml/2006/main" noChangeAspect="1"/>
-            </wp:cNvGraphicFramePr>
-            <a:graphic xmlns:a="http://schemas.openxmlformats.org/drawingml/2006/main">
-              <a:graphicData uri="http://schemas.openxmlformats.org/drawingml/2006/picture">
-                <pic:pic xmlns:pic="http://schemas.openxmlformats.org/drawingml/2006/picture">
-                  <pic:nvPicPr>
-                    <pic:cNvPr id="3" name="IMG_2605.JPG"/>
-                    <pic:cNvPicPr/>
-                  </pic:nvPicPr>
-                  <pic:blipFill>
                     <a:blip r:embed="rId10" cstate="print">
                       <a:extLst>
                         <a:ext uri="{28A0092B-C50C-407E-A947-70E740481C1C}">
@@ -1394,7 +1373,7 @@
           <wp:inline distT="0" distB="0" distL="0" distR="0">
             <wp:extent cx="3044952" cy="2286000"/>
             <wp:effectExtent l="0" t="0" r="0" b="0"/>
-            <wp:docPr id="4" name="Picture 4"/>
+            <wp:docPr id="3" name="Picture 3"/>
             <wp:cNvGraphicFramePr>
               <a:graphicFrameLocks xmlns:a="http://schemas.openxmlformats.org/drawingml/2006/main" noChangeAspect="1"/>
             </wp:cNvGraphicFramePr>
@@ -1402,7 +1381,7 @@
               <a:graphicData uri="http://schemas.openxmlformats.org/drawingml/2006/picture">
                 <pic:pic xmlns:pic="http://schemas.openxmlformats.org/drawingml/2006/picture">
                   <pic:nvPicPr>
-                    <pic:cNvPr id="4" name="IMG_2606.JPG"/>
+                    <pic:cNvPr id="3" name="IMG_2605.JPG"/>
                     <pic:cNvPicPr/>
                   </pic:nvPicPr>
                   <pic:blipFill>
@@ -1451,7 +1430,7 @@
           <wp:inline distT="0" distB="0" distL="0" distR="0">
             <wp:extent cx="3044952" cy="2286000"/>
             <wp:effectExtent l="0" t="0" r="0" b="0"/>
-            <wp:docPr id="5" name="Picture 5"/>
+            <wp:docPr id="4" name="Picture 4"/>
             <wp:cNvGraphicFramePr>
               <a:graphicFrameLocks xmlns:a="http://schemas.openxmlformats.org/drawingml/2006/main" noChangeAspect="1"/>
             </wp:cNvGraphicFramePr>
@@ -1459,7 +1438,7 @@
               <a:graphicData uri="http://schemas.openxmlformats.org/drawingml/2006/picture">
                 <pic:pic xmlns:pic="http://schemas.openxmlformats.org/drawingml/2006/picture">
                   <pic:nvPicPr>
-                    <pic:cNvPr id="5" name="IMG_2610.JPG"/>
+                    <pic:cNvPr id="4" name="IMG_2606.JPG"/>
                     <pic:cNvPicPr/>
                   </pic:nvPicPr>
                   <pic:blipFill>
@@ -1508,7 +1487,7 @@
           <wp:inline distT="0" distB="0" distL="0" distR="0">
             <wp:extent cx="3044952" cy="2286000"/>
             <wp:effectExtent l="0" t="0" r="0" b="0"/>
-            <wp:docPr id="7" name="Picture 7"/>
+            <wp:docPr id="5" name="Picture 5"/>
             <wp:cNvGraphicFramePr>
               <a:graphicFrameLocks xmlns:a="http://schemas.openxmlformats.org/drawingml/2006/main" noChangeAspect="1"/>
             </wp:cNvGraphicFramePr>
@@ -1516,7 +1495,7 @@
               <a:graphicData uri="http://schemas.openxmlformats.org/drawingml/2006/picture">
                 <pic:pic xmlns:pic="http://schemas.openxmlformats.org/drawingml/2006/picture">
                   <pic:nvPicPr>
-                    <pic:cNvPr id="7" name="IMG_2613.JPG"/>
+                    <pic:cNvPr id="5" name="IMG_2610.JPG"/>
                     <pic:cNvPicPr/>
                   </pic:nvPicPr>
                   <pic:blipFill>
@@ -1565,7 +1544,7 @@
           <wp:inline distT="0" distB="0" distL="0" distR="0">
             <wp:extent cx="3044952" cy="2286000"/>
             <wp:effectExtent l="0" t="0" r="0" b="0"/>
-            <wp:docPr id="8" name="Picture 8"/>
+            <wp:docPr id="7" name="Picture 7"/>
             <wp:cNvGraphicFramePr>
               <a:graphicFrameLocks xmlns:a="http://schemas.openxmlformats.org/drawingml/2006/main" noChangeAspect="1"/>
             </wp:cNvGraphicFramePr>
@@ -1573,7 +1552,7 @@
               <a:graphicData uri="http://schemas.openxmlformats.org/drawingml/2006/picture">
                 <pic:pic xmlns:pic="http://schemas.openxmlformats.org/drawingml/2006/picture">
                   <pic:nvPicPr>
-                    <pic:cNvPr id="8" name="IMG_2614.JPG"/>
+                    <pic:cNvPr id="7" name="IMG_2613.JPG"/>
                     <pic:cNvPicPr/>
                   </pic:nvPicPr>
                   <pic:blipFill>
@@ -1609,63 +1588,6 @@
           </wp:inline>
         </w:drawing>
       </w:r>
-    </w:p>
-    <w:p>
-      <w:pPr>
-        <w:rPr>
-          <w:rFonts w:ascii="Calibri" w:hAnsi="Calibri"/>
-        </w:rPr>
-      </w:pPr>
-      <w:r>
-        <w:rPr>
-          <w:rFonts w:ascii="Calibri" w:hAnsi="Calibri"/>
-        </w:rPr>
-        <w:tab/>
-        <w:t xml:space="preserve">Put gloves on. Wipe the paper off using a tissue to remove fingerprints and dust. Using the conductive ink marker, draw out the design you planned out in the previous step. To get the necessary precision between electrodes, I recommend drawing a solid shape and etching out your electrodes by using the corner of a razor blade to scrape the layer of conductive ink off the paper. It comes off more easily if you let it dry for a minute instead of trying to get it off immediately since </w:t>
-      </w:r>
-      <w:r>
-        <w:rPr>
-          <w:rFonts w:ascii="Calibri" w:hAnsi="Calibri"/>
-        </w:rPr>
-        <w:lastRenderedPageBreak/>
-        <w:t>you'll end up gouging the paper.</w:t>
-      </w:r>
-      <w:r>
-        <w:rPr>
-          <w:rFonts w:ascii="Calibri" w:hAnsi="Calibri"/>
-        </w:rPr>
-        <w:t xml:space="preserve"> A little trick to getting the contact pads into the correct position is to put a little dab of ink onto the end of each pin and press it down onto the paper so you can see exactly where the pins come down.</w:t>
-      </w:r>
-    </w:p>
-    <w:p/>
-    <w:p>
-      <w:pPr>
-        <w:rPr>
-          <w:rFonts w:ascii="Calibri" w:hAnsi="Calibri"/>
-          <w:b/>
-          <w:sz w:val="28"/>
-          <w:szCs w:val="28"/>
-        </w:rPr>
-      </w:pPr>
-      <w:r>
-        <w:rPr>
-          <w:rFonts w:ascii="Calibri" w:hAnsi="Calibri"/>
-          <w:b/>
-          <w:sz w:val="28"/>
-          <w:szCs w:val="28"/>
-        </w:rPr>
-        <w:t>2. Verify electrical connectivity</w:t>
-      </w:r>
-    </w:p>
-    <w:p>
-      <w:pPr>
-        <w:rPr>
-          <w:rFonts w:ascii="Calibri" w:hAnsi="Calibri"/>
-          <w:b/>
-          <w:sz w:val="28"/>
-          <w:szCs w:val="28"/>
-        </w:rPr>
-      </w:pPr>
       <w:r>
         <w:rPr>
           <w:rFonts w:ascii="Calibri" w:hAnsi="Calibri"/>
@@ -1679,7 +1601,7 @@
           <wp:inline distT="0" distB="0" distL="0" distR="0">
             <wp:extent cx="3044952" cy="2286000"/>
             <wp:effectExtent l="0" t="0" r="0" b="0"/>
-            <wp:docPr id="9" name="Picture 9"/>
+            <wp:docPr id="8" name="Picture 8"/>
             <wp:cNvGraphicFramePr>
               <a:graphicFrameLocks xmlns:a="http://schemas.openxmlformats.org/drawingml/2006/main" noChangeAspect="1"/>
             </wp:cNvGraphicFramePr>
@@ -1687,7 +1609,7 @@
               <a:graphicData uri="http://schemas.openxmlformats.org/drawingml/2006/picture">
                 <pic:pic xmlns:pic="http://schemas.openxmlformats.org/drawingml/2006/picture">
                   <pic:nvPicPr>
-                    <pic:cNvPr id="9" name="IMG_2609.JPG"/>
+                    <pic:cNvPr id="8" name="IMG_2614.JPG"/>
                     <pic:cNvPicPr/>
                   </pic:nvPicPr>
                   <pic:blipFill>
@@ -1723,6 +1645,63 @@
           </wp:inline>
         </w:drawing>
       </w:r>
+    </w:p>
+    <w:p>
+      <w:pPr>
+        <w:rPr>
+          <w:rFonts w:ascii="Calibri" w:hAnsi="Calibri"/>
+        </w:rPr>
+      </w:pPr>
+      <w:r>
+        <w:rPr>
+          <w:rFonts w:ascii="Calibri" w:hAnsi="Calibri"/>
+        </w:rPr>
+        <w:tab/>
+        <w:t xml:space="preserve">Put gloves on. Wipe the paper off using a tissue to remove fingerprints and dust. Using the conductive ink marker, draw out the design you planned out in the previous step. To get the necessary precision between electrodes, I recommend drawing a solid shape and etching out your electrodes by using the corner of a razor blade to scrape the layer of conductive ink off the paper. It comes off more easily if you let it dry for a minute instead of trying to get it off immediately since </w:t>
+      </w:r>
+      <w:r>
+        <w:rPr>
+          <w:rFonts w:ascii="Calibri" w:hAnsi="Calibri"/>
+        </w:rPr>
+        <w:lastRenderedPageBreak/>
+        <w:t>you'll end up gouging the paper.</w:t>
+      </w:r>
+      <w:r>
+        <w:rPr>
+          <w:rFonts w:ascii="Calibri" w:hAnsi="Calibri"/>
+        </w:rPr>
+        <w:t xml:space="preserve"> A little trick to getting the contact pads into the correct position is to put a little dab of ink onto the end of each pin and press it down onto the paper so you can see exactly where the pins come down.</w:t>
+      </w:r>
+    </w:p>
+    <w:p/>
+    <w:p>
+      <w:pPr>
+        <w:rPr>
+          <w:rFonts w:ascii="Calibri" w:hAnsi="Calibri"/>
+          <w:b/>
+          <w:sz w:val="28"/>
+          <w:szCs w:val="28"/>
+        </w:rPr>
+      </w:pPr>
+      <w:r>
+        <w:rPr>
+          <w:rFonts w:ascii="Calibri" w:hAnsi="Calibri"/>
+          <w:b/>
+          <w:sz w:val="28"/>
+          <w:szCs w:val="28"/>
+        </w:rPr>
+        <w:t>2. Verify electrical connectivity</w:t>
+      </w:r>
+    </w:p>
+    <w:p>
+      <w:pPr>
+        <w:rPr>
+          <w:rFonts w:ascii="Calibri" w:hAnsi="Calibri"/>
+          <w:b/>
+          <w:sz w:val="28"/>
+          <w:szCs w:val="28"/>
+        </w:rPr>
+      </w:pPr>
       <w:r>
         <w:rPr>
           <w:rFonts w:ascii="Calibri" w:hAnsi="Calibri"/>
@@ -1736,7 +1715,7 @@
           <wp:inline distT="0" distB="0" distL="0" distR="0">
             <wp:extent cx="3044952" cy="2286000"/>
             <wp:effectExtent l="0" t="0" r="0" b="0"/>
-            <wp:docPr id="10" name="Picture 10"/>
+            <wp:docPr id="9" name="Picture 9"/>
             <wp:cNvGraphicFramePr>
               <a:graphicFrameLocks xmlns:a="http://schemas.openxmlformats.org/drawingml/2006/main" noChangeAspect="1"/>
             </wp:cNvGraphicFramePr>
@@ -1744,7 +1723,7 @@
               <a:graphicData uri="http://schemas.openxmlformats.org/drawingml/2006/picture">
                 <pic:pic xmlns:pic="http://schemas.openxmlformats.org/drawingml/2006/picture">
                   <pic:nvPicPr>
-                    <pic:cNvPr id="10" name="IMG_2615.JPG"/>
+                    <pic:cNvPr id="9" name="IMG_2609.JPG"/>
                     <pic:cNvPicPr/>
                   </pic:nvPicPr>
                   <pic:blipFill>
@@ -1780,78 +1759,6 @@
           </wp:inline>
         </w:drawing>
       </w:r>
-    </w:p>
-    <w:p>
-      <w:pPr>
-        <w:rPr>
-          <w:rFonts w:ascii="Calibri" w:hAnsi="Calibri"/>
-        </w:rPr>
-      </w:pPr>
-      <w:r>
-        <w:rPr>
-          <w:rFonts w:ascii="Calibri" w:hAnsi="Calibri"/>
-        </w:rPr>
-        <w:tab/>
-        <w:t xml:space="preserve">Using a </w:t>
-      </w:r>
-      <w:proofErr w:type="spellStart"/>
-      <w:r>
-        <w:rPr>
-          <w:rFonts w:ascii="Calibri" w:hAnsi="Calibri"/>
-        </w:rPr>
-        <w:t>multimeter</w:t>
-      </w:r>
-      <w:proofErr w:type="spellEnd"/>
-      <w:r>
-        <w:rPr>
-          <w:rFonts w:ascii="Calibri" w:hAnsi="Calibri"/>
-        </w:rPr>
-        <w:t xml:space="preserve">, ensure that none of the electrodes are shorted to each other. Likewise, ensure that your traces have good connectivity by verifying that the resistance between your electrodes and their corresponding pads isn't too high (&lt;200 ohms for the conductive ink marker). If there are any shorts, clean up the bridges using the razor </w:t>
-      </w:r>
-      <w:proofErr w:type="gramStart"/>
-      <w:r>
-        <w:rPr>
-          <w:rFonts w:ascii="Calibri" w:hAnsi="Calibri"/>
-        </w:rPr>
-        <w:t>blade.</w:t>
-      </w:r>
-      <w:proofErr w:type="gramEnd"/>
-      <w:r>
-        <w:rPr>
-          <w:rFonts w:ascii="Calibri" w:hAnsi="Calibri"/>
-        </w:rPr>
-        <w:t xml:space="preserve"> If the traces aren't making a good connection, add a little more ink to the ends and blend them into the pad/electrode.</w:t>
-      </w:r>
-    </w:p>
-    <w:p/>
-    <w:p>
-      <w:pPr>
-        <w:rPr>
-          <w:rFonts w:ascii="Calibri" w:hAnsi="Calibri"/>
-          <w:b/>
-          <w:sz w:val="28"/>
-          <w:szCs w:val="28"/>
-        </w:rPr>
-      </w:pPr>
-      <w:r>
-        <w:rPr>
-          <w:rFonts w:ascii="Calibri" w:hAnsi="Calibri"/>
-          <w:b/>
-          <w:sz w:val="28"/>
-          <w:szCs w:val="28"/>
-        </w:rPr>
-        <w:t>3. Stick the tape on</w:t>
-      </w:r>
-    </w:p>
-    <w:p>
-      <w:pPr>
-        <w:rPr>
-          <w:rFonts w:ascii="Calibri" w:hAnsi="Calibri"/>
-          <w:b/>
-          <w:sz w:val="28"/>
-          <w:szCs w:val="28"/>
-        </w:rPr>
-      </w:pPr>
       <w:r>
         <w:rPr>
           <w:rFonts w:ascii="Calibri" w:hAnsi="Calibri"/>
@@ -1865,7 +1772,7 @@
           <wp:inline distT="0" distB="0" distL="0" distR="0">
             <wp:extent cx="3044952" cy="2286000"/>
             <wp:effectExtent l="0" t="0" r="0" b="0"/>
-            <wp:docPr id="11" name="Picture 11"/>
+            <wp:docPr id="10" name="Picture 10"/>
             <wp:cNvGraphicFramePr>
               <a:graphicFrameLocks xmlns:a="http://schemas.openxmlformats.org/drawingml/2006/main" noChangeAspect="1"/>
             </wp:cNvGraphicFramePr>
@@ -1873,7 +1780,7 @@
               <a:graphicData uri="http://schemas.openxmlformats.org/drawingml/2006/picture">
                 <pic:pic xmlns:pic="http://schemas.openxmlformats.org/drawingml/2006/picture">
                   <pic:nvPicPr>
-                    <pic:cNvPr id="11" name="IMG_2616.JPG"/>
+                    <pic:cNvPr id="10" name="IMG_2615.JPG"/>
                     <pic:cNvPicPr/>
                   </pic:nvPicPr>
                   <pic:blipFill>
@@ -1909,6 +1816,135 @@
           </wp:inline>
         </w:drawing>
       </w:r>
+    </w:p>
+    <w:p>
+      <w:pPr>
+        <w:rPr>
+          <w:rFonts w:ascii="Calibri" w:hAnsi="Calibri"/>
+        </w:rPr>
+      </w:pPr>
+      <w:r>
+        <w:rPr>
+          <w:rFonts w:ascii="Calibri" w:hAnsi="Calibri"/>
+        </w:rPr>
+        <w:tab/>
+        <w:t xml:space="preserve">Using a </w:t>
+      </w:r>
+      <w:proofErr w:type="spellStart"/>
+      <w:r>
+        <w:rPr>
+          <w:rFonts w:ascii="Calibri" w:hAnsi="Calibri"/>
+        </w:rPr>
+        <w:t>multimeter</w:t>
+      </w:r>
+      <w:proofErr w:type="spellEnd"/>
+      <w:r>
+        <w:rPr>
+          <w:rFonts w:ascii="Calibri" w:hAnsi="Calibri"/>
+        </w:rPr>
+        <w:t xml:space="preserve">, ensure that none of the electrodes are shorted to each other. Likewise, ensure that your traces have good connectivity by verifying that the resistance between your electrodes and their corresponding pads isn't too high (&lt;200 ohms for the conductive ink marker). If there are any shorts, clean up the bridges using the razor </w:t>
+      </w:r>
+      <w:proofErr w:type="gramStart"/>
+      <w:r>
+        <w:rPr>
+          <w:rFonts w:ascii="Calibri" w:hAnsi="Calibri"/>
+        </w:rPr>
+        <w:t>blade.</w:t>
+      </w:r>
+      <w:proofErr w:type="gramEnd"/>
+      <w:r>
+        <w:rPr>
+          <w:rFonts w:ascii="Calibri" w:hAnsi="Calibri"/>
+        </w:rPr>
+        <w:t xml:space="preserve"> If the traces aren't making a good connection, add a little more ink to the ends and blend them into the pad/electrode.</w:t>
+      </w:r>
+    </w:p>
+    <w:p/>
+    <w:p>
+      <w:pPr>
+        <w:rPr>
+          <w:rFonts w:ascii="Calibri" w:hAnsi="Calibri"/>
+          <w:b/>
+          <w:sz w:val="28"/>
+          <w:szCs w:val="28"/>
+        </w:rPr>
+      </w:pPr>
+      <w:r>
+        <w:rPr>
+          <w:rFonts w:ascii="Calibri" w:hAnsi="Calibri"/>
+          <w:b/>
+          <w:sz w:val="28"/>
+          <w:szCs w:val="28"/>
+        </w:rPr>
+        <w:t>3. Stick the tape on</w:t>
+      </w:r>
+    </w:p>
+    <w:p>
+      <w:pPr>
+        <w:rPr>
+          <w:rFonts w:ascii="Calibri" w:hAnsi="Calibri"/>
+          <w:b/>
+          <w:sz w:val="28"/>
+          <w:szCs w:val="28"/>
+        </w:rPr>
+      </w:pPr>
+      <w:r>
+        <w:rPr>
+          <w:rFonts w:ascii="Calibri" w:hAnsi="Calibri"/>
+          <w:b/>
+          <w:noProof/>
+          <w:sz w:val="28"/>
+          <w:szCs w:val="28"/>
+          <w:lang w:eastAsia="en-US" w:bidi="ar-SA"/>
+        </w:rPr>
+        <w:drawing>
+          <wp:inline distT="0" distB="0" distL="0" distR="0">
+            <wp:extent cx="3044952" cy="2286000"/>
+            <wp:effectExtent l="0" t="0" r="0" b="0"/>
+            <wp:docPr id="11" name="Picture 11"/>
+            <wp:cNvGraphicFramePr>
+              <a:graphicFrameLocks xmlns:a="http://schemas.openxmlformats.org/drawingml/2006/main" noChangeAspect="1"/>
+            </wp:cNvGraphicFramePr>
+            <a:graphic xmlns:a="http://schemas.openxmlformats.org/drawingml/2006/main">
+              <a:graphicData uri="http://schemas.openxmlformats.org/drawingml/2006/picture">
+                <pic:pic xmlns:pic="http://schemas.openxmlformats.org/drawingml/2006/picture">
+                  <pic:nvPicPr>
+                    <pic:cNvPr id="11" name="IMG_2616.JPG"/>
+                    <pic:cNvPicPr/>
+                  </pic:nvPicPr>
+                  <pic:blipFill>
+                    <a:blip r:embed="rId18" cstate="print">
+                      <a:extLst>
+                        <a:ext uri="{28A0092B-C50C-407E-A947-70E740481C1C}">
+                          <a14:useLocalDpi xmlns:a14="http://schemas.microsoft.com/office/drawing/2010/main" val="0"/>
+                        </a:ext>
+                      </a:extLst>
+                    </a:blip>
+                    <a:stretch>
+                      <a:fillRect/>
+                    </a:stretch>
+                  </pic:blipFill>
+                  <pic:spPr>
+                    <a:xfrm>
+                      <a:off x="0" y="0"/>
+                      <a:ext cx="3044952" cy="2286000"/>
+                    </a:xfrm>
+                    <a:prstGeom prst="rect">
+                      <a:avLst/>
+                    </a:prstGeom>
+                    <a:ln>
+                      <a:noFill/>
+                    </a:ln>
+                    <a:effectLst>
+                      <a:softEdge rad="112500"/>
+                    </a:effectLst>
+                  </pic:spPr>
+                </pic:pic>
+              </a:graphicData>
+            </a:graphic>
+          </wp:inline>
+        </w:drawing>
+      </w:r>
       <w:r>
         <w:rPr>
           <w:rFonts w:ascii="Calibri" w:hAnsi="Calibri"/>
@@ -1934,7 +1970,7 @@
                     <pic:cNvPicPr/>
                   </pic:nvPicPr>
                   <pic:blipFill>
-                    <a:blip r:embed="rId18" cstate="print">
+                    <a:blip r:embed="rId19" cstate="print">
                       <a:extLst>
                         <a:ext uri="{28A0092B-C50C-407E-A947-70E740481C1C}">
                           <a14:useLocalDpi xmlns:a14="http://schemas.microsoft.com/office/drawing/2010/main" val="0"/>
@@ -1989,63 +2025,6 @@
                 <pic:pic xmlns:pic="http://schemas.openxmlformats.org/drawingml/2006/picture">
                   <pic:nvPicPr>
                     <pic:cNvPr id="13" name="IMG_2619.JPG"/>
-                    <pic:cNvPicPr/>
-                  </pic:nvPicPr>
-                  <pic:blipFill>
-                    <a:blip r:embed="rId19" cstate="print">
-                      <a:extLst>
-                        <a:ext uri="{28A0092B-C50C-407E-A947-70E740481C1C}">
-                          <a14:useLocalDpi xmlns:a14="http://schemas.microsoft.com/office/drawing/2010/main" val="0"/>
-                        </a:ext>
-                      </a:extLst>
-                    </a:blip>
-                    <a:stretch>
-                      <a:fillRect/>
-                    </a:stretch>
-                  </pic:blipFill>
-                  <pic:spPr>
-                    <a:xfrm>
-                      <a:off x="0" y="0"/>
-                      <a:ext cx="3044952" cy="2286000"/>
-                    </a:xfrm>
-                    <a:prstGeom prst="rect">
-                      <a:avLst/>
-                    </a:prstGeom>
-                    <a:ln>
-                      <a:noFill/>
-                    </a:ln>
-                    <a:effectLst>
-                      <a:softEdge rad="112500"/>
-                    </a:effectLst>
-                  </pic:spPr>
-                </pic:pic>
-              </a:graphicData>
-            </a:graphic>
-          </wp:inline>
-        </w:drawing>
-      </w:r>
-      <w:r>
-        <w:rPr>
-          <w:rFonts w:ascii="Calibri" w:hAnsi="Calibri"/>
-          <w:b/>
-          <w:noProof/>
-          <w:sz w:val="28"/>
-          <w:szCs w:val="28"/>
-          <w:lang w:eastAsia="en-US" w:bidi="ar-SA"/>
-        </w:rPr>
-        <w:drawing>
-          <wp:inline distT="0" distB="0" distL="0" distR="0">
-            <wp:extent cx="3044952" cy="2286000"/>
-            <wp:effectExtent l="0" t="0" r="0" b="0"/>
-            <wp:docPr id="15" name="Picture 15"/>
-            <wp:cNvGraphicFramePr>
-              <a:graphicFrameLocks xmlns:a="http://schemas.openxmlformats.org/drawingml/2006/main" noChangeAspect="1"/>
-            </wp:cNvGraphicFramePr>
-            <a:graphic xmlns:a="http://schemas.openxmlformats.org/drawingml/2006/main">
-              <a:graphicData uri="http://schemas.openxmlformats.org/drawingml/2006/picture">
-                <pic:pic xmlns:pic="http://schemas.openxmlformats.org/drawingml/2006/picture">
-                  <pic:nvPicPr>
-                    <pic:cNvPr id="15" name="IMG_2623.JPG"/>
                     <pic:cNvPicPr/>
                   </pic:nvPicPr>
                   <pic:blipFill>
@@ -2081,75 +2060,6 @@
           </wp:inline>
         </w:drawing>
       </w:r>
-    </w:p>
-    <w:p>
-      <w:pPr>
-        <w:rPr>
-          <w:rFonts w:ascii="Calibri" w:hAnsi="Calibri"/>
-        </w:rPr>
-      </w:pPr>
-      <w:r>
-        <w:rPr>
-          <w:rFonts w:ascii="Calibri" w:hAnsi="Calibri"/>
-        </w:rPr>
-        <w:tab/>
-      </w:r>
-      <w:r>
-        <w:rPr>
-          <w:rFonts w:ascii="Calibri" w:hAnsi="Calibri"/>
-        </w:rPr>
-        <w:t xml:space="preserve">Wipe off the surface of the device to remove any contaminants that may have settled on it during the previous step. </w:t>
-      </w:r>
-      <w:r>
-        <w:rPr>
-          <w:rFonts w:ascii="Calibri" w:hAnsi="Calibri"/>
-        </w:rPr>
-        <w:t>Carefully peel off and cut a length of tape long enough to completely cover your electrodes with plenty of room on the sides. Be generous, too much tape is vastly preferable to too little. You can always trim off the extra later. Don't touch the adhesive near the center at all, even with gloves you'll mess it up. Don't overlap tape, if your roll isn't wide enough to cover the smaller dimension of your electrode array, get a wider roll. You want the surface to be as flat and consistent as possible with no seams or overlaps.</w:t>
-      </w:r>
-    </w:p>
-    <w:p>
-      <w:pPr>
-        <w:rPr>
-          <w:rFonts w:ascii="Calibri" w:hAnsi="Calibri"/>
-        </w:rPr>
-      </w:pPr>
-      <w:r>
-        <w:rPr>
-          <w:rFonts w:ascii="Calibri" w:hAnsi="Calibri"/>
-        </w:rPr>
-        <w:tab/>
-        <w:t>This is the point of no return in fabricating your device. Once the tape adhesive touches the paper, you won't be able to get it off without ruining the device. Now, very carefully, starting from the center of the tape and your electrode array, stick the tape onto the device, being careful to avoid getting any bubbles or creases. Using your gloved fingers, press the tape down firmly over the electrodes. Trim off any tape that extends beyond the edge of your paper sheet.</w:t>
-      </w:r>
-    </w:p>
-    <w:p/>
-    <w:p>
-      <w:pPr>
-        <w:rPr>
-          <w:rFonts w:ascii="Calibri" w:hAnsi="Calibri"/>
-          <w:b/>
-          <w:sz w:val="28"/>
-          <w:szCs w:val="28"/>
-        </w:rPr>
-      </w:pPr>
-      <w:r>
-        <w:rPr>
-          <w:rFonts w:ascii="Calibri" w:hAnsi="Calibri"/>
-          <w:b/>
-          <w:sz w:val="28"/>
-          <w:szCs w:val="28"/>
-        </w:rPr>
-        <w:t>4. Apply the hydrophobic layer</w:t>
-      </w:r>
-    </w:p>
-    <w:p>
-      <w:pPr>
-        <w:rPr>
-          <w:rFonts w:ascii="Calibri" w:hAnsi="Calibri"/>
-          <w:b/>
-          <w:sz w:val="28"/>
-          <w:szCs w:val="28"/>
-        </w:rPr>
-      </w:pPr>
       <w:r>
         <w:rPr>
           <w:rFonts w:ascii="Calibri" w:hAnsi="Calibri"/>
@@ -2163,7 +2073,7 @@
           <wp:inline distT="0" distB="0" distL="0" distR="0">
             <wp:extent cx="3044952" cy="2286000"/>
             <wp:effectExtent l="0" t="0" r="0" b="0"/>
-            <wp:docPr id="16" name="Picture 16"/>
+            <wp:docPr id="15" name="Picture 15"/>
             <wp:cNvGraphicFramePr>
               <a:graphicFrameLocks xmlns:a="http://schemas.openxmlformats.org/drawingml/2006/main" noChangeAspect="1"/>
             </wp:cNvGraphicFramePr>
@@ -2171,7 +2081,7 @@
               <a:graphicData uri="http://schemas.openxmlformats.org/drawingml/2006/picture">
                 <pic:pic xmlns:pic="http://schemas.openxmlformats.org/drawingml/2006/picture">
                   <pic:nvPicPr>
-                    <pic:cNvPr id="16" name="IMG_2624.JPG"/>
+                    <pic:cNvPr id="15" name="IMG_2623.JPG"/>
                     <pic:cNvPicPr/>
                   </pic:nvPicPr>
                   <pic:blipFill>
@@ -2207,6 +2117,75 @@
           </wp:inline>
         </w:drawing>
       </w:r>
+    </w:p>
+    <w:p>
+      <w:pPr>
+        <w:rPr>
+          <w:rFonts w:ascii="Calibri" w:hAnsi="Calibri"/>
+        </w:rPr>
+      </w:pPr>
+      <w:r>
+        <w:rPr>
+          <w:rFonts w:ascii="Calibri" w:hAnsi="Calibri"/>
+        </w:rPr>
+        <w:tab/>
+      </w:r>
+      <w:r>
+        <w:rPr>
+          <w:rFonts w:ascii="Calibri" w:hAnsi="Calibri"/>
+        </w:rPr>
+        <w:t xml:space="preserve">Wipe off the surface of the device to remove any contaminants that may have settled on it during the previous step. </w:t>
+      </w:r>
+      <w:r>
+        <w:rPr>
+          <w:rFonts w:ascii="Calibri" w:hAnsi="Calibri"/>
+        </w:rPr>
+        <w:t>Carefully peel off and cut a length of tape long enough to completely cover your electrodes with plenty of room on the sides. Be generous, too much tape is vastly preferable to too little. You can always trim off the extra later. Don't touch the adhesive near the center at all, even with gloves you'll mess it up. Don't overlap tape, if your roll isn't wide enough to cover the smaller dimension of your electrode array, get a wider roll. You want the surface to be as flat and consistent as possible with no seams or overlaps.</w:t>
+      </w:r>
+    </w:p>
+    <w:p>
+      <w:pPr>
+        <w:rPr>
+          <w:rFonts w:ascii="Calibri" w:hAnsi="Calibri"/>
+        </w:rPr>
+      </w:pPr>
+      <w:r>
+        <w:rPr>
+          <w:rFonts w:ascii="Calibri" w:hAnsi="Calibri"/>
+        </w:rPr>
+        <w:tab/>
+        <w:t>This is the point of no return in fabricating your device. Once the tape adhesive touches the paper, you won't be able to get it off without ruining the device. Now, very carefully, starting from the center of the tape and your electrode array, stick the tape onto the device, being careful to avoid getting any bubbles or creases. Using your gloved fingers, press the tape down firmly over the electrodes. Trim off any tape that extends beyond the edge of your paper sheet.</w:t>
+      </w:r>
+    </w:p>
+    <w:p/>
+    <w:p>
+      <w:pPr>
+        <w:rPr>
+          <w:rFonts w:ascii="Calibri" w:hAnsi="Calibri"/>
+          <w:b/>
+          <w:sz w:val="28"/>
+          <w:szCs w:val="28"/>
+        </w:rPr>
+      </w:pPr>
+      <w:r>
+        <w:rPr>
+          <w:rFonts w:ascii="Calibri" w:hAnsi="Calibri"/>
+          <w:b/>
+          <w:sz w:val="28"/>
+          <w:szCs w:val="28"/>
+        </w:rPr>
+        <w:t>4. Apply the hydrophobic layer</w:t>
+      </w:r>
+    </w:p>
+    <w:p>
+      <w:pPr>
+        <w:rPr>
+          <w:rFonts w:ascii="Calibri" w:hAnsi="Calibri"/>
+          <w:b/>
+          <w:sz w:val="28"/>
+          <w:szCs w:val="28"/>
+        </w:rPr>
+      </w:pPr>
       <w:r>
         <w:rPr>
           <w:rFonts w:ascii="Calibri" w:hAnsi="Calibri"/>
@@ -2220,7 +2199,7 @@
           <wp:inline distT="0" distB="0" distL="0" distR="0">
             <wp:extent cx="3044952" cy="2286000"/>
             <wp:effectExtent l="0" t="0" r="0" b="0"/>
-            <wp:docPr id="17" name="Picture 17"/>
+            <wp:docPr id="16" name="Picture 16"/>
             <wp:cNvGraphicFramePr>
               <a:graphicFrameLocks xmlns:a="http://schemas.openxmlformats.org/drawingml/2006/main" noChangeAspect="1"/>
             </wp:cNvGraphicFramePr>
@@ -2228,7 +2207,7 @@
               <a:graphicData uri="http://schemas.openxmlformats.org/drawingml/2006/picture">
                 <pic:pic xmlns:pic="http://schemas.openxmlformats.org/drawingml/2006/picture">
                   <pic:nvPicPr>
-                    <pic:cNvPr id="17" name="IMG_2625.JPG"/>
+                    <pic:cNvPr id="16" name="IMG_2624.JPG"/>
                     <pic:cNvPicPr/>
                   </pic:nvPicPr>
                   <pic:blipFill>
@@ -2273,12 +2252,11 @@
           <w:szCs w:val="28"/>
           <w:lang w:eastAsia="en-US" w:bidi="ar-SA"/>
         </w:rPr>
-        <w:lastRenderedPageBreak/>
         <w:drawing>
           <wp:inline distT="0" distB="0" distL="0" distR="0">
             <wp:extent cx="3044952" cy="2286000"/>
             <wp:effectExtent l="0" t="0" r="0" b="0"/>
-            <wp:docPr id="18" name="Picture 18"/>
+            <wp:docPr id="17" name="Picture 17"/>
             <wp:cNvGraphicFramePr>
               <a:graphicFrameLocks xmlns:a="http://schemas.openxmlformats.org/drawingml/2006/main" noChangeAspect="1"/>
             </wp:cNvGraphicFramePr>
@@ -2286,7 +2264,7 @@
               <a:graphicData uri="http://schemas.openxmlformats.org/drawingml/2006/picture">
                 <pic:pic xmlns:pic="http://schemas.openxmlformats.org/drawingml/2006/picture">
                   <pic:nvPicPr>
-                    <pic:cNvPr id="18" name="IMG_2626.JPG"/>
+                    <pic:cNvPr id="17" name="IMG_2625.JPG"/>
                     <pic:cNvPicPr/>
                   </pic:nvPicPr>
                   <pic:blipFill>
@@ -2331,11 +2309,12 @@
           <w:szCs w:val="28"/>
           <w:lang w:eastAsia="en-US" w:bidi="ar-SA"/>
         </w:rPr>
+        <w:lastRenderedPageBreak/>
         <w:drawing>
           <wp:inline distT="0" distB="0" distL="0" distR="0">
             <wp:extent cx="3044952" cy="2286000"/>
             <wp:effectExtent l="0" t="0" r="0" b="0"/>
-            <wp:docPr id="19" name="Picture 19"/>
+            <wp:docPr id="18" name="Picture 18"/>
             <wp:cNvGraphicFramePr>
               <a:graphicFrameLocks xmlns:a="http://schemas.openxmlformats.org/drawingml/2006/main" noChangeAspect="1"/>
             </wp:cNvGraphicFramePr>
@@ -2343,7 +2322,7 @@
               <a:graphicData uri="http://schemas.openxmlformats.org/drawingml/2006/picture">
                 <pic:pic xmlns:pic="http://schemas.openxmlformats.org/drawingml/2006/picture">
                   <pic:nvPicPr>
-                    <pic:cNvPr id="19" name="IMG_2628.JPG"/>
+                    <pic:cNvPr id="18" name="IMG_2626.JPG"/>
                     <pic:cNvPicPr/>
                   </pic:nvPicPr>
                   <pic:blipFill>
@@ -2379,260 +2358,10 @@
           </wp:inline>
         </w:drawing>
       </w:r>
-    </w:p>
-    <w:p>
-      <w:pPr>
-        <w:rPr>
-          <w:rFonts w:ascii="Calibri" w:hAnsi="Calibri"/>
-        </w:rPr>
-      </w:pPr>
-      <w:r>
-        <w:rPr>
-          <w:rFonts w:ascii="Calibri" w:hAnsi="Calibri"/>
-        </w:rPr>
-        <w:tab/>
-        <w:t>Clean off the surface of the tape using an alcohol wipe (or a tissue soaked with alcohol) to remove any contaminants so the hydrophobic coating will properly adhere. Make sure to let the alcohol fully evaporate before moving onto the next step. The water repellent used in this project (</w:t>
-      </w:r>
-      <w:proofErr w:type="spellStart"/>
-      <w:r>
-        <w:rPr>
-          <w:rFonts w:ascii="Calibri" w:hAnsi="Calibri"/>
-        </w:rPr>
-        <w:t>NeverWet</w:t>
-      </w:r>
-      <w:proofErr w:type="spellEnd"/>
-      <w:r>
-        <w:rPr>
-          <w:rFonts w:ascii="Calibri" w:hAnsi="Calibri"/>
-        </w:rPr>
-        <w:t>) has two parts: the base coat and the top coat. Only the top coat is necessary for the device to function.</w:t>
-      </w:r>
-    </w:p>
-    <w:p>
-      <w:pPr>
-        <w:rPr>
-          <w:rFonts w:ascii="Calibri" w:hAnsi="Calibri"/>
-        </w:rPr>
-      </w:pPr>
-      <w:r>
-        <w:rPr>
-          <w:rFonts w:ascii="Calibri" w:hAnsi="Calibri"/>
-        </w:rPr>
-        <w:tab/>
-        <w:t xml:space="preserve">The </w:t>
-      </w:r>
-      <w:proofErr w:type="spellStart"/>
-      <w:r>
-        <w:rPr>
-          <w:rFonts w:ascii="Calibri" w:hAnsi="Calibri"/>
-        </w:rPr>
-        <w:t>NeverWet</w:t>
-      </w:r>
-      <w:proofErr w:type="spellEnd"/>
-      <w:r>
-        <w:rPr>
-          <w:rFonts w:ascii="Calibri" w:hAnsi="Calibri"/>
-        </w:rPr>
-        <w:t xml:space="preserve"> product comes in an aerosol spray bottle, but this is not the best way to get a good, consistent coating. What works better is to spray the </w:t>
-      </w:r>
-      <w:proofErr w:type="spellStart"/>
-      <w:r>
-        <w:rPr>
-          <w:rFonts w:ascii="Calibri" w:hAnsi="Calibri"/>
-        </w:rPr>
-        <w:t>NeverWet</w:t>
-      </w:r>
-      <w:proofErr w:type="spellEnd"/>
-      <w:r>
-        <w:rPr>
-          <w:rFonts w:ascii="Calibri" w:hAnsi="Calibri"/>
-        </w:rPr>
-        <w:t xml:space="preserve"> onto a tissue and then use the tissue to wipe it onto the tape on the device. You will need to really saturate the tissue until it is almost dripping to get enough of the </w:t>
-      </w:r>
-      <w:proofErr w:type="spellStart"/>
-      <w:r>
-        <w:rPr>
-          <w:rFonts w:ascii="Calibri" w:hAnsi="Calibri"/>
-        </w:rPr>
-        <w:t>NeverWet</w:t>
-      </w:r>
-      <w:proofErr w:type="spellEnd"/>
-      <w:r>
-        <w:rPr>
-          <w:rFonts w:ascii="Calibri" w:hAnsi="Calibri"/>
-        </w:rPr>
-        <w:t xml:space="preserve"> for a good transfer. A little helpful thing I found is to only apply the </w:t>
-      </w:r>
-      <w:proofErr w:type="spellStart"/>
-      <w:r>
-        <w:rPr>
-          <w:rFonts w:ascii="Calibri" w:hAnsi="Calibri"/>
-        </w:rPr>
-        <w:t>NeverWet</w:t>
-      </w:r>
-      <w:proofErr w:type="spellEnd"/>
-      <w:r>
-        <w:rPr>
-          <w:rFonts w:ascii="Calibri" w:hAnsi="Calibri"/>
-        </w:rPr>
-        <w:t xml:space="preserve"> to the area directly over the electrodes, leaving a portion of the tape around the edges untreated so that a runaway drop will stick to the tape rather than running off and wetting the paper.</w:t>
-      </w:r>
-    </w:p>
-    <w:p>
-      <w:pPr>
-        <w:rPr>
-          <w:rFonts w:ascii="Calibri" w:hAnsi="Calibri"/>
-        </w:rPr>
-      </w:pPr>
-      <w:r>
-        <w:rPr>
-          <w:rFonts w:ascii="Calibri" w:hAnsi="Calibri"/>
-        </w:rPr>
-        <w:tab/>
-        <w:t xml:space="preserve">When applied as a thin coating via the tissue method, the </w:t>
-      </w:r>
-      <w:proofErr w:type="spellStart"/>
-      <w:r>
-        <w:rPr>
-          <w:rFonts w:ascii="Calibri" w:hAnsi="Calibri"/>
-        </w:rPr>
-        <w:t>NeverWet</w:t>
-      </w:r>
-      <w:proofErr w:type="spellEnd"/>
-      <w:r>
-        <w:rPr>
-          <w:rFonts w:ascii="Calibri" w:hAnsi="Calibri"/>
-        </w:rPr>
-        <w:t xml:space="preserve"> dries much more quickly than the recommended 30 minute time listed on the packaging so you should only need to wait 5 minutes at most. Once the </w:t>
-      </w:r>
-      <w:proofErr w:type="spellStart"/>
-      <w:r>
-        <w:rPr>
-          <w:rFonts w:ascii="Calibri" w:hAnsi="Calibri"/>
-        </w:rPr>
-        <w:t>NeverWet</w:t>
-      </w:r>
-      <w:proofErr w:type="spellEnd"/>
-      <w:r>
-        <w:rPr>
-          <w:rFonts w:ascii="Calibri" w:hAnsi="Calibri"/>
-        </w:rPr>
-        <w:t xml:space="preserve"> has dried, put a test drop on the device using a pipette and verify that it beads up and becomes mostly spherical and slides around easily when you tilt the device</w:t>
-      </w:r>
-      <w:proofErr w:type="gramStart"/>
-      <w:r>
-        <w:rPr>
-          <w:rFonts w:ascii="Calibri" w:hAnsi="Calibri"/>
-        </w:rPr>
-        <w:t>,  indicating</w:t>
-      </w:r>
-      <w:proofErr w:type="gramEnd"/>
-      <w:r>
-        <w:rPr>
-          <w:rFonts w:ascii="Calibri" w:hAnsi="Calibri"/>
-        </w:rPr>
-        <w:t xml:space="preserve"> that the hydrophobic coating is working. This is the single most difficult step of the process and will possibly require several attempts to get a good, functional coating. Thankfully you can simply clean the tape off using alcohol and try again without having to fabricate an entirely new device.</w:t>
-      </w:r>
-    </w:p>
-    <w:p>
-      <w:pPr>
-        <w:rPr>
-          <w:rFonts w:ascii="Calibri" w:hAnsi="Calibri"/>
-        </w:rPr>
-      </w:pPr>
-    </w:p>
-    <w:p>
-      <w:pPr>
-        <w:rPr>
-          <w:rFonts w:ascii="Calibri" w:hAnsi="Calibri"/>
-          <w:b/>
-          <w:sz w:val="28"/>
-          <w:szCs w:val="28"/>
-        </w:rPr>
-      </w:pPr>
-      <w:r>
-        <w:rPr>
-          <w:rFonts w:ascii="Calibri" w:hAnsi="Calibri"/>
-          <w:b/>
-          <w:sz w:val="28"/>
-          <w:szCs w:val="28"/>
-        </w:rPr>
-        <w:t>5. Test the device</w:t>
-      </w:r>
-    </w:p>
-    <w:p>
-      <w:pPr>
-        <w:rPr>
-          <w:rFonts w:ascii="Calibri" w:hAnsi="Calibri"/>
-        </w:rPr>
-      </w:pPr>
-      <w:r>
-        <w:rPr>
-          <w:rFonts w:ascii="Calibri" w:hAnsi="Calibri"/>
-        </w:rPr>
-        <w:tab/>
-        <w:t>At this point you're done building the device so the only thing left to do is to go ahead and test it and see if it works as expected. Some tips for this are provided in the next section.</w:t>
-      </w:r>
-    </w:p>
-    <w:p>
-      <w:pPr>
-        <w:rPr>
-          <w:rFonts w:ascii="Calibri" w:hAnsi="Calibri"/>
-        </w:rPr>
-      </w:pPr>
-    </w:p>
-    <w:p>
-      <w:pPr>
-        <w:rPr>
-          <w:rFonts w:ascii="Calibri" w:hAnsi="Calibri"/>
-        </w:rPr>
-      </w:pPr>
-    </w:p>
-    <w:p>
-      <w:pPr>
-        <w:rPr>
-          <w:rFonts w:ascii="Calibri" w:hAnsi="Calibri"/>
-        </w:rPr>
-      </w:pPr>
-    </w:p>
-    <w:p>
-      <w:pPr>
-        <w:jc w:val="center"/>
-        <w:rPr>
-          <w:rFonts w:ascii="Calibri" w:hAnsi="Calibri"/>
-          <w:b/>
-          <w:bCs/>
-          <w:sz w:val="28"/>
-          <w:szCs w:val="28"/>
-        </w:rPr>
-      </w:pPr>
-      <w:r>
-        <w:rPr>
-          <w:rFonts w:ascii="Calibri" w:hAnsi="Calibri"/>
-          <w:b/>
-          <w:bCs/>
-          <w:sz w:val="28"/>
-          <w:szCs w:val="28"/>
-        </w:rPr>
-        <w:lastRenderedPageBreak/>
-        <w:t>PLACING &amp; MOVING THE DROP</w:t>
-      </w:r>
-    </w:p>
-    <w:p>
-      <w:pPr>
-        <w:rPr>
-          <w:rFonts w:ascii="Calibri" w:hAnsi="Calibri"/>
-          <w:b/>
-          <w:bCs/>
-          <w:sz w:val="28"/>
-          <w:szCs w:val="28"/>
-        </w:rPr>
-      </w:pPr>
-      <w:r>
-        <w:rPr>
-          <w:rFonts w:ascii="Calibri" w:hAnsi="Calibri"/>
-          <w:b/>
-          <w:bCs/>
+      <w:r>
+        <w:rPr>
+          <w:rFonts w:ascii="Calibri" w:hAnsi="Calibri"/>
+          <w:b/>
           <w:noProof/>
           <w:sz w:val="28"/>
           <w:szCs w:val="28"/>
@@ -2642,7 +2371,7 @@
           <wp:inline distT="0" distB="0" distL="0" distR="0">
             <wp:extent cx="3044952" cy="2286000"/>
             <wp:effectExtent l="0" t="0" r="0" b="0"/>
-            <wp:docPr id="20" name="Picture 20"/>
+            <wp:docPr id="19" name="Picture 19"/>
             <wp:cNvGraphicFramePr>
               <a:graphicFrameLocks xmlns:a="http://schemas.openxmlformats.org/drawingml/2006/main" noChangeAspect="1"/>
             </wp:cNvGraphicFramePr>
@@ -2650,7 +2379,7 @@
               <a:graphicData uri="http://schemas.openxmlformats.org/drawingml/2006/picture">
                 <pic:pic xmlns:pic="http://schemas.openxmlformats.org/drawingml/2006/picture">
                   <pic:nvPicPr>
-                    <pic:cNvPr id="20" name="IMG_2629.JPG"/>
+                    <pic:cNvPr id="19" name="IMG_2628.JPG"/>
                     <pic:cNvPicPr/>
                   </pic:nvPicPr>
                   <pic:blipFill>
@@ -2686,6 +2415,255 @@
           </wp:inline>
         </w:drawing>
       </w:r>
+    </w:p>
+    <w:p>
+      <w:pPr>
+        <w:rPr>
+          <w:rFonts w:ascii="Calibri" w:hAnsi="Calibri"/>
+        </w:rPr>
+      </w:pPr>
+      <w:r>
+        <w:rPr>
+          <w:rFonts w:ascii="Calibri" w:hAnsi="Calibri"/>
+        </w:rPr>
+        <w:tab/>
+        <w:t>Clean off the surface of the tape using an alcohol wipe (or a tissue soaked with alcohol) to remove any contaminants so the hydrophobic coating will properly adhere. Make sure to let the alcohol fully evaporate before moving onto the next step. The water repellent used in this project (</w:t>
+      </w:r>
+      <w:proofErr w:type="spellStart"/>
+      <w:r>
+        <w:rPr>
+          <w:rFonts w:ascii="Calibri" w:hAnsi="Calibri"/>
+        </w:rPr>
+        <w:t>NeverWet</w:t>
+      </w:r>
+      <w:proofErr w:type="spellEnd"/>
+      <w:r>
+        <w:rPr>
+          <w:rFonts w:ascii="Calibri" w:hAnsi="Calibri"/>
+        </w:rPr>
+        <w:t>) has two parts: the base coat and the top coat. Only the top coat is necessary for the device to function.</w:t>
+      </w:r>
+    </w:p>
+    <w:p>
+      <w:pPr>
+        <w:rPr>
+          <w:rFonts w:ascii="Calibri" w:hAnsi="Calibri"/>
+        </w:rPr>
+      </w:pPr>
+      <w:r>
+        <w:rPr>
+          <w:rFonts w:ascii="Calibri" w:hAnsi="Calibri"/>
+        </w:rPr>
+        <w:tab/>
+        <w:t xml:space="preserve">The </w:t>
+      </w:r>
+      <w:proofErr w:type="spellStart"/>
+      <w:r>
+        <w:rPr>
+          <w:rFonts w:ascii="Calibri" w:hAnsi="Calibri"/>
+        </w:rPr>
+        <w:t>NeverWet</w:t>
+      </w:r>
+      <w:proofErr w:type="spellEnd"/>
+      <w:r>
+        <w:rPr>
+          <w:rFonts w:ascii="Calibri" w:hAnsi="Calibri"/>
+        </w:rPr>
+        <w:t xml:space="preserve"> product comes in an aerosol spray bottle, but this is not the best way to get a good, consistent coating. What works better is to spray the </w:t>
+      </w:r>
+      <w:proofErr w:type="spellStart"/>
+      <w:r>
+        <w:rPr>
+          <w:rFonts w:ascii="Calibri" w:hAnsi="Calibri"/>
+        </w:rPr>
+        <w:t>NeverWet</w:t>
+      </w:r>
+      <w:proofErr w:type="spellEnd"/>
+      <w:r>
+        <w:rPr>
+          <w:rFonts w:ascii="Calibri" w:hAnsi="Calibri"/>
+        </w:rPr>
+        <w:t xml:space="preserve"> onto a tissue and then use the tissue to wipe it onto the tape on the device. You will need to really saturate the tissue until it is almost dripping to get enough of the </w:t>
+      </w:r>
+      <w:proofErr w:type="spellStart"/>
+      <w:r>
+        <w:rPr>
+          <w:rFonts w:ascii="Calibri" w:hAnsi="Calibri"/>
+        </w:rPr>
+        <w:t>NeverWet</w:t>
+      </w:r>
+      <w:proofErr w:type="spellEnd"/>
+      <w:r>
+        <w:rPr>
+          <w:rFonts w:ascii="Calibri" w:hAnsi="Calibri"/>
+        </w:rPr>
+        <w:t xml:space="preserve"> for a good transfer. A little helpful thing I found is to only apply the </w:t>
+      </w:r>
+      <w:proofErr w:type="spellStart"/>
+      <w:r>
+        <w:rPr>
+          <w:rFonts w:ascii="Calibri" w:hAnsi="Calibri"/>
+        </w:rPr>
+        <w:t>NeverWet</w:t>
+      </w:r>
+      <w:proofErr w:type="spellEnd"/>
+      <w:r>
+        <w:rPr>
+          <w:rFonts w:ascii="Calibri" w:hAnsi="Calibri"/>
+        </w:rPr>
+        <w:t xml:space="preserve"> to the area directly over the electrodes, leaving a portion of the tape around the edges untreated so that a runaway drop will stick to the tape rather than running off and wetting the paper.</w:t>
+      </w:r>
+    </w:p>
+    <w:p>
+      <w:pPr>
+        <w:rPr>
+          <w:rFonts w:ascii="Calibri" w:hAnsi="Calibri"/>
+        </w:rPr>
+      </w:pPr>
+      <w:r>
+        <w:rPr>
+          <w:rFonts w:ascii="Calibri" w:hAnsi="Calibri"/>
+        </w:rPr>
+        <w:tab/>
+        <w:t xml:space="preserve">When applied as a thin coating via the tissue method, the </w:t>
+      </w:r>
+      <w:proofErr w:type="spellStart"/>
+      <w:r>
+        <w:rPr>
+          <w:rFonts w:ascii="Calibri" w:hAnsi="Calibri"/>
+        </w:rPr>
+        <w:t>NeverWet</w:t>
+      </w:r>
+      <w:proofErr w:type="spellEnd"/>
+      <w:r>
+        <w:rPr>
+          <w:rFonts w:ascii="Calibri" w:hAnsi="Calibri"/>
+        </w:rPr>
+        <w:t xml:space="preserve"> dries much more quickly than the recommended 30 minute time listed on the packaging so you should only need to wait 5 minutes at most. Once the </w:t>
+      </w:r>
+      <w:proofErr w:type="spellStart"/>
+      <w:r>
+        <w:rPr>
+          <w:rFonts w:ascii="Calibri" w:hAnsi="Calibri"/>
+        </w:rPr>
+        <w:t>NeverWet</w:t>
+      </w:r>
+      <w:proofErr w:type="spellEnd"/>
+      <w:r>
+        <w:rPr>
+          <w:rFonts w:ascii="Calibri" w:hAnsi="Calibri"/>
+        </w:rPr>
+        <w:t xml:space="preserve"> has dried, put a test drop on the device using a pipette and verify that it beads up and becomes mostly spherical and slides around easily when you tilt the device</w:t>
+      </w:r>
+      <w:proofErr w:type="gramStart"/>
+      <w:r>
+        <w:rPr>
+          <w:rFonts w:ascii="Calibri" w:hAnsi="Calibri"/>
+        </w:rPr>
+        <w:t>,  indicating</w:t>
+      </w:r>
+      <w:proofErr w:type="gramEnd"/>
+      <w:r>
+        <w:rPr>
+          <w:rFonts w:ascii="Calibri" w:hAnsi="Calibri"/>
+        </w:rPr>
+        <w:t xml:space="preserve"> that the hydrophobic coating is working. This is the single most difficult step of the process and will possibly require several attempts to get a good, functional coating. Thankfully you can simply clean the tape off using alcohol and try again without having to fabricate an entirely new device.</w:t>
+      </w:r>
+    </w:p>
+    <w:p>
+      <w:pPr>
+        <w:rPr>
+          <w:rFonts w:ascii="Calibri" w:hAnsi="Calibri"/>
+        </w:rPr>
+      </w:pPr>
+    </w:p>
+    <w:p>
+      <w:pPr>
+        <w:rPr>
+          <w:rFonts w:ascii="Calibri" w:hAnsi="Calibri"/>
+          <w:b/>
+          <w:sz w:val="28"/>
+          <w:szCs w:val="28"/>
+        </w:rPr>
+      </w:pPr>
+      <w:r>
+        <w:rPr>
+          <w:rFonts w:ascii="Calibri" w:hAnsi="Calibri"/>
+          <w:b/>
+          <w:sz w:val="28"/>
+          <w:szCs w:val="28"/>
+        </w:rPr>
+        <w:t>5. Test the device</w:t>
+      </w:r>
+    </w:p>
+    <w:p>
+      <w:pPr>
+        <w:rPr>
+          <w:rFonts w:ascii="Calibri" w:hAnsi="Calibri"/>
+        </w:rPr>
+      </w:pPr>
+      <w:r>
+        <w:rPr>
+          <w:rFonts w:ascii="Calibri" w:hAnsi="Calibri"/>
+        </w:rPr>
+        <w:tab/>
+        <w:t>At this point you're done building the device so the only thing left to do is to go ahead and test it and see if it works as expected. Some tips for this are provided in the next section.</w:t>
+      </w:r>
+    </w:p>
+    <w:p>
+      <w:pPr>
+        <w:rPr>
+          <w:rFonts w:ascii="Calibri" w:hAnsi="Calibri"/>
+        </w:rPr>
+      </w:pPr>
+    </w:p>
+    <w:p>
+      <w:pPr>
+        <w:rPr>
+          <w:rFonts w:ascii="Calibri" w:hAnsi="Calibri"/>
+        </w:rPr>
+      </w:pPr>
+    </w:p>
+    <w:p>
+      <w:pPr>
+        <w:rPr>
+          <w:rFonts w:ascii="Calibri" w:hAnsi="Calibri"/>
+        </w:rPr>
+      </w:pPr>
+    </w:p>
+    <w:p>
+      <w:pPr>
+        <w:jc w:val="center"/>
+        <w:rPr>
+          <w:rFonts w:ascii="Calibri" w:hAnsi="Calibri"/>
+          <w:b/>
+          <w:bCs/>
+          <w:sz w:val="28"/>
+          <w:szCs w:val="28"/>
+        </w:rPr>
+      </w:pPr>
+      <w:r>
+        <w:rPr>
+          <w:rFonts w:ascii="Calibri" w:hAnsi="Calibri"/>
+          <w:b/>
+          <w:bCs/>
+          <w:sz w:val="28"/>
+          <w:szCs w:val="28"/>
+        </w:rPr>
+        <w:lastRenderedPageBreak/>
+        <w:t>PLACING &amp; MOVING THE DROP</w:t>
+      </w:r>
+    </w:p>
+    <w:p>
+      <w:pPr>
+        <w:rPr>
+          <w:rFonts w:ascii="Calibri" w:hAnsi="Calibri"/>
+          <w:b/>
+          <w:bCs/>
+          <w:sz w:val="28"/>
+          <w:szCs w:val="28"/>
+        </w:rPr>
+      </w:pPr>
       <w:r>
         <w:rPr>
           <w:rFonts w:ascii="Calibri" w:hAnsi="Calibri"/>
@@ -2700,7 +2678,7 @@
           <wp:inline distT="0" distB="0" distL="0" distR="0">
             <wp:extent cx="3044952" cy="2286000"/>
             <wp:effectExtent l="0" t="0" r="0" b="0"/>
-            <wp:docPr id="21" name="Picture 21"/>
+            <wp:docPr id="20" name="Picture 20"/>
             <wp:cNvGraphicFramePr>
               <a:graphicFrameLocks xmlns:a="http://schemas.openxmlformats.org/drawingml/2006/main" noChangeAspect="1"/>
             </wp:cNvGraphicFramePr>
@@ -2708,7 +2686,7 @@
               <a:graphicData uri="http://schemas.openxmlformats.org/drawingml/2006/picture">
                 <pic:pic xmlns:pic="http://schemas.openxmlformats.org/drawingml/2006/picture">
                   <pic:nvPicPr>
-                    <pic:cNvPr id="21" name="IMG_2630.JPG"/>
+                    <pic:cNvPr id="20" name="IMG_2629.JPG"/>
                     <pic:cNvPicPr/>
                   </pic:nvPicPr>
                   <pic:blipFill>
@@ -2758,7 +2736,7 @@
           <wp:inline distT="0" distB="0" distL="0" distR="0">
             <wp:extent cx="3044952" cy="2286000"/>
             <wp:effectExtent l="0" t="0" r="0" b="0"/>
-            <wp:docPr id="22" name="Picture 22"/>
+            <wp:docPr id="21" name="Picture 21"/>
             <wp:cNvGraphicFramePr>
               <a:graphicFrameLocks xmlns:a="http://schemas.openxmlformats.org/drawingml/2006/main" noChangeAspect="1"/>
             </wp:cNvGraphicFramePr>
@@ -2766,7 +2744,7 @@
               <a:graphicData uri="http://schemas.openxmlformats.org/drawingml/2006/picture">
                 <pic:pic xmlns:pic="http://schemas.openxmlformats.org/drawingml/2006/picture">
                   <pic:nvPicPr>
-                    <pic:cNvPr id="22" name="IMG_2631.JPG"/>
+                    <pic:cNvPr id="21" name="IMG_2630.JPG"/>
                     <pic:cNvPicPr/>
                   </pic:nvPicPr>
                   <pic:blipFill>
@@ -2816,7 +2794,7 @@
           <wp:inline distT="0" distB="0" distL="0" distR="0">
             <wp:extent cx="3044952" cy="2286000"/>
             <wp:effectExtent l="0" t="0" r="0" b="0"/>
-            <wp:docPr id="23" name="Picture 23"/>
+            <wp:docPr id="22" name="Picture 22"/>
             <wp:cNvGraphicFramePr>
               <a:graphicFrameLocks xmlns:a="http://schemas.openxmlformats.org/drawingml/2006/main" noChangeAspect="1"/>
             </wp:cNvGraphicFramePr>
@@ -2824,7 +2802,7 @@
               <a:graphicData uri="http://schemas.openxmlformats.org/drawingml/2006/picture">
                 <pic:pic xmlns:pic="http://schemas.openxmlformats.org/drawingml/2006/picture">
                   <pic:nvPicPr>
-                    <pic:cNvPr id="23" name="IMG_2632.JPG"/>
+                    <pic:cNvPr id="22" name="IMG_2631.JPG"/>
                     <pic:cNvPicPr/>
                   </pic:nvPicPr>
                   <pic:blipFill>
@@ -2860,6 +2838,64 @@
           </wp:inline>
         </w:drawing>
       </w:r>
+      <w:r>
+        <w:rPr>
+          <w:rFonts w:ascii="Calibri" w:hAnsi="Calibri"/>
+          <w:b/>
+          <w:bCs/>
+          <w:noProof/>
+          <w:sz w:val="28"/>
+          <w:szCs w:val="28"/>
+          <w:lang w:eastAsia="en-US" w:bidi="ar-SA"/>
+        </w:rPr>
+        <w:drawing>
+          <wp:inline distT="0" distB="0" distL="0" distR="0">
+            <wp:extent cx="3044952" cy="2286000"/>
+            <wp:effectExtent l="0" t="0" r="0" b="0"/>
+            <wp:docPr id="23" name="Picture 23"/>
+            <wp:cNvGraphicFramePr>
+              <a:graphicFrameLocks xmlns:a="http://schemas.openxmlformats.org/drawingml/2006/main" noChangeAspect="1"/>
+            </wp:cNvGraphicFramePr>
+            <a:graphic xmlns:a="http://schemas.openxmlformats.org/drawingml/2006/main">
+              <a:graphicData uri="http://schemas.openxmlformats.org/drawingml/2006/picture">
+                <pic:pic xmlns:pic="http://schemas.openxmlformats.org/drawingml/2006/picture">
+                  <pic:nvPicPr>
+                    <pic:cNvPr id="23" name="IMG_2632.JPG"/>
+                    <pic:cNvPicPr/>
+                  </pic:nvPicPr>
+                  <pic:blipFill>
+                    <a:blip r:embed="rId29" cstate="print">
+                      <a:extLst>
+                        <a:ext uri="{28A0092B-C50C-407E-A947-70E740481C1C}">
+                          <a14:useLocalDpi xmlns:a14="http://schemas.microsoft.com/office/drawing/2010/main" val="0"/>
+                        </a:ext>
+                      </a:extLst>
+                    </a:blip>
+                    <a:stretch>
+                      <a:fillRect/>
+                    </a:stretch>
+                  </pic:blipFill>
+                  <pic:spPr>
+                    <a:xfrm>
+                      <a:off x="0" y="0"/>
+                      <a:ext cx="3044952" cy="2286000"/>
+                    </a:xfrm>
+                    <a:prstGeom prst="rect">
+                      <a:avLst/>
+                    </a:prstGeom>
+                    <a:ln>
+                      <a:noFill/>
+                    </a:ln>
+                    <a:effectLst>
+                      <a:softEdge rad="112500"/>
+                    </a:effectLst>
+                  </pic:spPr>
+                </pic:pic>
+              </a:graphicData>
+            </a:graphic>
+          </wp:inline>
+        </w:drawing>
+      </w:r>
     </w:p>
     <w:p>
       <w:pPr>
@@ -2958,7 +2994,7 @@
                     <pic:cNvPicPr/>
                   </pic:nvPicPr>
                   <pic:blipFill>
-                    <a:blip r:embed="rId29">
+                    <a:blip r:embed="rId30">
                       <a:extLst>
                         <a:ext uri="{28A0092B-C50C-407E-A947-70E740481C1C}">
                           <a14:useLocalDpi xmlns:a14="http://schemas.microsoft.com/office/drawing/2010/main" val="0"/>
@@ -3618,7 +3654,7 @@
         </w:rPr>
         <w:br/>
       </w:r>
-      <w:hyperlink r:id="rId30">
+      <w:hyperlink r:id="rId31">
         <w:r>
           <w:rPr>
             <w:rStyle w:val="InternetLink"/>
@@ -3654,7 +3690,7 @@
         </w:rPr>
         <w:br/>
       </w:r>
-      <w:hyperlink r:id="rId31">
+      <w:hyperlink r:id="rId32">
         <w:r>
           <w:rPr>
             <w:rStyle w:val="InternetLink"/>
@@ -3682,7 +3718,7 @@
         </w:rPr>
         <w:br/>
       </w:r>
-      <w:hyperlink r:id="rId32">
+      <w:hyperlink r:id="rId33">
         <w:r>
           <w:rPr>
             <w:rStyle w:val="InternetLink"/>
@@ -3721,7 +3757,7 @@
         </w:rPr>
         <w:br/>
       </w:r>
-      <w:hyperlink r:id="rId33">
+      <w:hyperlink r:id="rId34">
         <w:r>
           <w:rPr>
             <w:rStyle w:val="InternetLink"/>
@@ -3773,7 +3809,7 @@
         </w:rPr>
         <w:br/>
       </w:r>
-      <w:hyperlink r:id="rId34">
+      <w:hyperlink r:id="rId35">
         <w:r>
           <w:rPr>
             <w:rStyle w:val="InternetLink"/>
@@ -3819,7 +3855,7 @@
         </w:rPr>
         <w:br/>
       </w:r>
-      <w:hyperlink r:id="rId35">
+      <w:hyperlink r:id="rId36">
         <w:r>
           <w:rPr>
             <w:rStyle w:val="InternetLink"/>
@@ -3832,7 +3868,7 @@
     <w:p>
       <w:pPr>
         <w:rPr>
-          <w:rFonts w:ascii="Arial;Helvetica;sans-serif" w:hAnsi="Arial;Helvetica;sans-serif"/>
+          <w:rFonts w:ascii="Arial;Helvetica;sans-serif" w:hAnsi="Arial;Helvetica;sans-serif" w:hint="eastAsia"/>
           <w:color w:val="000000"/>
         </w:rPr>
       </w:pPr>
@@ -3856,7 +3892,7 @@
         </w:rPr>
         <w:br/>
       </w:r>
-      <w:hyperlink r:id="rId36">
+      <w:hyperlink r:id="rId37">
         <w:r>
           <w:rPr>
             <w:rStyle w:val="InternetLink"/>
@@ -3890,7 +3926,7 @@
         </w:rPr>
         <w:br/>
       </w:r>
-      <w:hyperlink r:id="rId37" w:history="1">
+      <w:hyperlink r:id="rId38" w:history="1">
         <w:r>
           <w:rPr>
             <w:rStyle w:val="Hyperlink"/>
@@ -3959,7 +3995,7 @@
         </w:rPr>
         <w:br/>
       </w:r>
-      <w:hyperlink r:id="rId38" w:history="1">
+      <w:hyperlink r:id="rId39" w:history="1">
         <w:r>
           <w:rPr>
             <w:rStyle w:val="Hyperlink"/>
@@ -3993,7 +4029,7 @@
         </w:rPr>
         <w:br/>
       </w:r>
-      <w:hyperlink r:id="rId39" w:history="1">
+      <w:hyperlink r:id="rId40" w:history="1">
         <w:r>
           <w:rPr>
             <w:rStyle w:val="Hyperlink"/>
@@ -4049,7 +4085,7 @@
         </w:rPr>
         <w:br/>
       </w:r>
-      <w:hyperlink r:id="rId40" w:history="1">
+      <w:hyperlink r:id="rId41" w:history="1">
         <w:r>
           <w:rPr>
             <w:rStyle w:val="Hyperlink"/>
@@ -4160,7 +4196,7 @@
                     <pic:cNvPicPr/>
                   </pic:nvPicPr>
                   <pic:blipFill>
-                    <a:blip r:embed="rId41" cstate="print">
+                    <a:blip r:embed="rId42" cstate="print">
                       <a:extLst>
                         <a:ext uri="{28A0092B-C50C-407E-A947-70E740481C1C}">
                           <a14:useLocalDpi xmlns:a14="http://schemas.microsoft.com/office/drawing/2010/main" val="0"/>

</xml_diff>